<commit_message>
add final screening decisions
</commit_message>
<xml_diff>
--- a/manuscript/manuscript_v1.docx
+++ b/manuscript/manuscript_v1.docx
@@ -1,13 +1,13 @@
 
 <file path=word/document.xml><?xml version="1.0" encoding="utf-8"?>
-<w:document xmlns:w="http://schemas.openxmlformats.org/wordprocessingml/2006/main" xmlns:m="http://schemas.openxmlformats.org/officeDocument/2006/math" xmlns:r="http://schemas.openxmlformats.org/officeDocument/2006/relationships" xmlns:o="urn:schemas-microsoft-com:office:office" xmlns:v="urn:schemas-microsoft-com:vml" xmlns:w10="urn:schemas-microsoft-com:office:word" xmlns:a="http://schemas.openxmlformats.org/drawingml/2006/main" xmlns:pic="http://schemas.openxmlformats.org/drawingml/2006/picture" xmlns:wp="http://schemas.openxmlformats.org/drawingml/2006/wordprocessingDrawing">
+<w:document xmlns:wpc="http://schemas.microsoft.com/office/word/2010/wordprocessingCanvas" xmlns:cx="http://schemas.microsoft.com/office/drawing/2014/chartex" xmlns:cx1="http://schemas.microsoft.com/office/drawing/2015/9/8/chartex" xmlns:cx2="http://schemas.microsoft.com/office/drawing/2015/10/21/chartex" xmlns:cx3="http://schemas.microsoft.com/office/drawing/2016/5/9/chartex" xmlns:cx4="http://schemas.microsoft.com/office/drawing/2016/5/10/chartex" xmlns:cx5="http://schemas.microsoft.com/office/drawing/2016/5/11/chartex" xmlns:cx6="http://schemas.microsoft.com/office/drawing/2016/5/12/chartex" xmlns:cx7="http://schemas.microsoft.com/office/drawing/2016/5/13/chartex" xmlns:cx8="http://schemas.microsoft.com/office/drawing/2016/5/14/chartex" xmlns:mc="http://schemas.openxmlformats.org/markup-compatibility/2006" xmlns:aink="http://schemas.microsoft.com/office/drawing/2016/ink" xmlns:am3d="http://schemas.microsoft.com/office/drawing/2017/model3d" xmlns:o="urn:schemas-microsoft-com:office:office" xmlns:oel="http://schemas.microsoft.com/office/2019/extlst" xmlns:r="http://schemas.openxmlformats.org/officeDocument/2006/relationships" xmlns:m="http://schemas.openxmlformats.org/officeDocument/2006/math" xmlns:v="urn:schemas-microsoft-com:vml" xmlns:wp14="http://schemas.microsoft.com/office/word/2010/wordprocessingDrawing" xmlns:wp="http://schemas.openxmlformats.org/drawingml/2006/wordprocessingDrawing" xmlns:w10="urn:schemas-microsoft-com:office:word" xmlns:w="http://schemas.openxmlformats.org/wordprocessingml/2006/main" xmlns:w14="http://schemas.microsoft.com/office/word/2010/wordml" xmlns:w15="http://schemas.microsoft.com/office/word/2012/wordml" xmlns:w16cex="http://schemas.microsoft.com/office/word/2018/wordml/cex" xmlns:w16cid="http://schemas.microsoft.com/office/word/2016/wordml/cid" xmlns:w16="http://schemas.microsoft.com/office/word/2018/wordml" xmlns:w16sdtdh="http://schemas.microsoft.com/office/word/2020/wordml/sdtdatahash" xmlns:w16se="http://schemas.microsoft.com/office/word/2015/wordml/symex" xmlns:wpg="http://schemas.microsoft.com/office/word/2010/wordprocessingGroup" xmlns:wpi="http://schemas.microsoft.com/office/word/2010/wordprocessingInk" xmlns:wne="http://schemas.microsoft.com/office/word/2006/wordml" xmlns:wps="http://schemas.microsoft.com/office/word/2010/wordprocessingShape" mc:Ignorable="w14 w15 w16se w16cid w16 w16cex w16sdtdh wp14">
   <w:body>
     <w:p>
       <w:pPr>
         <w:pStyle w:val="Title"/>
       </w:pPr>
       <w:r>
-        <w:t xml:space="preserve">manuscript_v1</w:t>
+        <w:t>manuscript_v1</w:t>
       </w:r>
     </w:p>
     <w:p>
@@ -15,49 +15,7 @@
         <w:pStyle w:val="Author"/>
       </w:pPr>
       <w:r>
-        <w:t xml:space="preserve">Nicole</w:t>
-      </w:r>
-      <w:r>
-        <w:t xml:space="preserve"> </w:t>
-      </w:r>
-      <w:r>
-        <w:t xml:space="preserve">White,</w:t>
-      </w:r>
-      <w:r>
-        <w:t xml:space="preserve"> </w:t>
-      </w:r>
-      <w:r>
-        <w:t xml:space="preserve">Rex</w:t>
-      </w:r>
-      <w:r>
-        <w:t xml:space="preserve"> </w:t>
-      </w:r>
-      <w:r>
-        <w:t xml:space="preserve">Parsons,</w:t>
-      </w:r>
-      <w:r>
-        <w:t xml:space="preserve"> </w:t>
-      </w:r>
-      <w:r>
-        <w:t xml:space="preserve">David</w:t>
-      </w:r>
-      <w:r>
-        <w:t xml:space="preserve"> </w:t>
-      </w:r>
-      <w:r>
-        <w:t xml:space="preserve">Borg,</w:t>
-      </w:r>
-      <w:r>
-        <w:t xml:space="preserve"> </w:t>
-      </w:r>
-      <w:r>
-        <w:t xml:space="preserve">Adrian</w:t>
-      </w:r>
-      <w:r>
-        <w:t xml:space="preserve"> </w:t>
-      </w:r>
-      <w:r>
-        <w:t xml:space="preserve">Barnett</w:t>
+        <w:t>Nicole White, Rex Parsons, David Borg, Adrian Barnett</w:t>
       </w:r>
     </w:p>
     <w:p>
@@ -65,98 +23,110 @@
         <w:pStyle w:val="Date"/>
       </w:pPr>
       <w:r>
-        <w:t xml:space="preserve">08/07/2022</w:t>
+        <w:t>08/07/2022</w:t>
       </w:r>
     </w:p>
     <w:p>
       <w:pPr>
         <w:pStyle w:val="Heading1"/>
       </w:pPr>
-      <w:bookmarkStart w:id="20" w:name="introduction"/>
-      <w:r>
-        <w:t xml:space="preserve">Introduction</w:t>
-      </w:r>
-      <w:bookmarkEnd w:id="20"/>
+      <w:bookmarkStart w:id="0" w:name="introduction"/>
+      <w:r>
+        <w:t>Introduction</w:t>
+      </w:r>
+      <w:bookmarkEnd w:id="0"/>
     </w:p>
     <w:p>
       <w:pPr>
         <w:pStyle w:val="FirstParagraph"/>
       </w:pPr>
       <w:r>
-        <w:t xml:space="preserve">Clinical prediction models represent a growing source of research waste, with poorly conducted studies posing risks to the safety and quality of patient care.</w:t>
+        <w:t>Clinical prediction models represent a growing source of research waste, with poorly conducted studies posing risks to the safety and quality of patient care.</w:t>
       </w:r>
     </w:p>
     <w:p>
       <w:pPr>
         <w:numPr>
-          <w:numId w:val="1001"/>
           <w:ilvl w:val="0"/>
+          <w:numId w:val="2"/>
         </w:numPr>
       </w:pPr>
       <w:r>
-        <w:t xml:space="preserve">Systematic review of published clinical prediction models have consistently highlighted poor quality, limited applicability in practice. Examples in COVID-19 (BMJ review), oncology (Dhiman 2022), others</w:t>
+        <w:t>Systematic review of published clinical prediction models have consistently highlighted poor qual</w:t>
+      </w:r>
+      <w:r>
+        <w:t>ity, limited applicability in practice. Examples in COVID-19 (BMJ review), oncology (Dhiman 2022), others</w:t>
       </w:r>
     </w:p>
     <w:p>
       <w:pPr>
         <w:numPr>
-          <w:numId w:val="1001"/>
           <w:ilvl w:val="0"/>
+          <w:numId w:val="2"/>
         </w:numPr>
       </w:pPr>
       <w:r>
-        <w:t xml:space="preserve">It is likely that many clinical prediction models are planned but never published. Source of research waste.</w:t>
+        <w:t>It is likely that many clinical prediction models are planned but never published. Source of research waste.</w:t>
       </w:r>
     </w:p>
     <w:p>
       <w:pPr>
         <w:numPr>
-          <w:numId w:val="1001"/>
           <w:ilvl w:val="0"/>
+          <w:numId w:val="2"/>
         </w:numPr>
       </w:pPr>
       <w:r>
-        <w:t xml:space="preserve">One way to assess research waste from non-publication is to follow-up registered studies aiming to develop and/or validate new or already published prediction model (latter is slightly different point - flesh out later)</w:t>
+        <w:t>One way to assess research waste from non</w:t>
+      </w:r>
+      <w:r>
+        <w:t>-publication is to follow-up registered studies aiming to develop and/or validate new or already published prediction model (latter is slightly different point - flesh out later)</w:t>
       </w:r>
     </w:p>
     <w:p>
       <w:pPr>
         <w:numPr>
-          <w:numId w:val="1001"/>
           <w:ilvl w:val="0"/>
+          <w:numId w:val="2"/>
         </w:numPr>
       </w:pPr>
       <w:r>
-        <w:t xml:space="preserve">Other refs: Evaluating the impact of prediction models: lessons learned, challenges, and recommendations</w:t>
+        <w:t>Other refs: Evaluating the impact of prediction models: lessons learned, chal</w:t>
+      </w:r>
+      <w:r>
+        <w:t>lenges, and recommendations</w:t>
       </w:r>
     </w:p>
     <w:p>
       <w:pPr>
         <w:pStyle w:val="Heading1"/>
       </w:pPr>
-      <w:bookmarkStart w:id="21" w:name="data-and-methods"/>
-      <w:r>
-        <w:t xml:space="preserve">Data and Methods</w:t>
-      </w:r>
-      <w:bookmarkEnd w:id="21"/>
+      <w:bookmarkStart w:id="1" w:name="data-and-methods"/>
+      <w:r>
+        <w:t>Data and Methods</w:t>
+      </w:r>
+      <w:bookmarkEnd w:id="1"/>
     </w:p>
     <w:p>
       <w:pPr>
         <w:pStyle w:val="FirstParagraph"/>
       </w:pPr>
       <w:r>
-        <w:t xml:space="preserve">Clinicaltrials.gov is an online database designed to improve access to information about planned, ongoing and completed clinical studies. The database was launched in 2000 by the National Institute of Health’s National Library of Medicine, in response to United States legislation mandating the registration of funded clinical trials. Since then, over 420,000 studies have been registered, comprising both interventional and observational studies from 221 countries (</w:t>
-      </w:r>
-      <w:hyperlink r:id="rId22">
+        <w:t>Clinicaltrials.gov is an online database designed to improve access to information about planned, ongoing and completed clinical studies. The database was launched in 2000 by the National Institute of Health’s N</w:t>
+      </w:r>
+      <w:r>
+        <w:t>ational Library of Medicine, in response to United States legislation mandating the registration of funded clinical trials. Since then, over 420,000 studies have been registered, comprising both interventional and observational studies from 221 countries (</w:t>
+      </w:r>
+      <w:hyperlink r:id="rId7">
         <w:r>
           <w:rPr>
             <w:rStyle w:val="Hyperlink"/>
           </w:rPr>
-          <w:t xml:space="preserve">https://www.clinicaltrials.gov/</w:t>
+          <w:t>https://www.clinicaltrials.gov/</w:t>
         </w:r>
       </w:hyperlink>
       <w:r>
-        <w:t xml:space="preserve">; last viewed: 8 July 2022).</w:t>
+        <w:t>; last viewed: 8 July 2022).</w:t>
       </w:r>
     </w:p>
     <w:p>
@@ -164,7 +134,16 @@
         <w:pStyle w:val="BodyText"/>
       </w:pPr>
       <w:r>
-        <w:t xml:space="preserve">Study registration is completed by a nominated study investigator using a standardised template. Compulsory fields cover the disease or condition of interest, planned commencement and end dates, study type and study design details including interventions (if any), outcomes measures and planned sample size. Additional information on participant recruitment, funding and regulatory oversight is also required. A statistical analysis plan is not required at the time of registration, but can be included as part of an optional detailed summary. Study records can be updated at any time up until project completion, including providing details of resulting publications.</w:t>
+        <w:t>Study registration is completed by a nominated study investigator using a standardised template. Compulsory fields cover the disease or condition</w:t>
+      </w:r>
+      <w:r>
+        <w:t xml:space="preserve"> of interest, planned commencement and end dates, study type and study design details including interventions (if any), outcomes measures and planned sample size. Additional information on participant recruitment, funding and regulatory oversight is also r</w:t>
+      </w:r>
+      <w:r>
+        <w:t>equired. A statistical analysis plan is not required at the time of registration, but can be included as part of an optional detailed summary. Study records can be updated at any time up until project completion, including providing details of resulting pu</w:t>
+      </w:r>
+      <w:r>
+        <w:t>blications.</w:t>
       </w:r>
     </w:p>
     <w:p>
@@ -172,13 +151,14 @@
         <w:pStyle w:val="BodyText"/>
       </w:pPr>
       <w:r>
-        <w:t xml:space="preserve">For this analysis, we identified and analysed outcomes of registered studies that planned to develop or validate a clinical prediction model (data downloaded on 3 March 2022). A clinical prediction model was defined as any multivariable model designed to estimate the individual-level risk of being diagnosed with a single disease or health condition (diagnostic model) or experiencing a future health-related outcome following diagnosis (prognostic model) (</w:t>
-      </w:r>
-      <w:r>
-        <w:t xml:space="preserve">Hemingway et al. (2013)</w:t>
-      </w:r>
-      <w:r>
-        <w:t xml:space="preserve">). Future outcomes considered by prognostic models included both pre-defined clinical endpoints, such as treatment response and mortality, and measures of an individual’s health state following diagnosis, such as health-related quality of life.</w:t>
+        <w:lastRenderedPageBreak/>
+        <w:t>For this analysis, we identified and analysed outcomes of registered studies that planned to develop or validate a clinical prediction model (data downloaded on 3 March 2022). A clinical prediction model was defined as any multivariable model d</w:t>
+      </w:r>
+      <w:r>
+        <w:t xml:space="preserve">esigned to estimate the individual-level risk of being diagnosed with a single disease or health condition (diagnostic model) or experiencing a future health-related outcome following diagnosis (prognostic model) (Hemingway et al. (2013)). Future outcomes </w:t>
+      </w:r>
+      <w:r>
+        <w:t>considered by prognostic models included both pre-defined clinical endpoints, such as treatment response and mortality, and measures of an individual’s health state following diagnosis, such as health-related quality of life.</w:t>
       </w:r>
     </w:p>
     <w:p>
@@ -186,7 +166,16 @@
         <w:pStyle w:val="BodyText"/>
       </w:pPr>
       <w:r>
-        <w:t xml:space="preserve">All records classified as observational study designs were included. All other study types were excluded [need to provide rationale here for excluding RCTS]. Dependent variables could be defined as a binary, continuous or time-to-event outcome. No restrictions were placed on model data sources or choice of independent variables, provided variables were defined at the individual level and at least two variables were planned for inclusion in the proposed model. This meant that independent variables could take the form of patient-level characteristics (e.g., demographics, clinical parameters) or processed features (e.g, extracted from images).</w:t>
+        <w:t>All records classified as obse</w:t>
+      </w:r>
+      <w:r>
+        <w:t>rvational study designs were included. All other study types were excluded [need to provide rationale here for excluding RCTS]. Dependent variables could be defined as a binary, continuous or time-to-event outcome. No restrictions were placed on model data</w:t>
+      </w:r>
+      <w:r>
+        <w:t xml:space="preserve"> sources or choice of independent variables, provided variables were defined at the individual level and at least two variables were planned for inclusion in the proposed model. This meant that independent variables could take the form of patient-level cha</w:t>
+      </w:r>
+      <w:r>
+        <w:t>racteristics (e.g., demographics, clinical parameters) or processed features (e.g, extracted from images).</w:t>
       </w:r>
     </w:p>
     <w:p>
@@ -194,7 +183,10 @@
         <w:pStyle w:val="BodyText"/>
       </w:pPr>
       <w:r>
-        <w:t xml:space="preserve">Eligible studies proposed a clinical prediction model as the primary study objective, or as an objective within a larger study. Studies that planned to identify or validate independent risk factors associated with outcomes without mention of developing a subsequent prediction model were excluded.</w:t>
+        <w:t xml:space="preserve">Eligible studies proposed a clinical prediction model as the primary study objective, or as an objective within a larger study. Studies that planned </w:t>
+      </w:r>
+      <w:r>
+        <w:t>to identify or validate independent risk factors associated with outcomes without mention of developing a subsequent prediction model were excluded.</w:t>
       </w:r>
     </w:p>
     <w:p>
@@ -202,169 +194,28 @@
         <w:pStyle w:val="BodyText"/>
       </w:pPr>
       <w:r>
-        <w:t xml:space="preserve">All study records posted on clinicaltrials.gov until 3 March 2022 were downloaded in XML for analysis (n = xxx). Relevant studies were identified over two stages. In the first stage, we scanned study record fields for keywords reflecting approaches to clinical prediction modelling and their application to diagnosis and prognosis (Table here - search terms + fields searched). Matching studies were then manually screened for eligibility using the web application rayyan. All studies were independently reviewed by at least two study authors.</w:t>
+        <w:t xml:space="preserve">All study records posted on clinicaltrials.gov until 3 March 2022 were downloaded in XML for analysis (n = </w:t>
+      </w:r>
+      <w:r>
+        <w:t>xxx). Relevant studies were identified over two stages. In the first stage, we scanned study record fields for keywords reflecting approaches to clinical prediction modelling and their application to diagnosis and prognosis (Table here - search terms + fie</w:t>
+      </w:r>
+      <w:r>
+        <w:t>lds searched). Matching studies were then manually screened for eligibility using the web application rayyan. All studies were independently reviewed by at least two study authors.</w:t>
       </w:r>
     </w:p>
     <w:p>
       <w:pPr>
         <w:pStyle w:val="Compact"/>
         <w:numPr>
-          <w:numId w:val="1002"/>
           <w:ilvl w:val="0"/>
+          <w:numId w:val="3"/>
         </w:numPr>
       </w:pPr>
       <w:r>
-        <w:t xml:space="preserve">As table: Search terms were:</w:t>
-      </w:r>
-      <w:r>
-        <w:t xml:space="preserve">“</w:t>
-      </w:r>
-      <w:r>
-        <w:t xml:space="preserve">machine learning</w:t>
-      </w:r>
-      <w:r>
-        <w:t xml:space="preserve">”</w:t>
-      </w:r>
-      <w:r>
-        <w:t xml:space="preserve">,</w:t>
-      </w:r>
-      <w:r>
-        <w:t xml:space="preserve">“</w:t>
-      </w:r>
-      <w:r>
-        <w:t xml:space="preserve">artificial intelligence</w:t>
-      </w:r>
-      <w:r>
-        <w:t xml:space="preserve">”</w:t>
-      </w:r>
-      <w:r>
-        <w:t xml:space="preserve">,</w:t>
-      </w:r>
-      <w:r>
-        <w:t xml:space="preserve">“</w:t>
-      </w:r>
-      <w:r>
-        <w:t xml:space="preserve">deep learning</w:t>
-      </w:r>
-      <w:r>
-        <w:t xml:space="preserve">”</w:t>
-      </w:r>
-      <w:r>
-        <w:t xml:space="preserve">,</w:t>
-      </w:r>
-      <w:r>
-        <w:t xml:space="preserve"> </w:t>
-      </w:r>
-      <w:r>
-        <w:t xml:space="preserve">“</w:t>
-      </w:r>
-      <w:r>
-        <w:t xml:space="preserve">prediction model</w:t>
-      </w:r>
-      <w:r>
-        <w:t xml:space="preserve">”</w:t>
-      </w:r>
-      <w:r>
-        <w:t xml:space="preserve">,</w:t>
-      </w:r>
-      <w:r>
-        <w:t xml:space="preserve">“</w:t>
-      </w:r>
-      <w:r>
-        <w:t xml:space="preserve">predictive model</w:t>
-      </w:r>
-      <w:r>
-        <w:t xml:space="preserve">”</w:t>
-      </w:r>
-      <w:r>
-        <w:t xml:space="preserve">,</w:t>
-      </w:r>
-      <w:r>
-        <w:t xml:space="preserve">“</w:t>
-      </w:r>
-      <w:r>
-        <w:t xml:space="preserve">prediction score</w:t>
-      </w:r>
-      <w:r>
-        <w:t xml:space="preserve">”</w:t>
-      </w:r>
-      <w:r>
-        <w:t xml:space="preserve">,</w:t>
-      </w:r>
-      <w:r>
-        <w:t xml:space="preserve">“</w:t>
-      </w:r>
-      <w:r>
-        <w:t xml:space="preserve">predictive score</w:t>
-      </w:r>
-      <w:r>
-        <w:t xml:space="preserve">”</w:t>
-      </w:r>
-      <w:r>
-        <w:t xml:space="preserve">,</w:t>
-      </w:r>
-      <w:r>
-        <w:t xml:space="preserve"> </w:t>
-      </w:r>
-      <w:r>
-        <w:t xml:space="preserve">“</w:t>
-      </w:r>
-      <w:r>
-        <w:t xml:space="preserve">warning score</w:t>
-      </w:r>
-      <w:r>
-        <w:t xml:space="preserve">”</w:t>
-      </w:r>
-      <w:r>
-        <w:t xml:space="preserve">,</w:t>
-      </w:r>
-      <w:r>
-        <w:t xml:space="preserve">“</w:t>
-      </w:r>
-      <w:r>
-        <w:t xml:space="preserve">risk score</w:t>
-      </w:r>
-      <w:r>
-        <w:t xml:space="preserve">”</w:t>
-      </w:r>
-      <w:r>
-        <w:t xml:space="preserve">,</w:t>
-      </w:r>
-      <w:r>
-        <w:t xml:space="preserve">“</w:t>
-      </w:r>
-      <w:r>
-        <w:t xml:space="preserve">risk prediction</w:t>
-      </w:r>
-      <w:r>
-        <w:t xml:space="preserve">”</w:t>
-      </w:r>
-      <w:r>
-        <w:t xml:space="preserve">,</w:t>
-      </w:r>
-      <w:r>
-        <w:t xml:space="preserve"> </w:t>
-      </w:r>
-      <w:r>
-        <w:t xml:space="preserve">“</w:t>
-      </w:r>
-      <w:r>
-        <w:t xml:space="preserve">prognostic model</w:t>
-      </w:r>
-      <w:r>
-        <w:t xml:space="preserve">”</w:t>
-      </w:r>
-      <w:r>
-        <w:t xml:space="preserve">,</w:t>
-      </w:r>
-      <w:r>
-        <w:t xml:space="preserve">“</w:t>
-      </w:r>
-      <w:r>
-        <w:t xml:space="preserve">diagnostic model</w:t>
-      </w:r>
-      <w:r>
-        <w:t xml:space="preserve">”</w:t>
+        <w:t>As table: Search terms were:“machine learning”,“artificial intelligence”,“d</w:t>
+      </w:r>
+      <w:r>
+        <w:t>eep learning”, “prediction model”,“predictive model”,“prediction score”,“predictive score”, “warning score”,“risk score”,“risk prediction”, “prognostic model”,“diagnostic model”</w:t>
       </w:r>
     </w:p>
     <w:p>
@@ -372,22 +223,27 @@
         <w:pStyle w:val="CaptionedFigure"/>
       </w:pPr>
       <w:r>
+        <w:rPr>
+          <w:noProof/>
+        </w:rPr>
+        <w:lastRenderedPageBreak/>
         <w:drawing>
-          <wp:inline>
+          <wp:inline distT="0" distB="0" distL="0" distR="0" wp14:anchorId="02618ABE" wp14:editId="02618ABF">
             <wp:extent cx="5334000" cy="5219651"/>
-            <wp:effectExtent b="0" l="0" r="0" t="0"/>
-            <wp:docPr descr="Flowchart note pretend numbers and fix typos!" title="" id="1" name="Picture"/>
-            <a:graphic>
+            <wp:effectExtent l="0" t="0" r="0" b="0"/>
+            <wp:docPr id="1" name="Picture" descr="Flowchart note pretend numbers and fix typos!"/>
+            <wp:cNvGraphicFramePr/>
+            <a:graphic xmlns:a="http://schemas.openxmlformats.org/drawingml/2006/main">
               <a:graphicData uri="http://schemas.openxmlformats.org/drawingml/2006/picture">
-                <pic:pic>
+                <pic:pic xmlns:pic="http://schemas.openxmlformats.org/drawingml/2006/picture">
                   <pic:nvPicPr>
-                    <pic:cNvPr descr="figures/flowchart.jpeg" id="0" name="Picture"/>
+                    <pic:cNvPr id="0" name="Picture" descr="figures/flowchart.jpeg"/>
                     <pic:cNvPicPr>
-                      <a:picLocks noChangeArrowheads="1" noChangeAspect="1"/>
+                      <a:picLocks noChangeAspect="1" noChangeArrowheads="1"/>
                     </pic:cNvPicPr>
                   </pic:nvPicPr>
                   <pic:blipFill>
-                    <a:blip r:embed="rId23"/>
+                    <a:blip r:embed="rId8"/>
                     <a:stretch>
                       <a:fillRect/>
                     </a:stretch>
@@ -419,7 +275,7 @@
         <w:pStyle w:val="ImageCaption"/>
       </w:pPr>
       <w:r>
-        <w:t xml:space="preserve">Flowchart note pretend numbers and fix typos!</w:t>
+        <w:t>Flowchart note pretend numbers and fix typos!</w:t>
       </w:r>
     </w:p>
     <w:p>
@@ -427,22 +283,27 @@
         <w:pStyle w:val="CaptionedFigure"/>
       </w:pPr>
       <w:r>
+        <w:rPr>
+          <w:noProof/>
+        </w:rPr>
+        <w:lastRenderedPageBreak/>
         <w:drawing>
-          <wp:inline>
+          <wp:inline distT="0" distB="0" distL="0" distR="0" wp14:anchorId="02618AC0" wp14:editId="02618AC1">
             <wp:extent cx="5334000" cy="3200400"/>
-            <wp:effectExtent b="0" l="0" r="0" t="0"/>
-            <wp:docPr descr="Records screened. add included studies as a different colour" title="" id="1" name="Picture"/>
-            <a:graphic>
+            <wp:effectExtent l="0" t="0" r="0" b="0"/>
+            <wp:docPr id="2" name="Picture" descr="Records screened. add included studies as a different colour"/>
+            <wp:cNvGraphicFramePr/>
+            <a:graphic xmlns:a="http://schemas.openxmlformats.org/drawingml/2006/main">
               <a:graphicData uri="http://schemas.openxmlformats.org/drawingml/2006/picture">
-                <pic:pic>
+                <pic:pic xmlns:pic="http://schemas.openxmlformats.org/drawingml/2006/picture">
                   <pic:nvPicPr>
-                    <pic:cNvPr descr="figures/screened_records.png" id="0" name="Picture"/>
+                    <pic:cNvPr id="0" name="Picture" descr="figures/screened_records.png"/>
                     <pic:cNvPicPr>
-                      <a:picLocks noChangeArrowheads="1" noChangeAspect="1"/>
+                      <a:picLocks noChangeAspect="1" noChangeArrowheads="1"/>
                     </pic:cNvPicPr>
                   </pic:nvPicPr>
                   <pic:blipFill>
-                    <a:blip r:embed="rId24"/>
+                    <a:blip r:embed="rId9"/>
                     <a:stretch>
                       <a:fillRect/>
                     </a:stretch>
@@ -474,126 +335,151 @@
         <w:pStyle w:val="ImageCaption"/>
       </w:pPr>
       <w:r>
-        <w:t xml:space="preserve">Records screened. add included studies as a different colour</w:t>
+        <w:t>Records screened. add includ</w:t>
+      </w:r>
+      <w:r>
+        <w:t>ed studies as a different colour</w:t>
       </w:r>
     </w:p>
     <w:p>
       <w:pPr>
         <w:pStyle w:val="Heading2"/>
       </w:pPr>
-      <w:bookmarkStart w:id="25" w:name="analysis"/>
-      <w:r>
-        <w:t xml:space="preserve">Analysis</w:t>
-      </w:r>
-      <w:bookmarkEnd w:id="25"/>
+      <w:bookmarkStart w:id="2" w:name="analysis"/>
+      <w:r>
+        <w:t>Analysis</w:t>
+      </w:r>
+      <w:bookmarkEnd w:id="2"/>
     </w:p>
     <w:p>
       <w:pPr>
         <w:pStyle w:val="Compact"/>
         <w:numPr>
-          <w:numId w:val="1003"/>
           <w:ilvl w:val="0"/>
+          <w:numId w:val="4"/>
         </w:numPr>
       </w:pPr>
       <w:r>
-        <w:t xml:space="preserve">Study status; all identified studies, possibly compared with random sample of observational studies that don’t return match to search terms?</w:t>
+        <w:t>Study status; all identified studies, possibly compared with random sample of observational studies that don’t return match to search terms?</w:t>
       </w:r>
     </w:p>
     <w:p>
       <w:pPr>
         <w:pStyle w:val="Compact"/>
         <w:numPr>
-          <w:numId w:val="1003"/>
           <w:ilvl w:val="0"/>
+          <w:numId w:val="4"/>
         </w:numPr>
       </w:pPr>
       <w:r>
-        <w:t xml:space="preserve">Sample size history for final sample</w:t>
+        <w:t>Sample size history for final sample</w:t>
       </w:r>
     </w:p>
     <w:p>
       <w:pPr>
         <w:pStyle w:val="Compact"/>
         <w:numPr>
-          <w:numId w:val="1003"/>
           <w:ilvl w:val="0"/>
+          <w:numId w:val="4"/>
         </w:numPr>
       </w:pPr>
       <w:r>
-        <w:t xml:space="preserve">Frequency of targeted keywords (e.g, (.*)validation, TRIPOD)</w:t>
+        <w:t>Frequency of targeted keywords (e.g,</w:t>
+      </w:r>
+      <w:r>
+        <w:t xml:space="preserve"> (.*)validation, TRIPOD)</w:t>
       </w:r>
     </w:p>
     <w:p>
       <w:pPr>
         <w:pStyle w:val="Compact"/>
         <w:numPr>
-          <w:numId w:val="1003"/>
           <w:ilvl w:val="0"/>
+          <w:numId w:val="4"/>
         </w:numPr>
       </w:pPr>
       <w:r>
-        <w:t xml:space="preserve">Links to publications using python tool (Rex to lead)</w:t>
+        <w:t>Links to publications using python tool (Rex to lead)</w:t>
       </w:r>
     </w:p>
     <w:p>
       <w:pPr>
         <w:pStyle w:val="Heading1"/>
       </w:pPr>
-      <w:bookmarkStart w:id="26" w:name="references"/>
-      <w:r>
-        <w:t xml:space="preserve">References</w:t>
-      </w:r>
-      <w:bookmarkEnd w:id="26"/>
-    </w:p>
-    <w:bookmarkStart w:id="28" w:name="refs"/>
-    <w:bookmarkStart w:id="27" w:name="ref-hemingway2013"/>
+      <w:bookmarkStart w:id="3" w:name="references"/>
+      <w:r>
+        <w:t>References</w:t>
+      </w:r>
+      <w:bookmarkEnd w:id="3"/>
+    </w:p>
     <w:p>
       <w:pPr>
         <w:pStyle w:val="Bibliography"/>
       </w:pPr>
-      <w:r>
-        <w:t xml:space="preserve">Hemingway, Harry, Peter Croft, Pablo Perel, Jill A Hayden, Keith Abrams, Adam Timmis, Andrew Briggs, et al. 2013. “Prognosis Research Strategy (Progress) 1: A Framework for Researching Clinical Outcomes.”</w:t>
-      </w:r>
-      <w:r>
-        <w:t xml:space="preserve"> </w:t>
+      <w:bookmarkStart w:id="4" w:name="ref-hemingway2013"/>
+      <w:bookmarkStart w:id="5" w:name="refs"/>
+      <w:r>
+        <w:t xml:space="preserve">Hemingway, Harry, Peter Croft, Pablo Perel, Jill A Hayden, Keith Abrams, Adam Timmis, Andrew Briggs, et al. 2013. “Prognosis Research Strategy (Progress) 1: A Framework for Researching Clinical Outcomes.” </w:t>
       </w:r>
       <w:r>
         <w:rPr>
           <w:i/>
         </w:rPr>
-        <w:t xml:space="preserve">Bmj</w:t>
-      </w:r>
-      <w:r>
-        <w:t xml:space="preserve"> </w:t>
-      </w:r>
-      <w:r>
-        <w:t xml:space="preserve">346.</w:t>
-      </w:r>
-    </w:p>
-    <w:bookmarkEnd w:id="27"/>
-    <w:bookmarkEnd w:id="28"/>
-    <w:sectPr/>
+        <w:t>Bmj</w:t>
+      </w:r>
+      <w:r>
+        <w:t xml:space="preserve"> 346.</w:t>
+      </w:r>
+    </w:p>
+    <w:bookmarkEnd w:id="4"/>
+    <w:bookmarkEnd w:id="5"/>
+    <w:sectPr>
+      <w:pgSz w:w="12240" w:h="15840"/>
+      <w:pgMar w:top="1440" w:right="1440" w:bottom="1440" w:left="1440" w:header="720" w:footer="720" w:gutter="0"/>
+      <w:cols w:space="720"/>
+    </w:sectPr>
   </w:body>
 </w:document>
 </file>
 
-<file path=word/comments.xml><?xml version="1.0" encoding="utf-8"?>
-<w:comments xmlns:w="http://schemas.openxmlformats.org/wordprocessingml/2006/main" xmlns:m="http://schemas.openxmlformats.org/officeDocument/2006/math" xmlns:r="http://schemas.openxmlformats.org/officeDocument/2006/relationships" xmlns:o="urn:schemas-microsoft-com:office:office" xmlns:v="urn:schemas-microsoft-com:vml" xmlns:w10="urn:schemas-microsoft-com:office:word" xmlns:a="http://schemas.openxmlformats.org/drawingml/2006/main" xmlns:pic="http://schemas.openxmlformats.org/drawingml/2006/picture" xmlns:wp="http://schemas.openxmlformats.org/drawingml/2006/wordprocessingDrawing"/>
+<file path=word/endnotes.xml><?xml version="1.0" encoding="utf-8"?>
+<w:endnotes xmlns:wpc="http://schemas.microsoft.com/office/word/2010/wordprocessingCanvas" xmlns:cx="http://schemas.microsoft.com/office/drawing/2014/chartex" xmlns:cx1="http://schemas.microsoft.com/office/drawing/2015/9/8/chartex" xmlns:cx2="http://schemas.microsoft.com/office/drawing/2015/10/21/chartex" xmlns:cx3="http://schemas.microsoft.com/office/drawing/2016/5/9/chartex" xmlns:cx4="http://schemas.microsoft.com/office/drawing/2016/5/10/chartex" xmlns:cx5="http://schemas.microsoft.com/office/drawing/2016/5/11/chartex" xmlns:cx6="http://schemas.microsoft.com/office/drawing/2016/5/12/chartex" xmlns:cx7="http://schemas.microsoft.com/office/drawing/2016/5/13/chartex" xmlns:cx8="http://schemas.microsoft.com/office/drawing/2016/5/14/chartex" xmlns:mc="http://schemas.openxmlformats.org/markup-compatibility/2006" xmlns:aink="http://schemas.microsoft.com/office/drawing/2016/ink" xmlns:am3d="http://schemas.microsoft.com/office/drawing/2017/model3d" xmlns:o="urn:schemas-microsoft-com:office:office" xmlns:oel="http://schemas.microsoft.com/office/2019/extlst" xmlns:r="http://schemas.openxmlformats.org/officeDocument/2006/relationships" xmlns:m="http://schemas.openxmlformats.org/officeDocument/2006/math" xmlns:v="urn:schemas-microsoft-com:vml" xmlns:wp14="http://schemas.microsoft.com/office/word/2010/wordprocessingDrawing" xmlns:wp="http://schemas.openxmlformats.org/drawingml/2006/wordprocessingDrawing" xmlns:w10="urn:schemas-microsoft-com:office:word" xmlns:w="http://schemas.openxmlformats.org/wordprocessingml/2006/main" xmlns:w14="http://schemas.microsoft.com/office/word/2010/wordml" xmlns:w15="http://schemas.microsoft.com/office/word/2012/wordml" xmlns:w16cex="http://schemas.microsoft.com/office/word/2018/wordml/cex" xmlns:w16cid="http://schemas.microsoft.com/office/word/2016/wordml/cid" xmlns:w16="http://schemas.microsoft.com/office/word/2018/wordml" xmlns:w16sdtdh="http://schemas.microsoft.com/office/word/2020/wordml/sdtdatahash" xmlns:w16se="http://schemas.microsoft.com/office/word/2015/wordml/symex" xmlns:wpg="http://schemas.microsoft.com/office/word/2010/wordprocessingGroup" xmlns:wpi="http://schemas.microsoft.com/office/word/2010/wordprocessingInk" xmlns:wne="http://schemas.microsoft.com/office/word/2006/wordml" xmlns:wps="http://schemas.microsoft.com/office/word/2010/wordprocessingShape" mc:Ignorable="w14 w15 w16se w16cid w16 w16cex w16sdtdh wp14">
+  <w:endnote w:type="separator" w:id="-1">
+    <w:p>
+      <w:pPr>
+        <w:spacing w:after="0"/>
+      </w:pPr>
+      <w:r>
+        <w:separator/>
+      </w:r>
+    </w:p>
+  </w:endnote>
+  <w:endnote w:type="continuationSeparator" w:id="0">
+    <w:p>
+      <w:pPr>
+        <w:spacing w:after="0"/>
+      </w:pPr>
+      <w:r>
+        <w:continuationSeparator/>
+      </w:r>
+    </w:p>
+  </w:endnote>
+</w:endnotes>
 </file>
 
 <file path=word/footnotes.xml><?xml version="1.0" encoding="utf-8"?>
-<w:footnotes xmlns:w="http://schemas.openxmlformats.org/wordprocessingml/2006/main" xmlns:m="http://schemas.openxmlformats.org/officeDocument/2006/math" xmlns:r="http://schemas.openxmlformats.org/officeDocument/2006/relationships" xmlns:o="urn:schemas-microsoft-com:office:office" xmlns:v="urn:schemas-microsoft-com:vml" xmlns:w10="urn:schemas-microsoft-com:office:word" xmlns:a="http://schemas.openxmlformats.org/drawingml/2006/main" xmlns:pic="http://schemas.openxmlformats.org/drawingml/2006/picture" xmlns:wp="http://schemas.openxmlformats.org/drawingml/2006/wordprocessingDrawing">
+<w:footnotes xmlns:wpc="http://schemas.microsoft.com/office/word/2010/wordprocessingCanvas" xmlns:cx="http://schemas.microsoft.com/office/drawing/2014/chartex" xmlns:cx1="http://schemas.microsoft.com/office/drawing/2015/9/8/chartex" xmlns:cx2="http://schemas.microsoft.com/office/drawing/2015/10/21/chartex" xmlns:cx3="http://schemas.microsoft.com/office/drawing/2016/5/9/chartex" xmlns:cx4="http://schemas.microsoft.com/office/drawing/2016/5/10/chartex" xmlns:cx5="http://schemas.microsoft.com/office/drawing/2016/5/11/chartex" xmlns:cx6="http://schemas.microsoft.com/office/drawing/2016/5/12/chartex" xmlns:cx7="http://schemas.microsoft.com/office/drawing/2016/5/13/chartex" xmlns:cx8="http://schemas.microsoft.com/office/drawing/2016/5/14/chartex" xmlns:mc="http://schemas.openxmlformats.org/markup-compatibility/2006" xmlns:aink="http://schemas.microsoft.com/office/drawing/2016/ink" xmlns:am3d="http://schemas.microsoft.com/office/drawing/2017/model3d" xmlns:o="urn:schemas-microsoft-com:office:office" xmlns:oel="http://schemas.microsoft.com/office/2019/extlst" xmlns:r="http://schemas.openxmlformats.org/officeDocument/2006/relationships" xmlns:m="http://schemas.openxmlformats.org/officeDocument/2006/math" xmlns:v="urn:schemas-microsoft-com:vml" xmlns:wp14="http://schemas.microsoft.com/office/word/2010/wordprocessingDrawing" xmlns:wp="http://schemas.openxmlformats.org/drawingml/2006/wordprocessingDrawing" xmlns:w10="urn:schemas-microsoft-com:office:word" xmlns:w="http://schemas.openxmlformats.org/wordprocessingml/2006/main" xmlns:w14="http://schemas.microsoft.com/office/word/2010/wordml" xmlns:w15="http://schemas.microsoft.com/office/word/2012/wordml" xmlns:w16cex="http://schemas.microsoft.com/office/word/2018/wordml/cex" xmlns:w16cid="http://schemas.microsoft.com/office/word/2016/wordml/cid" xmlns:w16="http://schemas.microsoft.com/office/word/2018/wordml" xmlns:w16sdtdh="http://schemas.microsoft.com/office/word/2020/wordml/sdtdatahash" xmlns:w16se="http://schemas.microsoft.com/office/word/2015/wordml/symex" xmlns:wpg="http://schemas.microsoft.com/office/word/2010/wordprocessingGroup" xmlns:wpi="http://schemas.microsoft.com/office/word/2010/wordprocessingInk" xmlns:wne="http://schemas.microsoft.com/office/word/2006/wordml" xmlns:wps="http://schemas.microsoft.com/office/word/2010/wordprocessingShape" mc:Ignorable="w14 w15 w16se w16cid w16 w16cex w16sdtdh wp14">
+  <w:footnote w:type="separator" w:id="-1">
+    <w:p>
+      <w:r>
+        <w:separator/>
+      </w:r>
+    </w:p>
+  </w:footnote>
   <w:footnote w:type="continuationSeparator" w:id="0">
     <w:p>
       <w:r>
         <w:continuationSeparator/>
-      </w:r>
-    </w:p>
-  </w:footnote>
-  <w:footnote w:type="separator" w:id="-1">
-    <w:p>
-      <w:r>
-        <w:separator/>
       </w:r>
     </w:p>
   </w:footnote>
@@ -601,10 +487,115 @@
 </file>
 
 <file path=word/numbering.xml><?xml version="1.0" encoding="utf-8"?>
-<w:numbering xmlns:w="http://schemas.openxmlformats.org/wordprocessingml/2006/main">
-  <w:abstractNum w:abstractNumId="990">
-    <w:nsid w:val="2c1ae401"/>
+<w:numbering xmlns:wpc="http://schemas.microsoft.com/office/word/2010/wordprocessingCanvas" xmlns:cx="http://schemas.microsoft.com/office/drawing/2014/chartex" xmlns:cx1="http://schemas.microsoft.com/office/drawing/2015/9/8/chartex" xmlns:cx2="http://schemas.microsoft.com/office/drawing/2015/10/21/chartex" xmlns:cx3="http://schemas.microsoft.com/office/drawing/2016/5/9/chartex" xmlns:cx4="http://schemas.microsoft.com/office/drawing/2016/5/10/chartex" xmlns:cx5="http://schemas.microsoft.com/office/drawing/2016/5/11/chartex" xmlns:cx6="http://schemas.microsoft.com/office/drawing/2016/5/12/chartex" xmlns:cx7="http://schemas.microsoft.com/office/drawing/2016/5/13/chartex" xmlns:cx8="http://schemas.microsoft.com/office/drawing/2016/5/14/chartex" xmlns:mc="http://schemas.openxmlformats.org/markup-compatibility/2006" xmlns:aink="http://schemas.microsoft.com/office/drawing/2016/ink" xmlns:am3d="http://schemas.microsoft.com/office/drawing/2017/model3d" xmlns:o="urn:schemas-microsoft-com:office:office" xmlns:oel="http://schemas.microsoft.com/office/2019/extlst" xmlns:r="http://schemas.openxmlformats.org/officeDocument/2006/relationships" xmlns:m="http://schemas.openxmlformats.org/officeDocument/2006/math" xmlns:v="urn:schemas-microsoft-com:vml" xmlns:wp14="http://schemas.microsoft.com/office/word/2010/wordprocessingDrawing" xmlns:wp="http://schemas.openxmlformats.org/drawingml/2006/wordprocessingDrawing" xmlns:w10="urn:schemas-microsoft-com:office:word" xmlns:w="http://schemas.openxmlformats.org/wordprocessingml/2006/main" xmlns:w14="http://schemas.microsoft.com/office/word/2010/wordml" xmlns:w15="http://schemas.microsoft.com/office/word/2012/wordml" xmlns:w16cex="http://schemas.microsoft.com/office/word/2018/wordml/cex" xmlns:w16cid="http://schemas.microsoft.com/office/word/2016/wordml/cid" xmlns:w16="http://schemas.microsoft.com/office/word/2018/wordml" xmlns:w16sdtdh="http://schemas.microsoft.com/office/word/2020/wordml/sdtdatahash" xmlns:w16se="http://schemas.microsoft.com/office/word/2015/wordml/symex" xmlns:wpg="http://schemas.microsoft.com/office/word/2010/wordprocessingGroup" xmlns:wpi="http://schemas.microsoft.com/office/word/2010/wordprocessingInk" xmlns:wne="http://schemas.microsoft.com/office/word/2006/wordml" xmlns:wps="http://schemas.microsoft.com/office/word/2010/wordprocessingShape" mc:Ignorable="w14 w15 w16se w16cid w16 w16cex w16sdtdh wp14">
+  <w:abstractNum w:abstractNumId="0" w15:restartNumberingAfterBreak="0">
+    <w:nsid w:val="EA454B4C"/>
     <w:multiLevelType w:val="multilevel"/>
+    <w:tmpl w:val="A9023F44"/>
+    <w:lvl w:ilvl="0">
+      <w:numFmt w:val="bullet"/>
+      <w:lvlText w:val="•"/>
+      <w:lvlJc w:val="left"/>
+      <w:pPr>
+        <w:tabs>
+          <w:tab w:val="num" w:pos="0"/>
+        </w:tabs>
+        <w:ind w:left="480" w:hanging="480"/>
+      </w:pPr>
+    </w:lvl>
+    <w:lvl w:ilvl="1">
+      <w:numFmt w:val="bullet"/>
+      <w:lvlText w:val="–"/>
+      <w:lvlJc w:val="left"/>
+      <w:pPr>
+        <w:tabs>
+          <w:tab w:val="num" w:pos="720"/>
+        </w:tabs>
+        <w:ind w:left="1200" w:hanging="480"/>
+      </w:pPr>
+    </w:lvl>
+    <w:lvl w:ilvl="2">
+      <w:numFmt w:val="bullet"/>
+      <w:lvlText w:val="•"/>
+      <w:lvlJc w:val="left"/>
+      <w:pPr>
+        <w:tabs>
+          <w:tab w:val="num" w:pos="1440"/>
+        </w:tabs>
+        <w:ind w:left="1920" w:hanging="480"/>
+      </w:pPr>
+    </w:lvl>
+    <w:lvl w:ilvl="3">
+      <w:numFmt w:val="bullet"/>
+      <w:lvlText w:val="–"/>
+      <w:lvlJc w:val="left"/>
+      <w:pPr>
+        <w:tabs>
+          <w:tab w:val="num" w:pos="2160"/>
+        </w:tabs>
+        <w:ind w:left="2640" w:hanging="480"/>
+      </w:pPr>
+    </w:lvl>
+    <w:lvl w:ilvl="4">
+      <w:numFmt w:val="bullet"/>
+      <w:lvlText w:val="•"/>
+      <w:lvlJc w:val="left"/>
+      <w:pPr>
+        <w:tabs>
+          <w:tab w:val="num" w:pos="2880"/>
+        </w:tabs>
+        <w:ind w:left="3360" w:hanging="480"/>
+      </w:pPr>
+    </w:lvl>
+    <w:lvl w:ilvl="5">
+      <w:numFmt w:val="bullet"/>
+      <w:lvlText w:val="–"/>
+      <w:lvlJc w:val="left"/>
+      <w:pPr>
+        <w:tabs>
+          <w:tab w:val="num" w:pos="3600"/>
+        </w:tabs>
+        <w:ind w:left="4080" w:hanging="480"/>
+      </w:pPr>
+    </w:lvl>
+    <w:lvl w:ilvl="6">
+      <w:numFmt w:val="bullet"/>
+      <w:lvlText w:val="•"/>
+      <w:lvlJc w:val="left"/>
+      <w:pPr>
+        <w:tabs>
+          <w:tab w:val="num" w:pos="4320"/>
+        </w:tabs>
+        <w:ind w:left="4800" w:hanging="480"/>
+      </w:pPr>
+    </w:lvl>
+    <w:lvl w:ilvl="7">
+      <w:numFmt w:val="bullet"/>
+      <w:lvlText w:val="–"/>
+      <w:lvlJc w:val="left"/>
+      <w:pPr>
+        <w:tabs>
+          <w:tab w:val="num" w:pos="5040"/>
+        </w:tabs>
+        <w:ind w:left="5520" w:hanging="480"/>
+      </w:pPr>
+    </w:lvl>
+    <w:lvl w:ilvl="8">
+      <w:numFmt w:val="bullet"/>
+      <w:lvlText w:val="•"/>
+      <w:lvlJc w:val="left"/>
+      <w:pPr>
+        <w:tabs>
+          <w:tab w:val="num" w:pos="5760"/>
+        </w:tabs>
+        <w:ind w:left="6240" w:hanging="480"/>
+      </w:pPr>
+    </w:lvl>
+  </w:abstractNum>
+  <w:abstractNum w:abstractNumId="1" w15:restartNumberingAfterBreak="0">
+    <w:nsid w:val="2C1AE401"/>
+    <w:multiLevelType w:val="multilevel"/>
+    <w:tmpl w:val="E61E9A58"/>
     <w:lvl w:ilvl="0">
       <w:numFmt w:val="bullet"/>
       <w:lvlText w:val=" "/>
@@ -705,126 +696,23 @@
       </w:pPr>
     </w:lvl>
   </w:abstractNum>
-  <w:abstractNum w:abstractNumId="991">
-    <w:nsid w:val="ea454b4c"/>
-    <w:multiLevelType w:val="multilevel"/>
-    <w:lvl w:ilvl="0">
-      <w:numFmt w:val="bullet"/>
-      <w:lvlText w:val="•"/>
-      <w:lvlJc w:val="left"/>
-      <w:pPr>
-        <w:tabs>
-          <w:tab w:val="num" w:pos="0"/>
-        </w:tabs>
-        <w:ind w:left="480" w:hanging="480"/>
-      </w:pPr>
-    </w:lvl>
-    <w:lvl w:ilvl="1">
-      <w:numFmt w:val="bullet"/>
-      <w:lvlText w:val="–"/>
-      <w:lvlJc w:val="left"/>
-      <w:pPr>
-        <w:tabs>
-          <w:tab w:val="num" w:pos="720"/>
-        </w:tabs>
-        <w:ind w:left="1200" w:hanging="480"/>
-      </w:pPr>
-    </w:lvl>
-    <w:lvl w:ilvl="2">
-      <w:numFmt w:val="bullet"/>
-      <w:lvlText w:val="•"/>
-      <w:lvlJc w:val="left"/>
-      <w:pPr>
-        <w:tabs>
-          <w:tab w:val="num" w:pos="1440"/>
-        </w:tabs>
-        <w:ind w:left="1920" w:hanging="480"/>
-      </w:pPr>
-    </w:lvl>
-    <w:lvl w:ilvl="3">
-      <w:numFmt w:val="bullet"/>
-      <w:lvlText w:val="–"/>
-      <w:lvlJc w:val="left"/>
-      <w:pPr>
-        <w:tabs>
-          <w:tab w:val="num" w:pos="2160"/>
-        </w:tabs>
-        <w:ind w:left="2640" w:hanging="480"/>
-      </w:pPr>
-    </w:lvl>
-    <w:lvl w:ilvl="4">
-      <w:numFmt w:val="bullet"/>
-      <w:lvlText w:val="•"/>
-      <w:lvlJc w:val="left"/>
-      <w:pPr>
-        <w:tabs>
-          <w:tab w:val="num" w:pos="2880"/>
-        </w:tabs>
-        <w:ind w:left="3360" w:hanging="480"/>
-      </w:pPr>
-    </w:lvl>
-    <w:lvl w:ilvl="5">
-      <w:numFmt w:val="bullet"/>
-      <w:lvlText w:val="–"/>
-      <w:lvlJc w:val="left"/>
-      <w:pPr>
-        <w:tabs>
-          <w:tab w:val="num" w:pos="3600"/>
-        </w:tabs>
-        <w:ind w:left="4080" w:hanging="480"/>
-      </w:pPr>
-    </w:lvl>
-    <w:lvl w:ilvl="6">
-      <w:numFmt w:val="bullet"/>
-      <w:lvlText w:val="•"/>
-      <w:lvlJc w:val="left"/>
-      <w:pPr>
-        <w:tabs>
-          <w:tab w:val="num" w:pos="4320"/>
-        </w:tabs>
-        <w:ind w:left="4800" w:hanging="480"/>
-      </w:pPr>
-    </w:lvl>
-    <w:lvl w:ilvl="7">
-      <w:numFmt w:val="bullet"/>
-      <w:lvlText w:val="–"/>
-      <w:lvlJc w:val="left"/>
-      <w:pPr>
-        <w:tabs>
-          <w:tab w:val="num" w:pos="5040"/>
-        </w:tabs>
-        <w:ind w:left="5520" w:hanging="480"/>
-      </w:pPr>
-    </w:lvl>
-    <w:lvl w:ilvl="8">
-      <w:numFmt w:val="bullet"/>
-      <w:lvlText w:val="•"/>
-      <w:lvlJc w:val="left"/>
-      <w:pPr>
-        <w:tabs>
-          <w:tab w:val="num" w:pos="5760"/>
-        </w:tabs>
-        <w:ind w:left="6240" w:hanging="480"/>
-      </w:pPr>
-    </w:lvl>
-  </w:abstractNum>
-  <w:num w:numId="1000">
-    <w:abstractNumId w:val="990"/>
+  <w:num w:numId="1" w16cid:durableId="212036294">
+    <w:abstractNumId w:val="1"/>
   </w:num>
-  <w:num w:numId="1001">
-    <w:abstractNumId w:val="991"/>
+  <w:num w:numId="2" w16cid:durableId="699667698">
+    <w:abstractNumId w:val="0"/>
   </w:num>
-  <w:num w:numId="1002">
-    <w:abstractNumId w:val="991"/>
+  <w:num w:numId="3" w16cid:durableId="1720975646">
+    <w:abstractNumId w:val="0"/>
   </w:num>
-  <w:num w:numId="1003">
-    <w:abstractNumId w:val="991"/>
+  <w:num w:numId="4" w16cid:durableId="1071345104">
+    <w:abstractNumId w:val="0"/>
   </w:num>
 </w:numbering>
 </file>
 
 <file path=word/styles.xml><?xml version="1.0" encoding="utf-8"?>
-<w:styles xmlns:r="http://schemas.openxmlformats.org/officeDocument/2006/relationships" xmlns:w="http://schemas.openxmlformats.org/wordprocessingml/2006/main">
+<w:styles xmlns:mc="http://schemas.openxmlformats.org/markup-compatibility/2006" xmlns:r="http://schemas.openxmlformats.org/officeDocument/2006/relationships" xmlns:w="http://schemas.openxmlformats.org/wordprocessingml/2006/main" xmlns:w14="http://schemas.microsoft.com/office/word/2010/wordml" xmlns:w15="http://schemas.microsoft.com/office/word/2012/wordml" xmlns:w16cex="http://schemas.microsoft.com/office/word/2018/wordml/cex" xmlns:w16cid="http://schemas.microsoft.com/office/word/2016/wordml/cid" xmlns:w16="http://schemas.microsoft.com/office/word/2018/wordml" xmlns:w16sdtdh="http://schemas.microsoft.com/office/word/2020/wordml/sdtdatahash" xmlns:w16se="http://schemas.microsoft.com/office/word/2015/wordml/symex" mc:Ignorable="w14 w15 w16se w16cid w16 w16cex w16sdtdh">
   <w:docDefaults>
     <w:rPrDefault>
       <w:rPr>
@@ -840,115 +728,343 @@
       </w:pPr>
     </w:pPrDefault>
   </w:docDefaults>
-  <w:latentStyles w:defLockedState="0" w:defUIPriority="0" w:defSemiHidden="0" w:defUnhideWhenUsed="0" w:defQFormat="0" w:count="276"/>
+  <w:latentStyles w:defLockedState="0" w:defUIPriority="0" w:defSemiHidden="0" w:defUnhideWhenUsed="0" w:defQFormat="0" w:count="376">
+    <w:lsdException w:name="heading 5" w:semiHidden="1" w:unhideWhenUsed="1"/>
+    <w:lsdException w:name="index 2" w:semiHidden="1" w:unhideWhenUsed="1"/>
+    <w:lsdException w:name="index 3" w:semiHidden="1" w:unhideWhenUsed="1"/>
+    <w:lsdException w:name="index 4" w:semiHidden="1" w:unhideWhenUsed="1"/>
+    <w:lsdException w:name="index 5" w:semiHidden="1" w:unhideWhenUsed="1"/>
+    <w:lsdException w:name="index 6" w:semiHidden="1" w:unhideWhenUsed="1"/>
+    <w:lsdException w:name="index 7" w:semiHidden="1" w:unhideWhenUsed="1"/>
+    <w:lsdException w:name="index 8" w:semiHidden="1" w:unhideWhenUsed="1"/>
+    <w:lsdException w:name="index 9" w:semiHidden="1" w:unhideWhenUsed="1"/>
+    <w:lsdException w:name="toc 1" w:semiHidden="1" w:unhideWhenUsed="1"/>
+    <w:lsdException w:name="toc 2" w:semiHidden="1" w:unhideWhenUsed="1"/>
+    <w:lsdException w:name="toc 3" w:semiHidden="1" w:unhideWhenUsed="1"/>
+    <w:lsdException w:name="toc 4" w:semiHidden="1" w:unhideWhenUsed="1"/>
+    <w:lsdException w:name="toc 5" w:semiHidden="1" w:unhideWhenUsed="1"/>
+    <w:lsdException w:name="toc 6" w:semiHidden="1" w:unhideWhenUsed="1"/>
+    <w:lsdException w:name="toc 7" w:semiHidden="1" w:unhideWhenUsed="1"/>
+    <w:lsdException w:name="toc 8" w:semiHidden="1" w:unhideWhenUsed="1"/>
+    <w:lsdException w:name="toc 9" w:semiHidden="1" w:unhideWhenUsed="1"/>
+    <w:lsdException w:name="Normal Indent" w:semiHidden="1" w:unhideWhenUsed="1"/>
+    <w:lsdException w:name="footnote text" w:semiHidden="1" w:unhideWhenUsed="1"/>
+    <w:lsdException w:name="annotation text" w:semiHidden="1" w:unhideWhenUsed="1"/>
+    <w:lsdException w:name="header" w:semiHidden="1" w:unhideWhenUsed="1"/>
+    <w:lsdException w:name="footer" w:semiHidden="1" w:unhideWhenUsed="1"/>
+    <w:lsdException w:name="index heading" w:semiHidden="1" w:unhideWhenUsed="1"/>
+    <w:lsdException w:name="caption" w:semiHidden="1" w:unhideWhenUsed="1"/>
+    <w:lsdException w:name="table of figures" w:semiHidden="1" w:unhideWhenUsed="1"/>
+    <w:lsdException w:name="envelope address" w:semiHidden="1" w:unhideWhenUsed="1"/>
+    <w:lsdException w:name="envelope return" w:semiHidden="1" w:unhideWhenUsed="1"/>
+    <w:lsdException w:name="footnote reference" w:semiHidden="1" w:unhideWhenUsed="1"/>
+    <w:lsdException w:name="annotation reference" w:semiHidden="1" w:unhideWhenUsed="1"/>
+    <w:lsdException w:name="line number" w:semiHidden="1" w:unhideWhenUsed="1"/>
+    <w:lsdException w:name="page number" w:semiHidden="1" w:unhideWhenUsed="1"/>
+    <w:lsdException w:name="endnote reference" w:semiHidden="1" w:unhideWhenUsed="1"/>
+    <w:lsdException w:name="endnote text" w:semiHidden="1" w:unhideWhenUsed="1"/>
+    <w:lsdException w:name="table of authorities" w:semiHidden="1" w:unhideWhenUsed="1"/>
+    <w:lsdException w:name="macro" w:semiHidden="1" w:unhideWhenUsed="1"/>
+    <w:lsdException w:name="toa heading" w:semiHidden="1" w:unhideWhenUsed="1"/>
+    <w:lsdException w:name="List" w:semiHidden="1" w:unhideWhenUsed="1"/>
+    <w:lsdException w:name="List Bullet" w:semiHidden="1" w:unhideWhenUsed="1"/>
+    <w:lsdException w:name="List Number" w:semiHidden="1" w:unhideWhenUsed="1"/>
+    <w:lsdException w:name="List 2" w:semiHidden="1" w:unhideWhenUsed="1"/>
+    <w:lsdException w:name="List 3" w:semiHidden="1" w:unhideWhenUsed="1"/>
+    <w:lsdException w:name="List 4" w:semiHidden="1" w:unhideWhenUsed="1"/>
+    <w:lsdException w:name="List Bullet 2" w:semiHidden="1" w:unhideWhenUsed="1"/>
+    <w:lsdException w:name="List Bullet 3" w:semiHidden="1" w:unhideWhenUsed="1"/>
+    <w:lsdException w:name="List Number 2" w:semiHidden="1" w:unhideWhenUsed="1"/>
+    <w:lsdException w:name="List Number 3" w:semiHidden="1" w:unhideWhenUsed="1"/>
+    <w:lsdException w:name="List Number 4" w:semiHidden="1" w:unhideWhenUsed="1"/>
+    <w:lsdException w:name="List Number 5" w:semiHidden="1" w:unhideWhenUsed="1"/>
+    <w:lsdException w:name="Closing" w:semiHidden="1" w:unhideWhenUsed="1"/>
+    <w:lsdException w:name="Signature" w:semiHidden="1" w:unhideWhenUsed="1"/>
+    <w:lsdException w:name="Default Paragraph Font" w:semiHidden="1" w:unhideWhenUsed="1"/>
+    <w:lsdException w:name="Body Text" w:semiHidden="1" w:unhideWhenUsed="1"/>
+    <w:lsdException w:name="Body Text Indent" w:semiHidden="1" w:unhideWhenUsed="1"/>
+    <w:lsdException w:name="List Continue" w:semiHidden="1" w:unhideWhenUsed="1"/>
+    <w:lsdException w:name="List Continue 2" w:semiHidden="1" w:unhideWhenUsed="1"/>
+    <w:lsdException w:name="List Continue 3" w:semiHidden="1" w:unhideWhenUsed="1"/>
+    <w:lsdException w:name="List Continue 4" w:semiHidden="1" w:unhideWhenUsed="1"/>
+    <w:lsdException w:name="List Continue 5" w:semiHidden="1" w:unhideWhenUsed="1"/>
+    <w:lsdException w:name="Message Header" w:semiHidden="1" w:unhideWhenUsed="1"/>
+    <w:lsdException w:name="Salutation" w:semiHidden="1" w:unhideWhenUsed="1"/>
+    <w:lsdException w:name="Date" w:semiHidden="1" w:unhideWhenUsed="1"/>
+    <w:lsdException w:name="Body Text First Indent" w:semiHidden="1" w:unhideWhenUsed="1"/>
+    <w:lsdException w:name="Body Text Indent 2" w:semiHidden="1" w:unhideWhenUsed="1"/>
+    <w:lsdException w:name="Body Text Indent 3" w:semiHidden="1" w:unhideWhenUsed="1"/>
+    <w:lsdException w:name="Block Text" w:semiHidden="1" w:unhideWhenUsed="1"/>
+    <w:lsdException w:name="Hyperlink" w:semiHidden="1" w:unhideWhenUsed="1"/>
+    <w:lsdException w:name="FollowedHyperlink" w:semiHidden="1" w:unhideWhenUsed="1"/>
+    <w:lsdException w:name="Document Map" w:semiHidden="1" w:unhideWhenUsed="1"/>
+    <w:lsdException w:name="Plain Text" w:semiHidden="1" w:unhideWhenUsed="1"/>
+    <w:lsdException w:name="E-mail Signature" w:semiHidden="1" w:unhideWhenUsed="1"/>
+    <w:lsdException w:name="HTML Top of Form" w:semiHidden="1" w:unhideWhenUsed="1"/>
+    <w:lsdException w:name="HTML Bottom of Form" w:semiHidden="1" w:unhideWhenUsed="1"/>
+    <w:lsdException w:name="Normal (Web)" w:semiHidden="1" w:unhideWhenUsed="1"/>
+    <w:lsdException w:name="HTML Acronym" w:semiHidden="1" w:unhideWhenUsed="1"/>
+    <w:lsdException w:name="HTML Address" w:semiHidden="1" w:unhideWhenUsed="1"/>
+    <w:lsdException w:name="HTML Cite" w:semiHidden="1" w:unhideWhenUsed="1"/>
+    <w:lsdException w:name="HTML Code" w:semiHidden="1" w:unhideWhenUsed="1"/>
+    <w:lsdException w:name="HTML Definition" w:semiHidden="1" w:unhideWhenUsed="1"/>
+    <w:lsdException w:name="HTML Keyboard" w:semiHidden="1" w:unhideWhenUsed="1"/>
+    <w:lsdException w:name="HTML Preformatted" w:semiHidden="1" w:unhideWhenUsed="1"/>
+    <w:lsdException w:name="HTML Sample" w:semiHidden="1" w:unhideWhenUsed="1"/>
+    <w:lsdException w:name="HTML Typewriter" w:semiHidden="1" w:unhideWhenUsed="1"/>
+    <w:lsdException w:name="HTML Variable" w:semiHidden="1" w:unhideWhenUsed="1"/>
+    <w:lsdException w:name="Normal Table" w:semiHidden="1" w:unhideWhenUsed="1"/>
+    <w:lsdException w:name="annotation subject" w:semiHidden="1" w:unhideWhenUsed="1"/>
+    <w:lsdException w:name="No List" w:semiHidden="1" w:unhideWhenUsed="1"/>
+    <w:lsdException w:name="Outline List 1" w:semiHidden="1" w:unhideWhenUsed="1"/>
+    <w:lsdException w:name="Outline List 2" w:semiHidden="1" w:unhideWhenUsed="1"/>
+    <w:lsdException w:name="Outline List 3" w:semiHidden="1" w:unhideWhenUsed="1"/>
+    <w:lsdException w:name="Table Simple 1" w:semiHidden="1" w:unhideWhenUsed="1"/>
+    <w:lsdException w:name="Table Simple 2" w:semiHidden="1" w:unhideWhenUsed="1"/>
+    <w:lsdException w:name="Table Simple 3" w:semiHidden="1" w:unhideWhenUsed="1"/>
+    <w:lsdException w:name="Table Classic 1" w:semiHidden="1" w:unhideWhenUsed="1"/>
+    <w:lsdException w:name="Table Classic 2" w:semiHidden="1" w:unhideWhenUsed="1"/>
+    <w:lsdException w:name="Table Classic 3" w:semiHidden="1" w:unhideWhenUsed="1"/>
+    <w:lsdException w:name="Table Classic 4" w:semiHidden="1" w:unhideWhenUsed="1"/>
+    <w:lsdException w:name="Table Colorful 1" w:semiHidden="1" w:unhideWhenUsed="1"/>
+    <w:lsdException w:name="Table Colorful 2" w:semiHidden="1" w:unhideWhenUsed="1"/>
+    <w:lsdException w:name="Table Colorful 3" w:semiHidden="1" w:unhideWhenUsed="1"/>
+    <w:lsdException w:name="Table Columns 1" w:semiHidden="1" w:unhideWhenUsed="1"/>
+    <w:lsdException w:name="Table Columns 2" w:semiHidden="1" w:unhideWhenUsed="1"/>
+    <w:lsdException w:name="Table Columns 3" w:semiHidden="1" w:unhideWhenUsed="1"/>
+    <w:lsdException w:name="Table Columns 4" w:semiHidden="1" w:unhideWhenUsed="1"/>
+    <w:lsdException w:name="Table Columns 5" w:semiHidden="1" w:unhideWhenUsed="1"/>
+    <w:lsdException w:name="Table Grid 1" w:semiHidden="1" w:unhideWhenUsed="1"/>
+    <w:lsdException w:name="Table Grid 2" w:semiHidden="1" w:unhideWhenUsed="1"/>
+    <w:lsdException w:name="Table Grid 3" w:semiHidden="1" w:unhideWhenUsed="1"/>
+    <w:lsdException w:name="Table Grid 4" w:semiHidden="1" w:unhideWhenUsed="1"/>
+    <w:lsdException w:name="Table Grid 5" w:semiHidden="1" w:unhideWhenUsed="1"/>
+    <w:lsdException w:name="Table Grid 6" w:semiHidden="1" w:unhideWhenUsed="1"/>
+    <w:lsdException w:name="Table Grid 7" w:semiHidden="1" w:unhideWhenUsed="1"/>
+    <w:lsdException w:name="Table Grid 8" w:semiHidden="1" w:unhideWhenUsed="1"/>
+    <w:lsdException w:name="Table List 1" w:semiHidden="1" w:unhideWhenUsed="1"/>
+    <w:lsdException w:name="Table List 2" w:semiHidden="1" w:unhideWhenUsed="1"/>
+    <w:lsdException w:name="Table List 3" w:semiHidden="1" w:unhideWhenUsed="1"/>
+    <w:lsdException w:name="Table List 4" w:semiHidden="1" w:unhideWhenUsed="1"/>
+    <w:lsdException w:name="Table List 5" w:semiHidden="1" w:unhideWhenUsed="1"/>
+    <w:lsdException w:name="Table List 6" w:semiHidden="1" w:unhideWhenUsed="1"/>
+    <w:lsdException w:name="Table List 7" w:semiHidden="1" w:unhideWhenUsed="1"/>
+    <w:lsdException w:name="Table List 8" w:semiHidden="1" w:unhideWhenUsed="1"/>
+    <w:lsdException w:name="Table 3D effects 1" w:semiHidden="1" w:unhideWhenUsed="1"/>
+    <w:lsdException w:name="Table 3D effects 2" w:semiHidden="1" w:unhideWhenUsed="1"/>
+    <w:lsdException w:name="Table 3D effects 3" w:semiHidden="1" w:unhideWhenUsed="1"/>
+    <w:lsdException w:name="Table Contemporary" w:semiHidden="1" w:unhideWhenUsed="1"/>
+    <w:lsdException w:name="Table Elegant" w:semiHidden="1" w:unhideWhenUsed="1"/>
+    <w:lsdException w:name="Table Professional" w:semiHidden="1" w:unhideWhenUsed="1"/>
+    <w:lsdException w:name="Table Subtle 1" w:semiHidden="1" w:unhideWhenUsed="1"/>
+    <w:lsdException w:name="Table Subtle 2" w:semiHidden="1" w:unhideWhenUsed="1"/>
+    <w:lsdException w:name="Table Web 1" w:semiHidden="1" w:unhideWhenUsed="1"/>
+    <w:lsdException w:name="Table Web 2" w:semiHidden="1" w:unhideWhenUsed="1"/>
+    <w:lsdException w:name="Table Web 3" w:semiHidden="1" w:unhideWhenUsed="1"/>
+    <w:lsdException w:name="Balloon Text" w:semiHidden="1" w:unhideWhenUsed="1"/>
+    <w:lsdException w:name="Table Theme" w:semiHidden="1" w:unhideWhenUsed="1"/>
+    <w:lsdException w:name="Placeholder Text" w:semiHidden="1"/>
+    <w:lsdException w:name="Light Shading"/>
+    <w:lsdException w:name="Light List"/>
+    <w:lsdException w:name="Medium Grid 3"/>
+    <w:lsdException w:name="Dark List"/>
+    <w:lsdException w:name="Colorful Shading"/>
+    <w:lsdException w:name="Colorful List"/>
+    <w:lsdException w:name="Colorful Grid"/>
+    <w:lsdException w:name="Light Shading Accent 1"/>
+    <w:lsdException w:name="Light List Accent 1"/>
+    <w:lsdException w:name="Light Grid Accent 1"/>
+    <w:lsdException w:name="Medium Shading 1 Accent 1"/>
+    <w:lsdException w:name="Medium Shading 2 Accent 1"/>
+    <w:lsdException w:name="Medium List 1 Accent 1"/>
+    <w:lsdException w:name="Revision" w:semiHidden="1"/>
+    <w:lsdException w:name="Medium List 2 Accent 1"/>
+    <w:lsdException w:name="Medium Grid 1 Accent 1"/>
+    <w:lsdException w:name="Medium Grid 2 Accent 1"/>
+    <w:lsdException w:name="Medium Grid 3 Accent 1"/>
+    <w:lsdException w:name="Dark List Accent 1"/>
+    <w:lsdException w:name="Colorful Shading Accent 1"/>
+    <w:lsdException w:name="Colorful List Accent 1"/>
+    <w:lsdException w:name="Colorful Grid Accent 1"/>
+    <w:lsdException w:name="Light Shading Accent 2"/>
+    <w:lsdException w:name="Light List Accent 2"/>
+    <w:lsdException w:name="Light Grid Accent 2"/>
+    <w:lsdException w:name="Medium Shading 1 Accent 2"/>
+    <w:lsdException w:name="Medium Shading 2 Accent 2"/>
+    <w:lsdException w:name="Medium List 1 Accent 2"/>
+    <w:lsdException w:name="Medium List 2 Accent 2"/>
+    <w:lsdException w:name="Medium Grid 1 Accent 2"/>
+    <w:lsdException w:name="Medium Grid 2 Accent 2"/>
+    <w:lsdException w:name="Medium Grid 3 Accent 2"/>
+    <w:lsdException w:name="Dark List Accent 2"/>
+    <w:lsdException w:name="Colorful Shading Accent 2"/>
+    <w:lsdException w:name="Colorful List Accent 2"/>
+    <w:lsdException w:name="Colorful Grid Accent 2"/>
+    <w:lsdException w:name="Light Shading Accent 3"/>
+    <w:lsdException w:name="Light List Accent 3"/>
+    <w:lsdException w:name="Light Grid Accent 3"/>
+    <w:lsdException w:name="Medium Shading 1 Accent 3"/>
+    <w:lsdException w:name="Medium Shading 2 Accent 3"/>
+    <w:lsdException w:name="Medium List 1 Accent 3"/>
+    <w:lsdException w:name="Medium List 2 Accent 3"/>
+    <w:lsdException w:name="Medium Grid 1 Accent 3"/>
+    <w:lsdException w:name="Medium Grid 2 Accent 3"/>
+    <w:lsdException w:name="Medium Grid 3 Accent 3"/>
+    <w:lsdException w:name="Dark List Accent 3"/>
+    <w:lsdException w:name="Colorful Shading Accent 3"/>
+    <w:lsdException w:name="Colorful List Accent 3"/>
+    <w:lsdException w:name="Colorful Grid Accent 3"/>
+    <w:lsdException w:name="Light Shading Accent 4"/>
+    <w:lsdException w:name="Light List Accent 4"/>
+    <w:lsdException w:name="Light Grid Accent 4"/>
+    <w:lsdException w:name="Medium Shading 1 Accent 4"/>
+    <w:lsdException w:name="Medium Shading 2 Accent 4"/>
+    <w:lsdException w:name="Medium List 1 Accent 4"/>
+    <w:lsdException w:name="Medium List 2 Accent 4"/>
+    <w:lsdException w:name="Medium Grid 1 Accent 4"/>
+    <w:lsdException w:name="Medium Grid 2 Accent 4"/>
+    <w:lsdException w:name="Medium Grid 3 Accent 4"/>
+    <w:lsdException w:name="Dark List Accent 4"/>
+    <w:lsdException w:name="Colorful Shading Accent 4"/>
+    <w:lsdException w:name="Colorful List Accent 4"/>
+    <w:lsdException w:name="Colorful Grid Accent 4"/>
+    <w:lsdException w:name="Light Shading Accent 5"/>
+    <w:lsdException w:name="Light List Accent 5"/>
+    <w:lsdException w:name="Light Grid Accent 5"/>
+    <w:lsdException w:name="Medium Shading 1 Accent 5"/>
+    <w:lsdException w:name="Medium Shading 2 Accent 5"/>
+    <w:lsdException w:name="Medium List 1 Accent 5"/>
+    <w:lsdException w:name="Medium List 2 Accent 5"/>
+    <w:lsdException w:name="Medium Grid 1 Accent 5"/>
+    <w:lsdException w:name="Medium Grid 2 Accent 5"/>
+    <w:lsdException w:name="Medium Grid 3 Accent 5"/>
+    <w:lsdException w:name="Dark List Accent 5"/>
+    <w:lsdException w:name="Colorful Shading Accent 5"/>
+    <w:lsdException w:name="Colorful List Accent 5"/>
+    <w:lsdException w:name="Colorful Grid Accent 5"/>
+    <w:lsdException w:name="Light Shading Accent 6"/>
+    <w:lsdException w:name="Light List Accent 6"/>
+    <w:lsdException w:name="Light Grid Accent 6"/>
+    <w:lsdException w:name="Medium Shading 1 Accent 6"/>
+    <w:lsdException w:name="Medium Shading 2 Accent 6"/>
+    <w:lsdException w:name="Medium List 1 Accent 6"/>
+    <w:lsdException w:name="Medium List 2 Accent 6"/>
+    <w:lsdException w:name="Medium Grid 1 Accent 6"/>
+    <w:lsdException w:name="Medium Grid 2 Accent 6"/>
+    <w:lsdException w:name="Medium Grid 3 Accent 6"/>
+    <w:lsdException w:name="Dark List Accent 6"/>
+    <w:lsdException w:name="Colorful Shading Accent 6"/>
+    <w:lsdException w:name="Colorful List Accent 6"/>
+    <w:lsdException w:name="Colorful Grid Accent 6"/>
+    <w:lsdException w:name="Bibliography" w:semiHidden="1" w:unhideWhenUsed="1"/>
+    <w:lsdException w:name="TOC Heading" w:semiHidden="1" w:unhideWhenUsed="1"/>
+    <w:lsdException w:name="Grid Table 4" w:uiPriority="49"/>
+    <w:lsdException w:name="Grid Table 5 Dark" w:uiPriority="50"/>
+    <w:lsdException w:name="Grid Table 6 Colorful" w:uiPriority="51"/>
+    <w:lsdException w:name="Grid Table 7 Colorful" w:uiPriority="52"/>
+    <w:lsdException w:name="Grid Table 1 Light Accent 1" w:uiPriority="46"/>
+    <w:lsdException w:name="Grid Table 2 Accent 1" w:uiPriority="47"/>
+    <w:lsdException w:name="Grid Table 3 Accent 1" w:uiPriority="48"/>
+    <w:lsdException w:name="Grid Table 4 Accent 1" w:uiPriority="49"/>
+    <w:lsdException w:name="Grid Table 5 Dark Accent 1" w:uiPriority="50"/>
+    <w:lsdException w:name="Grid Table 6 Colorful Accent 1" w:uiPriority="51"/>
+    <w:lsdException w:name="Grid Table 7 Colorful Accent 1" w:uiPriority="52"/>
+    <w:lsdException w:name="Grid Table 1 Light Accent 2" w:uiPriority="46"/>
+    <w:lsdException w:name="Grid Table 2 Accent 2" w:uiPriority="47"/>
+    <w:lsdException w:name="Grid Table 3 Accent 2" w:uiPriority="48"/>
+    <w:lsdException w:name="Grid Table 4 Accent 2" w:uiPriority="49"/>
+    <w:lsdException w:name="Grid Table 5 Dark Accent 2" w:uiPriority="50"/>
+    <w:lsdException w:name="Grid Table 6 Colorful Accent 2" w:uiPriority="51"/>
+    <w:lsdException w:name="Grid Table 7 Colorful Accent 2" w:uiPriority="52"/>
+    <w:lsdException w:name="Grid Table 1 Light Accent 3" w:uiPriority="46"/>
+    <w:lsdException w:name="Grid Table 2 Accent 3" w:uiPriority="47"/>
+    <w:lsdException w:name="Grid Table 3 Accent 3" w:uiPriority="48"/>
+    <w:lsdException w:name="Grid Table 4 Accent 3" w:uiPriority="49"/>
+    <w:lsdException w:name="Grid Table 5 Dark Accent 3" w:uiPriority="50"/>
+    <w:lsdException w:name="Grid Table 6 Colorful Accent 3" w:uiPriority="51"/>
+    <w:lsdException w:name="Grid Table 7 Colorful Accent 3" w:uiPriority="52"/>
+    <w:lsdException w:name="Grid Table 1 Light Accent 4" w:uiPriority="46"/>
+    <w:lsdException w:name="Grid Table 2 Accent 4" w:uiPriority="47"/>
+    <w:lsdException w:name="Grid Table 3 Accent 4" w:uiPriority="48"/>
+    <w:lsdException w:name="Grid Table 4 Accent 4" w:uiPriority="49"/>
+    <w:lsdException w:name="Grid Table 5 Dark Accent 4" w:uiPriority="50"/>
+    <w:lsdException w:name="Grid Table 6 Colorful Accent 4" w:uiPriority="51"/>
+    <w:lsdException w:name="Grid Table 7 Colorful Accent 4" w:uiPriority="52"/>
+    <w:lsdException w:name="Grid Table 1 Light Accent 5" w:uiPriority="46"/>
+    <w:lsdException w:name="Grid Table 2 Accent 5" w:uiPriority="47"/>
+    <w:lsdException w:name="Grid Table 3 Accent 5" w:uiPriority="48"/>
+    <w:lsdException w:name="Grid Table 4 Accent 5" w:uiPriority="49"/>
+    <w:lsdException w:name="Grid Table 5 Dark Accent 5" w:uiPriority="50"/>
+    <w:lsdException w:name="Grid Table 6 Colorful Accent 5" w:uiPriority="51"/>
+    <w:lsdException w:name="Grid Table 7 Colorful Accent 5" w:uiPriority="52"/>
+    <w:lsdException w:name="Grid Table 1 Light Accent 6" w:uiPriority="46"/>
+    <w:lsdException w:name="Grid Table 2 Accent 6" w:uiPriority="47"/>
+    <w:lsdException w:name="Grid Table 3 Accent 6" w:uiPriority="48"/>
+    <w:lsdException w:name="Grid Table 4 Accent 6" w:uiPriority="49"/>
+    <w:lsdException w:name="Grid Table 5 Dark Accent 6" w:uiPriority="50"/>
+    <w:lsdException w:name="Grid Table 6 Colorful Accent 6" w:uiPriority="51"/>
+    <w:lsdException w:name="Grid Table 7 Colorful Accent 6" w:uiPriority="52"/>
+    <w:lsdException w:name="List Table 1 Light" w:uiPriority="46"/>
+    <w:lsdException w:name="List Table 2" w:uiPriority="47"/>
+    <w:lsdException w:name="List Table 3" w:uiPriority="48"/>
+    <w:lsdException w:name="List Table 4" w:uiPriority="49"/>
+    <w:lsdException w:name="List Table 5 Dark" w:uiPriority="50"/>
+    <w:lsdException w:name="List Table 6 Colorful" w:uiPriority="51"/>
+    <w:lsdException w:name="List Table 7 Colorful" w:uiPriority="52"/>
+    <w:lsdException w:name="List Table 1 Light Accent 1" w:uiPriority="46"/>
+    <w:lsdException w:name="List Table 2 Accent 1" w:uiPriority="47"/>
+    <w:lsdException w:name="List Table 3 Accent 1" w:uiPriority="48"/>
+    <w:lsdException w:name="List Table 4 Accent 1" w:uiPriority="49"/>
+    <w:lsdException w:name="List Table 5 Dark Accent 1" w:uiPriority="50"/>
+    <w:lsdException w:name="List Table 6 Colorful Accent 1" w:uiPriority="51"/>
+    <w:lsdException w:name="List Table 7 Colorful Accent 1" w:uiPriority="52"/>
+    <w:lsdException w:name="List Table 1 Light Accent 2" w:uiPriority="46"/>
+    <w:lsdException w:name="List Table 2 Accent 2" w:uiPriority="47"/>
+    <w:lsdException w:name="List Table 3 Accent 2" w:uiPriority="48"/>
+    <w:lsdException w:name="List Table 4 Accent 2" w:uiPriority="49"/>
+    <w:lsdException w:name="List Table 5 Dark Accent 2" w:uiPriority="50"/>
+    <w:lsdException w:name="List Table 6 Colorful Accent 2" w:uiPriority="51"/>
+    <w:lsdException w:name="List Table 7 Colorful Accent 2" w:uiPriority="52"/>
+    <w:lsdException w:name="List Table 1 Light Accent 3" w:uiPriority="46"/>
+    <w:lsdException w:name="List Table 2 Accent 3" w:uiPriority="47"/>
+    <w:lsdException w:name="List Table 3 Accent 3" w:uiPriority="48"/>
+    <w:lsdException w:name="List Table 4 Accent 3" w:uiPriority="49"/>
+    <w:lsdException w:name="List Table 5 Dark Accent 3" w:uiPriority="50"/>
+    <w:lsdException w:name="List Table 6 Colorful Accent 3" w:uiPriority="51"/>
+    <w:lsdException w:name="List Table 7 Colorful Accent 3" w:uiPriority="52"/>
+    <w:lsdException w:name="List Table 1 Light Accent 4" w:uiPriority="46"/>
+    <w:lsdException w:name="List Table 2 Accent 4" w:uiPriority="47"/>
+    <w:lsdException w:name="List Table 3 Accent 4" w:uiPriority="48"/>
+    <w:lsdException w:name="List Table 4 Accent 4" w:uiPriority="49"/>
+    <w:lsdException w:name="List Table 5 Dark Accent 4" w:uiPriority="50"/>
+    <w:lsdException w:name="List Table 6 Colorful Accent 4" w:uiPriority="51"/>
+    <w:lsdException w:name="List Table 7 Colorful Accent 4" w:uiPriority="52"/>
+    <w:lsdException w:name="List Table 1 Light Accent 5" w:uiPriority="46"/>
+    <w:lsdException w:name="List Table 2 Accent 5" w:uiPriority="47"/>
+    <w:lsdException w:name="List Table 3 Accent 5" w:uiPriority="48"/>
+    <w:lsdException w:name="List Table 4 Accent 5" w:uiPriority="49"/>
+    <w:lsdException w:name="List Table 5 Dark Accent 5" w:uiPriority="50"/>
+    <w:lsdException w:name="List Table 6 Colorful Accent 5" w:uiPriority="51"/>
+    <w:lsdException w:name="List Table 7 Colorful Accent 5" w:uiPriority="52"/>
+    <w:lsdException w:name="List Table 1 Light Accent 6" w:uiPriority="46"/>
+    <w:lsdException w:name="List Table 2 Accent 6" w:uiPriority="47"/>
+    <w:lsdException w:name="List Table 3 Accent 6" w:uiPriority="48"/>
+    <w:lsdException w:name="List Table 4 Accent 6" w:uiPriority="49"/>
+    <w:lsdException w:name="List Table 5 Dark Accent 6" w:uiPriority="50"/>
+    <w:lsdException w:name="List Table 6 Colorful Accent 6" w:uiPriority="51"/>
+    <w:lsdException w:name="List Table 7 Colorful Accent 6" w:uiPriority="52"/>
+    <w:lsdException w:name="Mention" w:semiHidden="1" w:uiPriority="99" w:unhideWhenUsed="1"/>
+    <w:lsdException w:name="Smart Hyperlink" w:semiHidden="1" w:uiPriority="99" w:unhideWhenUsed="1"/>
+    <w:lsdException w:name="Hashtag" w:semiHidden="1" w:uiPriority="99" w:unhideWhenUsed="1"/>
+    <w:lsdException w:name="Unresolved Mention" w:semiHidden="1" w:uiPriority="99" w:unhideWhenUsed="1"/>
+    <w:lsdException w:name="Smart Link" w:semiHidden="1" w:uiPriority="99" w:unhideWhenUsed="1"/>
+  </w:latentStyles>
   <w:style w:type="paragraph" w:default="1" w:styleId="Normal">
     <w:name w:val="Normal"/>
     <w:qFormat/>
   </w:style>
-  <w:style w:type="paragraph" w:styleId="BodyText">
-    <w:name w:val="Body Text"/>
-    <w:basedOn w:val="Normal"/>
-    <w:link w:val="BodyTextChar"/>
-    <w:pPr>
-      <w:spacing w:before="180" w:after="180"/>
-    </w:pPr>
-    <w:qFormat/>
-  </w:style>
-  <w:style w:type="paragraph" w:customStyle="1" w:styleId="FirstParagraph">
-    <w:name w:val="First Paragraph"/>
-    <w:basedOn w:val="BodyText"/>
-    <w:next w:val="BodyText"/>
-    <w:qFormat/>
-  </w:style>
-  <w:style w:type="paragraph" w:customStyle="1" w:styleId="Compact">
-    <w:name w:val="Compact"/>
-    <w:basedOn w:val="BodyText"/>
-    <w:qFormat/>
-    <w:pPr>
-      <w:spacing w:before="36" w:after="36"/>
-    </w:pPr>
-  </w:style>
-  <w:style w:type="paragraph" w:styleId="Title">
-    <w:name w:val="Title"/>
-    <w:basedOn w:val="Normal"/>
-    <w:next w:val="BodyText"/>
-    <w:qFormat/>
-    <w:pPr>
-      <w:keepNext/>
-      <w:keepLines/>
-      <w:spacing w:before="480" w:after="240"/>
-      <w:jc w:val="center"/>
-    </w:pPr>
-    <w:rPr>
-      <w:rFonts w:asciiTheme="majorHAnsi" w:eastAsiaTheme="majorEastAsia" w:hAnsiTheme="majorHAnsi" w:cstheme="majorBidi"/>
-      <w:b/>
-      <w:bCs/>
-      <w:color w:val="345A8A" w:themeColor="accent1" w:themeShade="B5"/>
-      <w:sz w:val="36"/>
-      <w:szCs w:val="36"/>
-    </w:rPr>
-  </w:style>
-  <w:style w:type="paragraph" w:styleId="Subtitle">
-    <w:name w:val="Subtitle"/>
-    <w:basedOn w:val="Title"/>
-    <w:next w:val="BodyText"/>
-    <w:qFormat/>
-    <w:pPr>
-      <w:keepNext/>
-      <w:keepLines/>
-      <w:spacing w:before="240" w:after="240"/>
-      <w:jc w:val="center"/>
-    </w:pPr>
-    <w:rPr>
-      <w:sz w:val="30"/>
-      <w:szCs w:val="30"/>
-    </w:rPr>
-  </w:style>
-  <w:style w:type="paragraph" w:customStyle="1" w:styleId="Author">
-    <w:name w:val="Author"/>
-    <w:next w:val="BodyText"/>
-    <w:qFormat/>
-    <w:pPr>
-      <w:keepNext/>
-      <w:keepLines/>
-      <w:jc w:val="center"/>
-    </w:pPr>
-  </w:style>
-  <w:style w:type="paragraph" w:styleId="Date">
-    <w:name w:val="Date"/>
-    <w:next w:val="BodyText"/>
-    <w:qFormat/>
-    <w:pPr>
-      <w:keepNext/>
-      <w:keepLines/>
-      <w:jc w:val="center"/>
-    </w:pPr>
-  </w:style>
-  <w:style w:type="paragraph" w:customStyle="1" w:styleId="Abstract">
-    <w:name w:val="Abstract"/>
-    <w:basedOn w:val="Normal"/>
-    <w:next w:val="BodyText"/>
-    <w:qFormat/>
-    <w:pPr>
-      <w:keepNext/>
-      <w:keepLines/>
-      <w:spacing w:before="300" w:after="300"/>
-    </w:pPr>
-    <w:rPr>
-      <w:sz w:val="20"/>
-      <w:szCs w:val="20"/>
-    </w:rPr>
-  </w:style>
-  <w:style w:type="paragraph" w:styleId="Bibliography">
-    <w:name w:val="Bibliography"/>
-    <w:basedOn w:val="Normal"/>
-    <w:next w:val="Bibliography"/>
-    <w:qFormat/>
-    <w:pPr/>
-    <w:rPr/>
-  </w:style>
   <w:style w:type="paragraph" w:styleId="Heading1">
-    <w:name w:val="Heading 1"/>
+    <w:name w:val="heading 1"/>
     <w:basedOn w:val="Normal"/>
     <w:next w:val="BodyText"/>
     <w:uiPriority w:val="9"/>
@@ -969,7 +1085,7 @@
     </w:rPr>
   </w:style>
   <w:style w:type="paragraph" w:styleId="Heading2">
-    <w:name w:val="Heading 2"/>
+    <w:name w:val="heading 2"/>
     <w:basedOn w:val="Normal"/>
     <w:next w:val="BodyText"/>
     <w:uiPriority w:val="9"/>
@@ -991,7 +1107,7 @@
     </w:rPr>
   </w:style>
   <w:style w:type="paragraph" w:styleId="Heading3">
-    <w:name w:val="Heading 3"/>
+    <w:name w:val="heading 3"/>
     <w:basedOn w:val="Normal"/>
     <w:next w:val="BodyText"/>
     <w:uiPriority w:val="9"/>
@@ -1013,7 +1129,7 @@
     </w:rPr>
   </w:style>
   <w:style w:type="paragraph" w:styleId="Heading4">
-    <w:name w:val="Heading 4"/>
+    <w:name w:val="heading 4"/>
     <w:basedOn w:val="Normal"/>
     <w:next w:val="BodyText"/>
     <w:uiPriority w:val="9"/>
@@ -1030,12 +1146,10 @@
       <w:b/>
       <w:bCs/>
       <w:color w:val="4F81BD" w:themeColor="accent1"/>
-      <w:sz w:val="24"/>
-      <w:szCs w:val="24"/>
     </w:rPr>
   </w:style>
   <w:style w:type="paragraph" w:styleId="Heading5">
-    <w:name w:val="Heading 5"/>
+    <w:name w:val="heading 5"/>
     <w:basedOn w:val="Normal"/>
     <w:next w:val="BodyText"/>
     <w:uiPriority w:val="9"/>
@@ -1052,12 +1166,10 @@
       <w:i/>
       <w:iCs/>
       <w:color w:val="4F81BD" w:themeColor="accent1"/>
-      <w:sz w:val="24"/>
-      <w:szCs w:val="24"/>
     </w:rPr>
   </w:style>
   <w:style w:type="paragraph" w:styleId="Heading6">
-    <w:name w:val="Heading 6"/>
+    <w:name w:val="heading 6"/>
     <w:basedOn w:val="Normal"/>
     <w:next w:val="BodyText"/>
     <w:uiPriority w:val="9"/>
@@ -1072,12 +1184,10 @@
     <w:rPr>
       <w:rFonts w:asciiTheme="majorHAnsi" w:eastAsiaTheme="majorEastAsia" w:hAnsiTheme="majorHAnsi" w:cstheme="majorBidi"/>
       <w:color w:val="4F81BD" w:themeColor="accent1"/>
-      <w:sz w:val="24"/>
-      <w:szCs w:val="24"/>
     </w:rPr>
   </w:style>
   <w:style w:type="paragraph" w:styleId="Heading7">
-    <w:name w:val="Heading 7"/>
+    <w:name w:val="heading 7"/>
     <w:basedOn w:val="Normal"/>
     <w:next w:val="BodyText"/>
     <w:uiPriority w:val="9"/>
@@ -1092,12 +1202,10 @@
     <w:rPr>
       <w:rFonts w:asciiTheme="majorHAnsi" w:eastAsiaTheme="majorEastAsia" w:hAnsiTheme="majorHAnsi" w:cstheme="majorBidi"/>
       <w:color w:val="4F81BD" w:themeColor="accent1"/>
-      <w:sz w:val="24"/>
-      <w:szCs w:val="24"/>
     </w:rPr>
   </w:style>
   <w:style w:type="paragraph" w:styleId="Heading8">
-    <w:name w:val="Heading 8"/>
+    <w:name w:val="heading 8"/>
     <w:basedOn w:val="Normal"/>
     <w:next w:val="BodyText"/>
     <w:uiPriority w:val="9"/>
@@ -1112,12 +1220,10 @@
     <w:rPr>
       <w:rFonts w:asciiTheme="majorHAnsi" w:eastAsiaTheme="majorEastAsia" w:hAnsiTheme="majorHAnsi" w:cstheme="majorBidi"/>
       <w:color w:val="4F81BD" w:themeColor="accent1"/>
-      <w:sz w:val="24"/>
-      <w:szCs w:val="24"/>
     </w:rPr>
   </w:style>
   <w:style w:type="paragraph" w:styleId="Heading9">
-    <w:name w:val="Heading 9"/>
+    <w:name w:val="heading 9"/>
     <w:basedOn w:val="Normal"/>
     <w:next w:val="BodyText"/>
     <w:uiPriority w:val="9"/>
@@ -1132,47 +1238,19 @@
     <w:rPr>
       <w:rFonts w:asciiTheme="majorHAnsi" w:eastAsiaTheme="majorEastAsia" w:hAnsiTheme="majorHAnsi" w:cstheme="majorBidi"/>
       <w:color w:val="4F81BD" w:themeColor="accent1"/>
-      <w:sz w:val="24"/>
-      <w:szCs w:val="24"/>
-    </w:rPr>
-  </w:style>
-  <w:style w:type="paragraph" w:styleId="BlockText">
-    <w:name w:val="Block Text"/>
-    <w:basedOn w:val="BodyText"/>
-    <w:next w:val="BodyText"/>
-    <w:uiPriority w:val="9"/>
-    <w:unhideWhenUsed/>
-    <w:qFormat/>
-    <w:pPr>
-      <w:spacing w:before="100" w:after="100"/>
-      <w:ind w:firstLine="0"/>
-    </w:pPr>
-    <w:rPr>
-      <w:rFonts w:asciiTheme="majorHAnsi" w:eastAsiaTheme="majorEastAsia" w:hAnsiTheme="majorHAnsi" w:cstheme="majorBidi"/>
-      <w:bCs/>
-      <w:sz w:val="20"/>
-      <w:szCs w:val="20"/>
-    </w:rPr>
-  </w:style>
-  <w:style w:type="paragraph" w:styleId="FootnoteText">
-    <w:name w:val="Footnote Text"/>
-    <w:basedOn w:val="Normal"/>
-    <w:next w:val="FootnoteText"/>
-    <w:uiPriority w:val="9"/>
-    <w:unhideWhenUsed/>
-    <w:qFormat/>
+    </w:rPr>
   </w:style>
   <w:style w:type="character" w:default="1" w:styleId="DefaultParagraphFont">
     <w:name w:val="Default Paragraph Font"/>
+    <w:uiPriority w:val="1"/>
     <w:semiHidden/>
     <w:unhideWhenUsed/>
   </w:style>
-  <w:style w:type="table" w:default="1" w:styleId="Table">
-    <w:name w:val="Table"/>
-    <w:basedOn w:val="TableNormal"/>
+  <w:style w:type="table" w:default="1" w:styleId="TableNormal">
+    <w:name w:val="Normal Table"/>
+    <w:uiPriority w:val="99"/>
     <w:semiHidden/>
     <w:unhideWhenUsed/>
-    <w:qFormat/>
     <w:tblPr>
       <w:tblInd w:w="0" w:type="dxa"/>
       <w:tblCellMar>
@@ -1183,6 +1261,146 @@
       </w:tblCellMar>
     </w:tblPr>
   </w:style>
+  <w:style w:type="numbering" w:default="1" w:styleId="NoList">
+    <w:name w:val="No List"/>
+    <w:uiPriority w:val="99"/>
+    <w:semiHidden/>
+    <w:unhideWhenUsed/>
+  </w:style>
+  <w:style w:type="paragraph" w:styleId="BodyText">
+    <w:name w:val="Body Text"/>
+    <w:basedOn w:val="Normal"/>
+    <w:qFormat/>
+    <w:pPr>
+      <w:spacing w:before="180" w:after="180"/>
+    </w:pPr>
+  </w:style>
+  <w:style w:type="paragraph" w:customStyle="1" w:styleId="FirstParagraph">
+    <w:name w:val="First Paragraph"/>
+    <w:basedOn w:val="BodyText"/>
+    <w:next w:val="BodyText"/>
+    <w:qFormat/>
+  </w:style>
+  <w:style w:type="paragraph" w:customStyle="1" w:styleId="Compact">
+    <w:name w:val="Compact"/>
+    <w:basedOn w:val="BodyText"/>
+    <w:qFormat/>
+    <w:pPr>
+      <w:spacing w:before="36" w:after="36"/>
+    </w:pPr>
+  </w:style>
+  <w:style w:type="paragraph" w:styleId="Title">
+    <w:name w:val="Title"/>
+    <w:basedOn w:val="Normal"/>
+    <w:next w:val="BodyText"/>
+    <w:qFormat/>
+    <w:pPr>
+      <w:keepNext/>
+      <w:keepLines/>
+      <w:spacing w:before="480" w:after="240"/>
+      <w:jc w:val="center"/>
+    </w:pPr>
+    <w:rPr>
+      <w:rFonts w:asciiTheme="majorHAnsi" w:eastAsiaTheme="majorEastAsia" w:hAnsiTheme="majorHAnsi" w:cstheme="majorBidi"/>
+      <w:b/>
+      <w:bCs/>
+      <w:color w:val="345A8A" w:themeColor="accent1" w:themeShade="B5"/>
+      <w:sz w:val="36"/>
+      <w:szCs w:val="36"/>
+    </w:rPr>
+  </w:style>
+  <w:style w:type="paragraph" w:styleId="Subtitle">
+    <w:name w:val="Subtitle"/>
+    <w:basedOn w:val="Title"/>
+    <w:next w:val="BodyText"/>
+    <w:qFormat/>
+    <w:pPr>
+      <w:spacing w:before="240"/>
+    </w:pPr>
+    <w:rPr>
+      <w:sz w:val="30"/>
+      <w:szCs w:val="30"/>
+    </w:rPr>
+  </w:style>
+  <w:style w:type="paragraph" w:customStyle="1" w:styleId="Author">
+    <w:name w:val="Author"/>
+    <w:next w:val="BodyText"/>
+    <w:qFormat/>
+    <w:pPr>
+      <w:keepNext/>
+      <w:keepLines/>
+      <w:jc w:val="center"/>
+    </w:pPr>
+  </w:style>
+  <w:style w:type="paragraph" w:styleId="Date">
+    <w:name w:val="Date"/>
+    <w:next w:val="BodyText"/>
+    <w:qFormat/>
+    <w:pPr>
+      <w:keepNext/>
+      <w:keepLines/>
+      <w:jc w:val="center"/>
+    </w:pPr>
+  </w:style>
+  <w:style w:type="paragraph" w:customStyle="1" w:styleId="Abstract">
+    <w:name w:val="Abstract"/>
+    <w:basedOn w:val="Normal"/>
+    <w:next w:val="BodyText"/>
+    <w:qFormat/>
+    <w:pPr>
+      <w:keepNext/>
+      <w:keepLines/>
+      <w:spacing w:before="300" w:after="300"/>
+    </w:pPr>
+    <w:rPr>
+      <w:sz w:val="20"/>
+      <w:szCs w:val="20"/>
+    </w:rPr>
+  </w:style>
+  <w:style w:type="paragraph" w:styleId="Bibliography">
+    <w:name w:val="Bibliography"/>
+    <w:basedOn w:val="Normal"/>
+    <w:qFormat/>
+  </w:style>
+  <w:style w:type="paragraph" w:styleId="BlockText">
+    <w:name w:val="Block Text"/>
+    <w:basedOn w:val="BodyText"/>
+    <w:next w:val="BodyText"/>
+    <w:uiPriority w:val="9"/>
+    <w:unhideWhenUsed/>
+    <w:qFormat/>
+    <w:pPr>
+      <w:spacing w:before="100" w:after="100"/>
+    </w:pPr>
+    <w:rPr>
+      <w:rFonts w:asciiTheme="majorHAnsi" w:eastAsiaTheme="majorEastAsia" w:hAnsiTheme="majorHAnsi" w:cstheme="majorBidi"/>
+      <w:bCs/>
+      <w:sz w:val="20"/>
+      <w:szCs w:val="20"/>
+    </w:rPr>
+  </w:style>
+  <w:style w:type="paragraph" w:styleId="FootnoteText">
+    <w:name w:val="footnote text"/>
+    <w:basedOn w:val="Normal"/>
+    <w:uiPriority w:val="9"/>
+    <w:unhideWhenUsed/>
+    <w:qFormat/>
+  </w:style>
+  <w:style w:type="table" w:customStyle="1" w:styleId="Table">
+    <w:name w:val="Table"/>
+    <w:semiHidden/>
+    <w:unhideWhenUsed/>
+    <w:qFormat/>
+    <w:tblPr>
+      <w:tblInd w:w="0" w:type="dxa"/>
+      <w:tblCellMar>
+        <w:top w:w="0" w:type="dxa"/>
+        <w:left w:w="108" w:type="dxa"/>
+        <w:bottom w:w="0" w:type="dxa"/>
+        <w:right w:w="108" w:type="dxa"/>
+      </w:tblCellMar>
+    </w:tblPr>
+  </w:style>
   <w:style w:type="paragraph" w:customStyle="1" w:styleId="DefinitionTerm">
     <w:name w:val="Definition Term"/>
     <w:basedOn w:val="Normal"/>
@@ -1201,11 +1419,11 @@
     <w:basedOn w:val="Normal"/>
   </w:style>
   <w:style w:type="paragraph" w:styleId="Caption">
-    <w:name w:val="Caption"/>
+    <w:name w:val="caption"/>
     <w:basedOn w:val="Normal"/>
-    <w:link w:val="BodyTextChar"/>
-    <w:pPr>
-      <w:spacing w:before="0" w:after="120"/>
+    <w:link w:val="CaptionChar"/>
+    <w:pPr>
+      <w:spacing w:after="120"/>
     </w:pPr>
     <w:rPr>
       <w:i/>
@@ -1233,29 +1451,30 @@
       <w:keepNext/>
     </w:pPr>
   </w:style>
-  <w:style w:type="character" w:customStyle="1" w:styleId="BodyTextChar">
-    <w:name w:val="Body Text Char"/>
+  <w:style w:type="character" w:customStyle="1" w:styleId="CaptionChar">
+    <w:name w:val="Caption Char"/>
     <w:basedOn w:val="DefaultParagraphFont"/>
-    <w:link w:val="BodyText"/>
+    <w:link w:val="Caption"/>
   </w:style>
   <w:style w:type="character" w:customStyle="1" w:styleId="VerbatimChar">
     <w:name w:val="Verbatim Char"/>
-    <w:basedOn w:val="BodyTextChar"/>
+    <w:basedOn w:val="CaptionChar"/>
+    <w:link w:val="SourceCode"/>
     <w:rPr>
       <w:rFonts w:ascii="Consolas" w:hAnsi="Consolas"/>
       <w:sz w:val="22"/>
     </w:rPr>
   </w:style>
   <w:style w:type="character" w:styleId="FootnoteReference">
-    <w:name w:val="Footnote Reference"/>
-    <w:basedOn w:val="BodyTextChar"/>
+    <w:name w:val="footnote reference"/>
+    <w:basedOn w:val="CaptionChar"/>
     <w:rPr>
       <w:vertAlign w:val="superscript"/>
     </w:rPr>
   </w:style>
   <w:style w:type="character" w:styleId="Hyperlink">
     <w:name w:val="Hyperlink"/>
-    <w:basedOn w:val="BodyTextChar"/>
+    <w:basedOn w:val="CaptionChar"/>
     <w:rPr>
       <w:color w:val="4F81BD" w:themeColor="accent1"/>
     </w:rPr>
@@ -1272,7 +1491,6 @@
       <w:outlineLvl w:val="9"/>
     </w:pPr>
     <w:rPr>
-      <w:rFonts w:asciiTheme="majorHAnsi" w:eastAsiaTheme="majorEastAsia" w:hAnsiTheme="majorHAnsi" w:cstheme="majorBidi"/>
       <w:b w:val="0"/>
       <w:bCs w:val="0"/>
       <w:color w:val="365F91" w:themeColor="accent1" w:themeShade="BF"/>
@@ -1283,267 +1501,329 @@
     <w:basedOn w:val="Normal"/>
     <w:link w:val="VerbatimChar"/>
     <w:pPr>
-      <w:wordWrap w:val="off"/>
-      <w:shd w:val="clear" w:fill="f8f8f8"/>
+      <w:shd w:val="clear" w:color="auto" w:fill="F8F8F8"/>
+      <w:wordWrap w:val="0"/>
     </w:pPr>
   </w:style>
   <w:style w:type="character" w:customStyle="1" w:styleId="KeywordTok">
     <w:name w:val="KeywordTok"/>
     <w:basedOn w:val="VerbatimChar"/>
     <w:rPr>
-      <w:color w:val="204a87"/>
-      <w:shd w:val="clear" w:fill="f8f8f8"/>
+      <w:rFonts w:ascii="Consolas" w:hAnsi="Consolas"/>
       <w:b/>
+      <w:color w:val="204A87"/>
+      <w:sz w:val="22"/>
+      <w:shd w:val="clear" w:color="auto" w:fill="F8F8F8"/>
     </w:rPr>
   </w:style>
   <w:style w:type="character" w:customStyle="1" w:styleId="DataTypeTok">
     <w:name w:val="DataTypeTok"/>
     <w:basedOn w:val="VerbatimChar"/>
     <w:rPr>
-      <w:color w:val="204a87"/>
-      <w:shd w:val="clear" w:fill="f8f8f8"/>
+      <w:rFonts w:ascii="Consolas" w:hAnsi="Consolas"/>
+      <w:color w:val="204A87"/>
+      <w:sz w:val="22"/>
+      <w:shd w:val="clear" w:color="auto" w:fill="F8F8F8"/>
     </w:rPr>
   </w:style>
   <w:style w:type="character" w:customStyle="1" w:styleId="DecValTok">
     <w:name w:val="DecValTok"/>
     <w:basedOn w:val="VerbatimChar"/>
     <w:rPr>
-      <w:color w:val="0000cf"/>
-      <w:shd w:val="clear" w:fill="f8f8f8"/>
+      <w:rFonts w:ascii="Consolas" w:hAnsi="Consolas"/>
+      <w:color w:val="0000CF"/>
+      <w:sz w:val="22"/>
+      <w:shd w:val="clear" w:color="auto" w:fill="F8F8F8"/>
     </w:rPr>
   </w:style>
   <w:style w:type="character" w:customStyle="1" w:styleId="BaseNTok">
     <w:name w:val="BaseNTok"/>
     <w:basedOn w:val="VerbatimChar"/>
     <w:rPr>
-      <w:color w:val="0000cf"/>
-      <w:shd w:val="clear" w:fill="f8f8f8"/>
+      <w:rFonts w:ascii="Consolas" w:hAnsi="Consolas"/>
+      <w:color w:val="0000CF"/>
+      <w:sz w:val="22"/>
+      <w:shd w:val="clear" w:color="auto" w:fill="F8F8F8"/>
     </w:rPr>
   </w:style>
   <w:style w:type="character" w:customStyle="1" w:styleId="FloatTok">
     <w:name w:val="FloatTok"/>
     <w:basedOn w:val="VerbatimChar"/>
     <w:rPr>
-      <w:color w:val="0000cf"/>
-      <w:shd w:val="clear" w:fill="f8f8f8"/>
+      <w:rFonts w:ascii="Consolas" w:hAnsi="Consolas"/>
+      <w:color w:val="0000CF"/>
+      <w:sz w:val="22"/>
+      <w:shd w:val="clear" w:color="auto" w:fill="F8F8F8"/>
     </w:rPr>
   </w:style>
   <w:style w:type="character" w:customStyle="1" w:styleId="ConstantTok">
     <w:name w:val="ConstantTok"/>
     <w:basedOn w:val="VerbatimChar"/>
     <w:rPr>
+      <w:rFonts w:ascii="Consolas" w:hAnsi="Consolas"/>
       <w:color w:val="000000"/>
-      <w:shd w:val="clear" w:fill="f8f8f8"/>
+      <w:sz w:val="22"/>
+      <w:shd w:val="clear" w:color="auto" w:fill="F8F8F8"/>
     </w:rPr>
   </w:style>
   <w:style w:type="character" w:customStyle="1" w:styleId="CharTok">
     <w:name w:val="CharTok"/>
     <w:basedOn w:val="VerbatimChar"/>
     <w:rPr>
-      <w:color w:val="4e9a06"/>
-      <w:shd w:val="clear" w:fill="f8f8f8"/>
+      <w:rFonts w:ascii="Consolas" w:hAnsi="Consolas"/>
+      <w:color w:val="4E9A06"/>
+      <w:sz w:val="22"/>
+      <w:shd w:val="clear" w:color="auto" w:fill="F8F8F8"/>
     </w:rPr>
   </w:style>
   <w:style w:type="character" w:customStyle="1" w:styleId="SpecialCharTok">
     <w:name w:val="SpecialCharTok"/>
     <w:basedOn w:val="VerbatimChar"/>
     <w:rPr>
+      <w:rFonts w:ascii="Consolas" w:hAnsi="Consolas"/>
       <w:color w:val="000000"/>
-      <w:shd w:val="clear" w:fill="f8f8f8"/>
+      <w:sz w:val="22"/>
+      <w:shd w:val="clear" w:color="auto" w:fill="F8F8F8"/>
     </w:rPr>
   </w:style>
   <w:style w:type="character" w:customStyle="1" w:styleId="StringTok">
     <w:name w:val="StringTok"/>
     <w:basedOn w:val="VerbatimChar"/>
     <w:rPr>
-      <w:color w:val="4e9a06"/>
-      <w:shd w:val="clear" w:fill="f8f8f8"/>
+      <w:rFonts w:ascii="Consolas" w:hAnsi="Consolas"/>
+      <w:color w:val="4E9A06"/>
+      <w:sz w:val="22"/>
+      <w:shd w:val="clear" w:color="auto" w:fill="F8F8F8"/>
     </w:rPr>
   </w:style>
   <w:style w:type="character" w:customStyle="1" w:styleId="VerbatimStringTok">
     <w:name w:val="VerbatimStringTok"/>
     <w:basedOn w:val="VerbatimChar"/>
     <w:rPr>
-      <w:color w:val="4e9a06"/>
-      <w:shd w:val="clear" w:fill="f8f8f8"/>
+      <w:rFonts w:ascii="Consolas" w:hAnsi="Consolas"/>
+      <w:color w:val="4E9A06"/>
+      <w:sz w:val="22"/>
+      <w:shd w:val="clear" w:color="auto" w:fill="F8F8F8"/>
     </w:rPr>
   </w:style>
   <w:style w:type="character" w:customStyle="1" w:styleId="SpecialStringTok">
     <w:name w:val="SpecialStringTok"/>
     <w:basedOn w:val="VerbatimChar"/>
     <w:rPr>
-      <w:color w:val="4e9a06"/>
-      <w:shd w:val="clear" w:fill="f8f8f8"/>
+      <w:rFonts w:ascii="Consolas" w:hAnsi="Consolas"/>
+      <w:color w:val="4E9A06"/>
+      <w:sz w:val="22"/>
+      <w:shd w:val="clear" w:color="auto" w:fill="F8F8F8"/>
     </w:rPr>
   </w:style>
   <w:style w:type="character" w:customStyle="1" w:styleId="ImportTok">
     <w:name w:val="ImportTok"/>
     <w:basedOn w:val="VerbatimChar"/>
     <w:rPr>
-      <w:shd w:val="clear" w:fill="f8f8f8"/>
+      <w:rFonts w:ascii="Consolas" w:hAnsi="Consolas"/>
+      <w:sz w:val="22"/>
+      <w:shd w:val="clear" w:color="auto" w:fill="F8F8F8"/>
     </w:rPr>
   </w:style>
   <w:style w:type="character" w:customStyle="1" w:styleId="CommentTok">
     <w:name w:val="CommentTok"/>
     <w:basedOn w:val="VerbatimChar"/>
     <w:rPr>
-      <w:color w:val="8f5902"/>
-      <w:shd w:val="clear" w:fill="f8f8f8"/>
+      <w:rFonts w:ascii="Consolas" w:hAnsi="Consolas"/>
       <w:i/>
+      <w:color w:val="8F5902"/>
+      <w:sz w:val="22"/>
+      <w:shd w:val="clear" w:color="auto" w:fill="F8F8F8"/>
     </w:rPr>
   </w:style>
   <w:style w:type="character" w:customStyle="1" w:styleId="DocumentationTok">
     <w:name w:val="DocumentationTok"/>
     <w:basedOn w:val="VerbatimChar"/>
     <w:rPr>
-      <w:color w:val="8f5902"/>
-      <w:shd w:val="clear" w:fill="f8f8f8"/>
+      <w:rFonts w:ascii="Consolas" w:hAnsi="Consolas"/>
       <w:b/>
       <w:i/>
+      <w:color w:val="8F5902"/>
+      <w:sz w:val="22"/>
+      <w:shd w:val="clear" w:color="auto" w:fill="F8F8F8"/>
     </w:rPr>
   </w:style>
   <w:style w:type="character" w:customStyle="1" w:styleId="AnnotationTok">
     <w:name w:val="AnnotationTok"/>
     <w:basedOn w:val="VerbatimChar"/>
     <w:rPr>
-      <w:color w:val="8f5902"/>
-      <w:shd w:val="clear" w:fill="f8f8f8"/>
+      <w:rFonts w:ascii="Consolas" w:hAnsi="Consolas"/>
       <w:b/>
       <w:i/>
+      <w:color w:val="8F5902"/>
+      <w:sz w:val="22"/>
+      <w:shd w:val="clear" w:color="auto" w:fill="F8F8F8"/>
     </w:rPr>
   </w:style>
   <w:style w:type="character" w:customStyle="1" w:styleId="CommentVarTok">
     <w:name w:val="CommentVarTok"/>
     <w:basedOn w:val="VerbatimChar"/>
     <w:rPr>
-      <w:color w:val="8f5902"/>
-      <w:shd w:val="clear" w:fill="f8f8f8"/>
+      <w:rFonts w:ascii="Consolas" w:hAnsi="Consolas"/>
       <w:b/>
       <w:i/>
+      <w:color w:val="8F5902"/>
+      <w:sz w:val="22"/>
+      <w:shd w:val="clear" w:color="auto" w:fill="F8F8F8"/>
     </w:rPr>
   </w:style>
   <w:style w:type="character" w:customStyle="1" w:styleId="OtherTok">
     <w:name w:val="OtherTok"/>
     <w:basedOn w:val="VerbatimChar"/>
     <w:rPr>
-      <w:color w:val="8f5902"/>
-      <w:shd w:val="clear" w:fill="f8f8f8"/>
+      <w:rFonts w:ascii="Consolas" w:hAnsi="Consolas"/>
+      <w:color w:val="8F5902"/>
+      <w:sz w:val="22"/>
+      <w:shd w:val="clear" w:color="auto" w:fill="F8F8F8"/>
     </w:rPr>
   </w:style>
   <w:style w:type="character" w:customStyle="1" w:styleId="FunctionTok">
     <w:name w:val="FunctionTok"/>
     <w:basedOn w:val="VerbatimChar"/>
     <w:rPr>
+      <w:rFonts w:ascii="Consolas" w:hAnsi="Consolas"/>
       <w:color w:val="000000"/>
-      <w:shd w:val="clear" w:fill="f8f8f8"/>
+      <w:sz w:val="22"/>
+      <w:shd w:val="clear" w:color="auto" w:fill="F8F8F8"/>
     </w:rPr>
   </w:style>
   <w:style w:type="character" w:customStyle="1" w:styleId="VariableTok">
     <w:name w:val="VariableTok"/>
     <w:basedOn w:val="VerbatimChar"/>
     <w:rPr>
+      <w:rFonts w:ascii="Consolas" w:hAnsi="Consolas"/>
       <w:color w:val="000000"/>
-      <w:shd w:val="clear" w:fill="f8f8f8"/>
+      <w:sz w:val="22"/>
+      <w:shd w:val="clear" w:color="auto" w:fill="F8F8F8"/>
     </w:rPr>
   </w:style>
   <w:style w:type="character" w:customStyle="1" w:styleId="ControlFlowTok">
     <w:name w:val="ControlFlowTok"/>
     <w:basedOn w:val="VerbatimChar"/>
     <w:rPr>
-      <w:color w:val="204a87"/>
-      <w:shd w:val="clear" w:fill="f8f8f8"/>
+      <w:rFonts w:ascii="Consolas" w:hAnsi="Consolas"/>
       <w:b/>
+      <w:color w:val="204A87"/>
+      <w:sz w:val="22"/>
+      <w:shd w:val="clear" w:color="auto" w:fill="F8F8F8"/>
     </w:rPr>
   </w:style>
   <w:style w:type="character" w:customStyle="1" w:styleId="OperatorTok">
     <w:name w:val="OperatorTok"/>
     <w:basedOn w:val="VerbatimChar"/>
     <w:rPr>
-      <w:color w:val="ce5c00"/>
-      <w:shd w:val="clear" w:fill="f8f8f8"/>
+      <w:rFonts w:ascii="Consolas" w:hAnsi="Consolas"/>
       <w:b/>
+      <w:color w:val="CE5C00"/>
+      <w:sz w:val="22"/>
+      <w:shd w:val="clear" w:color="auto" w:fill="F8F8F8"/>
     </w:rPr>
   </w:style>
   <w:style w:type="character" w:customStyle="1" w:styleId="BuiltInTok">
     <w:name w:val="BuiltInTok"/>
     <w:basedOn w:val="VerbatimChar"/>
     <w:rPr>
-      <w:shd w:val="clear" w:fill="f8f8f8"/>
+      <w:rFonts w:ascii="Consolas" w:hAnsi="Consolas"/>
+      <w:sz w:val="22"/>
+      <w:shd w:val="clear" w:color="auto" w:fill="F8F8F8"/>
     </w:rPr>
   </w:style>
   <w:style w:type="character" w:customStyle="1" w:styleId="ExtensionTok">
     <w:name w:val="ExtensionTok"/>
     <w:basedOn w:val="VerbatimChar"/>
     <w:rPr>
-      <w:shd w:val="clear" w:fill="f8f8f8"/>
+      <w:rFonts w:ascii="Consolas" w:hAnsi="Consolas"/>
+      <w:sz w:val="22"/>
+      <w:shd w:val="clear" w:color="auto" w:fill="F8F8F8"/>
     </w:rPr>
   </w:style>
   <w:style w:type="character" w:customStyle="1" w:styleId="PreprocessorTok">
     <w:name w:val="PreprocessorTok"/>
     <w:basedOn w:val="VerbatimChar"/>
     <w:rPr>
-      <w:color w:val="8f5902"/>
-      <w:shd w:val="clear" w:fill="f8f8f8"/>
+      <w:rFonts w:ascii="Consolas" w:hAnsi="Consolas"/>
       <w:i/>
+      <w:color w:val="8F5902"/>
+      <w:sz w:val="22"/>
+      <w:shd w:val="clear" w:color="auto" w:fill="F8F8F8"/>
     </w:rPr>
   </w:style>
   <w:style w:type="character" w:customStyle="1" w:styleId="AttributeTok">
     <w:name w:val="AttributeTok"/>
     <w:basedOn w:val="VerbatimChar"/>
     <w:rPr>
-      <w:color w:val="c4a000"/>
-      <w:shd w:val="clear" w:fill="f8f8f8"/>
+      <w:rFonts w:ascii="Consolas" w:hAnsi="Consolas"/>
+      <w:color w:val="C4A000"/>
+      <w:sz w:val="22"/>
+      <w:shd w:val="clear" w:color="auto" w:fill="F8F8F8"/>
     </w:rPr>
   </w:style>
   <w:style w:type="character" w:customStyle="1" w:styleId="RegionMarkerTok">
     <w:name w:val="RegionMarkerTok"/>
     <w:basedOn w:val="VerbatimChar"/>
     <w:rPr>
-      <w:shd w:val="clear" w:fill="f8f8f8"/>
+      <w:rFonts w:ascii="Consolas" w:hAnsi="Consolas"/>
+      <w:sz w:val="22"/>
+      <w:shd w:val="clear" w:color="auto" w:fill="F8F8F8"/>
     </w:rPr>
   </w:style>
   <w:style w:type="character" w:customStyle="1" w:styleId="InformationTok">
     <w:name w:val="InformationTok"/>
     <w:basedOn w:val="VerbatimChar"/>
     <w:rPr>
-      <w:color w:val="8f5902"/>
-      <w:shd w:val="clear" w:fill="f8f8f8"/>
+      <w:rFonts w:ascii="Consolas" w:hAnsi="Consolas"/>
       <w:b/>
       <w:i/>
+      <w:color w:val="8F5902"/>
+      <w:sz w:val="22"/>
+      <w:shd w:val="clear" w:color="auto" w:fill="F8F8F8"/>
     </w:rPr>
   </w:style>
   <w:style w:type="character" w:customStyle="1" w:styleId="WarningTok">
     <w:name w:val="WarningTok"/>
     <w:basedOn w:val="VerbatimChar"/>
     <w:rPr>
-      <w:color w:val="8f5902"/>
-      <w:shd w:val="clear" w:fill="f8f8f8"/>
+      <w:rFonts w:ascii="Consolas" w:hAnsi="Consolas"/>
       <w:b/>
       <w:i/>
+      <w:color w:val="8F5902"/>
+      <w:sz w:val="22"/>
+      <w:shd w:val="clear" w:color="auto" w:fill="F8F8F8"/>
     </w:rPr>
   </w:style>
   <w:style w:type="character" w:customStyle="1" w:styleId="AlertTok">
     <w:name w:val="AlertTok"/>
     <w:basedOn w:val="VerbatimChar"/>
     <w:rPr>
-      <w:color w:val="ef2929"/>
-      <w:shd w:val="clear" w:fill="f8f8f8"/>
+      <w:rFonts w:ascii="Consolas" w:hAnsi="Consolas"/>
+      <w:color w:val="EF2929"/>
+      <w:sz w:val="22"/>
+      <w:shd w:val="clear" w:color="auto" w:fill="F8F8F8"/>
     </w:rPr>
   </w:style>
   <w:style w:type="character" w:customStyle="1" w:styleId="ErrorTok">
     <w:name w:val="ErrorTok"/>
     <w:basedOn w:val="VerbatimChar"/>
     <w:rPr>
-      <w:color w:val="a40000"/>
-      <w:shd w:val="clear" w:fill="f8f8f8"/>
+      <w:rFonts w:ascii="Consolas" w:hAnsi="Consolas"/>
       <w:b/>
+      <w:color w:val="A40000"/>
+      <w:sz w:val="22"/>
+      <w:shd w:val="clear" w:color="auto" w:fill="F8F8F8"/>
     </w:rPr>
   </w:style>
   <w:style w:type="character" w:customStyle="1" w:styleId="NormalTok">
     <w:name w:val="NormalTok"/>
     <w:basedOn w:val="VerbatimChar"/>
     <w:rPr>
-      <w:shd w:val="clear" w:fill="f8f8f8"/>
+      <w:rFonts w:ascii="Consolas" w:hAnsi="Consolas"/>
+      <w:sz w:val="22"/>
+      <w:shd w:val="clear" w:color="auto" w:fill="F8F8F8"/>
     </w:rPr>
   </w:style>
 </w:styles>

</xml_diff>

<commit_message>
add time to publication fig
</commit_message>
<xml_diff>
--- a/manuscript/manuscript_v1.docx
+++ b/manuscript/manuscript_v1.docx
@@ -130,7 +130,7 @@
       </w:r>
     </w:p>
     <w:bookmarkEnd w:id="20"/>
-    <w:bookmarkStart w:id="32" w:name="data-and-methods"/>
+    <w:bookmarkStart w:id="35" w:name="data-and-methods"/>
     <w:p>
       <w:pPr>
         <w:pStyle w:val="Heading1"/>
@@ -529,7 +529,62 @@
         <w:t xml:space="preserve">Top 50 MeSH terms</w:t>
       </w:r>
     </w:p>
-    <w:bookmarkStart w:id="31" w:name="analysis"/>
+    <w:p>
+      <w:pPr>
+        <w:pStyle w:val="CaptionedFigure"/>
+      </w:pPr>
+      <w:r>
+        <w:drawing>
+          <wp:inline>
+            <wp:extent cx="5334000" cy="3810000"/>
+            <wp:effectExtent b="0" l="0" r="0" t="0"/>
+            <wp:docPr descr="CIF: time to first publication (check caption)" title="" id="32" name="Picture"/>
+            <a:graphic>
+              <a:graphicData uri="http://schemas.openxmlformats.org/drawingml/2006/picture">
+                <pic:pic>
+                  <pic:nvPicPr>
+                    <pic:cNvPr descr="figures/time-to-first-publication.png" id="33" name="Picture"/>
+                    <pic:cNvPicPr>
+                      <a:picLocks noChangeArrowheads="1" noChangeAspect="1"/>
+                    </pic:cNvPicPr>
+                  </pic:nvPicPr>
+                  <pic:blipFill>
+                    <a:blip r:embed="rId31"/>
+                    <a:stretch>
+                      <a:fillRect/>
+                    </a:stretch>
+                  </pic:blipFill>
+                  <pic:spPr bwMode="auto">
+                    <a:xfrm>
+                      <a:off x="0" y="0"/>
+                      <a:ext cx="5334000" cy="3810000"/>
+                    </a:xfrm>
+                    <a:prstGeom prst="rect">
+                      <a:avLst/>
+                    </a:prstGeom>
+                    <a:noFill/>
+                    <a:ln w="9525">
+                      <a:noFill/>
+                      <a:headEnd/>
+                      <a:tailEnd/>
+                    </a:ln>
+                  </pic:spPr>
+                </pic:pic>
+              </a:graphicData>
+            </a:graphic>
+          </wp:inline>
+        </w:drawing>
+      </w:r>
+    </w:p>
+    <w:p>
+      <w:pPr>
+        <w:pStyle w:val="ImageCaption"/>
+      </w:pPr>
+      <w:r>
+        <w:t xml:space="preserve">CIF: time to first publication (check caption)</w:t>
+      </w:r>
+    </w:p>
+    <w:bookmarkStart w:id="34" w:name="analysis"/>
     <w:p>
       <w:pPr>
         <w:pStyle w:val="Heading2"/>
@@ -586,9 +641,9 @@
         <w:t xml:space="preserve">Links to publications using python tool (Rex to lead)</w:t>
       </w:r>
     </w:p>
-    <w:bookmarkEnd w:id="31"/>
-    <w:bookmarkEnd w:id="32"/>
-    <w:bookmarkStart w:id="34" w:name="discussion"/>
+    <w:bookmarkEnd w:id="34"/>
+    <w:bookmarkEnd w:id="35"/>
+    <w:bookmarkStart w:id="37" w:name="discussion"/>
     <w:p>
       <w:pPr>
         <w:pStyle w:val="Heading1"/>
@@ -623,7 +678,7 @@
       <w:r>
         <w:t xml:space="preserve"> </w:t>
       </w:r>
-      <w:hyperlink r:id="rId33">
+      <w:hyperlink r:id="rId36">
         <w:r>
           <w:rPr>
             <w:rStyle w:val="Hyperlink"/>
@@ -638,8 +693,8 @@
         <w:t xml:space="preserve">(royston2009)</w:t>
       </w:r>
     </w:p>
-    <w:bookmarkEnd w:id="34"/>
-    <w:bookmarkStart w:id="37" w:name="references"/>
+    <w:bookmarkEnd w:id="37"/>
+    <w:bookmarkStart w:id="40" w:name="references"/>
     <w:p>
       <w:pPr>
         <w:pStyle w:val="Heading1"/>
@@ -648,8 +703,8 @@
         <w:t xml:space="preserve">References</w:t>
       </w:r>
     </w:p>
-    <w:bookmarkStart w:id="36" w:name="refs"/>
-    <w:bookmarkStart w:id="35" w:name="ref-hemingway2013"/>
+    <w:bookmarkStart w:id="39" w:name="refs"/>
+    <w:bookmarkStart w:id="38" w:name="ref-hemingway2013"/>
     <w:p>
       <w:pPr>
         <w:pStyle w:val="Bibliography"/>
@@ -680,9 +735,9 @@
         <w:t xml:space="preserve">346.</w:t>
       </w:r>
     </w:p>
-    <w:bookmarkEnd w:id="35"/>
-    <w:bookmarkEnd w:id="36"/>
-    <w:bookmarkEnd w:id="37"/>
+    <w:bookmarkEnd w:id="38"/>
+    <w:bookmarkEnd w:id="39"/>
+    <w:bookmarkEnd w:id="40"/>
     <w:sectPr/>
   </w:body>
 </w:document>

</xml_diff>

<commit_message>
draft intro and added refs
</commit_message>
<xml_diff>
--- a/manuscript/manuscript_v1.docx
+++ b/manuscript/manuscript_v1.docx
@@ -68,7 +68,7 @@
         <w:t xml:space="preserve">08/07/2022</w:t>
       </w:r>
     </w:p>
-    <w:bookmarkStart w:id="20" w:name="introduction"/>
+    <w:bookmarkStart w:id="21" w:name="introduction"/>
     <w:p>
       <w:pPr>
         <w:pStyle w:val="Heading1"/>
@@ -82,71 +82,51 @@
         <w:pStyle w:val="FirstParagraph"/>
       </w:pPr>
       <w:r>
-        <w:t xml:space="preserve">Despite their potential to support decision making, clinical prediction models are a growing source of research waste. Systematic reviews of diagnostic and prognostic models across several health conditions have consistently found that while new models continue to be published, most are poorly reported and unsuitable for decision-making. Initiatives such as the TRIPOD statement provide recommendations on how to report model development and validation studies, to help other researchers assess model quality. Related tools for assessing model quality have also been developed [refs]. Whilst the TRIPOD statement has been associated with modest improvements in conduct and reporting [refs], the quality of published models remains disturbingly poor. For example, a living systematic review first published in April 2020 identified 20 diagnostic and 10 prognostic models for predicting COVID-19 outcomes [refs]. All models were judged as being at high risk of bias due to issues including low sample sizes, inappropriate choice of predictors, and inadequate model assessment. By July 2022, the number of published prognostic models had increased to 606, comprising 381 newly developed models and 225 validation studies on existing models. Updated results revealed that 90% of models remained unsuitable for clinical use. These findings suggest that best practices for clinical prediction modelling are largely ignored, and decisions made during the study planning stage are major contributors to ongoing waste.</w:t>
-      </w:r>
-    </w:p>
-    <w:p>
-      <w:pPr>
-        <w:numPr>
-          <w:ilvl w:val="0"/>
-          <w:numId w:val="1001"/>
-        </w:numPr>
-      </w:pPr>
-      <w:r>
-        <w:t xml:space="preserve">Systematic review of published clinical prediction models have consistently highlighted poor quality, limited applicability in practice. Examples in COVID-19 (BMJ review), oncology (Dhiman 2022), others</w:t>
-      </w:r>
-    </w:p>
-    <w:p>
-      <w:pPr>
-        <w:numPr>
-          <w:ilvl w:val="0"/>
-          <w:numId w:val="1001"/>
-        </w:numPr>
-      </w:pPr>
-      <w:r>
-        <w:t xml:space="preserve">It is likely that many clinical prediction models are planned but never published. Source of research waste.</w:t>
-      </w:r>
-    </w:p>
-    <w:p>
-      <w:pPr>
-        <w:numPr>
-          <w:ilvl w:val="0"/>
-          <w:numId w:val="1001"/>
-        </w:numPr>
-      </w:pPr>
-      <w:r>
-        <w:t xml:space="preserve">One way to assess research waste from non-publication is to follow-up registered studies aiming to develop and/or validate new or already published prediction model (latter is slightly different point - flesh out later)</w:t>
-      </w:r>
-    </w:p>
-    <w:p>
-      <w:pPr>
-        <w:numPr>
-          <w:ilvl w:val="0"/>
-          <w:numId w:val="1001"/>
-        </w:numPr>
-      </w:pPr>
-      <w:r>
-        <w:t xml:space="preserve">Other refs: Evaluating the impact of prediction models: lessons learned, challenges, and recommendations</w:t>
-      </w:r>
-    </w:p>
-    <w:bookmarkEnd w:id="20"/>
-    <w:bookmarkStart w:id="35" w:name="data-and-methods"/>
-    <w:p>
-      <w:pPr>
-        <w:pStyle w:val="Heading1"/>
-      </w:pPr>
-      <w:r>
-        <w:t xml:space="preserve">Data and Methods</w:t>
-      </w:r>
-    </w:p>
-    <w:p>
-      <w:pPr>
-        <w:pStyle w:val="FirstParagraph"/>
-      </w:pPr>
-      <w:r>
-        <w:t xml:space="preserve">Clinicaltrials.gov is an online database designed to improve access to information about planned, ongoing and completed clinical studies. The database was launched in 2000 by the National Institute of Health’s National Library of Medicine, in response to United States legislation mandating the registration of funded clinical trials. Since then, over 420,000 studies have been registered, comprising both interventional and observational studies from 221 countries (</w:t>
-      </w:r>
-      <w:hyperlink r:id="rId21">
+        <w:t xml:space="preserve">Medical decision-making requires accurate information about patient risk to guide appropriate management and care. Patient risk estimates support decision-making by providing information on the chances of developing a disease or health condition [ref] or experiencing a future event based on an individual’s current health [ref]. For example, early knowledge of an individual’s increased risk of heart disease may prompt preventative measures to delay or reduce the likelihood of onset [ref]. Conversely, identifying patients at low risk of cancer recurrence may help prioritize high-cost treatments and monitoring for vulnerable patients [ref]. Routinely collected data sources, including demographics, medical history, and clinical test results, are often used to infer patient risk. As advances in health technology add to the volume and variety of data available, advances in quantitative methods are also needed to transform these data into reliable and interpretable outputs. Clinical prediction models offer a general framework for risk estimation based on multiple data sources. When successfully validated and implemented, clinical prediction models have the potential to progress the shift from evidence-based to personalized medicine [ref].</w:t>
+      </w:r>
+    </w:p>
+    <w:p>
+      <w:pPr>
+        <w:pStyle w:val="BodyText"/>
+      </w:pPr>
+      <w:r>
+        <w:t xml:space="preserve">Despite their perceived value for personalized medicine, clinical prediction models are a growing source of research waste. Systematic reviews of diagnostic and prognostic prediction models have consistently found that most models are poorly reported and unsuitable for use in practice [refs]. The Transparent Reporting of a multivariable prediction model for Individual Prognosis or Diagnosis (TRIPOD) statement was introduced in 2015 to help researchers better report the development, validation and updating of clinical prediction models [ref]. Related guidelines to assess risk of bias have also been developed [ref]. Whilst the TRIPOD statement has led to modest improvements in conduct and reporting [refs], poor quality models are still being published [ref]. At the start of the COVID-19 pandemic, a statistician-led systematic review found 20 diagnostic and 10 prognostic models for predicting COVID-19 outcomes [refs]. All models were assessed as being at high risk of bias due to low sample sizes, inappropriate choice of predictors, and inadequate model assessment. By July 2022, the number of published prognostic models had increased to 606, comprising 381 newly developed models and 225 validation studies on existing models. Updated results showed that 90% of models were unsuitable for clinical use. These findings imply that best practices for clinical prediction modelling are being ignored, and errors made during the design stage are major contributors to poor research quality [ref].</w:t>
+      </w:r>
+    </w:p>
+    <w:p>
+      <w:pPr>
+        <w:pStyle w:val="BodyText"/>
+      </w:pPr>
+      <w:r>
+        <w:t xml:space="preserve">Current reviews of clinical prediction models are likely affected by publication bias, as studies that report favourable results are more likely to be submitted and published [ref]. Publication bias severely hinders progress in health and medical research, as the failure to publish</w:t>
+      </w:r>
+      <w:r>
+        <w:t xml:space="preserve"> </w:t>
+      </w:r>
+      <w:r>
+        <w:t xml:space="preserve">“</w:t>
+      </w:r>
+      <w:r>
+        <w:t xml:space="preserve">negative</w:t>
+      </w:r>
+      <w:r>
+        <w:t xml:space="preserve">”</w:t>
+      </w:r>
+      <w:r>
+        <w:t xml:space="preserve"> </w:t>
+      </w:r>
+      <w:r>
+        <w:t xml:space="preserve">findings inevitably leads to duplicated efforts by other researchers to address the same research question(s). If publication bias exists in the clinical prediction modelling literature, then many more models will have been planned but never completed or published. Approaches to identify planned studies are an opportunity to examine non-publication and current areas of research focus, including studies aiming to predict the same outcome(s). Sources of bias in proposed models may also be identified early and remedied, to support improvements in research quality.</w:t>
+      </w:r>
+    </w:p>
+    <w:p>
+      <w:pPr>
+        <w:pStyle w:val="BodyText"/>
+      </w:pPr>
+      <w:r>
+        <w:t xml:space="preserve">Study registries are a useful way to evaluate current research before it is published [ref]. Clinicaltrials.gov is an online study registry launched in 2000 to improve access to information on planned, ongoing and completed clinical studies. Since then, over 420,000 studies have been registered from 221 countries (</w:t>
+      </w:r>
+      <w:hyperlink r:id="rId20">
         <w:r>
           <w:rPr>
             <w:rStyle w:val="Hyperlink"/>
@@ -155,6 +135,35 @@
         </w:r>
       </w:hyperlink>
       <w:r>
+        <w:t xml:space="preserve">; last viewed: 8 July 2022). Previous research has analysed data collected by clinicaltrials.gov to assess reporting completeness and outcomes, including non-publication [refs]. In this paper, we analysed registered studies that included the development and/or validation of a clinical prediction model as part of their planned research. Our analysis addressed three objectives. First, we summarised trends in diagnostic and prognostic prediction models registered for all diseases and health conditions. Second, we reviewed reporting of planned versus actual sample sizes, as a common source of bias in published clinical prediction models. Third, we estimated the time to publication for all registered studies, by linking clinicaltrials.gov study identifiers to publication records in PubMed [ref].</w:t>
+      </w:r>
+    </w:p>
+    <w:bookmarkEnd w:id="21"/>
+    <w:bookmarkStart w:id="35" w:name="data-and-methods"/>
+    <w:p>
+      <w:pPr>
+        <w:pStyle w:val="Heading1"/>
+      </w:pPr>
+      <w:r>
+        <w:t xml:space="preserve">Data and Methods</w:t>
+      </w:r>
+    </w:p>
+    <w:p>
+      <w:pPr>
+        <w:pStyle w:val="FirstParagraph"/>
+      </w:pPr>
+      <w:r>
+        <w:t xml:space="preserve">Clinicaltrials.gov is an online database designed to improve access to information about planned, ongoing and completed clinical studies. The database was launched in 2000 by the National Institute of Health’s National Library of Medicine, in response to United States legislation mandating the registration of funded clinical trials. Since then, over 420,000 studies have been registered, comprising both interventional and observational studies from 221 countries (</w:t>
+      </w:r>
+      <w:hyperlink r:id="rId20">
+        <w:r>
+          <w:rPr>
+            <w:rStyle w:val="Hyperlink"/>
+          </w:rPr>
+          <w:t xml:space="preserve">https://www.clinicaltrials.gov/</w:t>
+        </w:r>
+      </w:hyperlink>
+      <w:r>
         <w:t xml:space="preserve">; last viewed: 8 July 2022).</w:t>
       </w:r>
     </w:p>
@@ -208,7 +217,7 @@
       <w:pPr>
         <w:numPr>
           <w:ilvl w:val="0"/>
-          <w:numId w:val="1002"/>
+          <w:numId w:val="1001"/>
         </w:numPr>
         <w:pStyle w:val="Compact"/>
       </w:pPr>
@@ -597,12 +606,59 @@
       <w:pPr>
         <w:numPr>
           <w:ilvl w:val="0"/>
-          <w:numId w:val="1003"/>
+          <w:numId w:val="1002"/>
         </w:numPr>
         <w:pStyle w:val="Compact"/>
       </w:pPr>
       <w:r>
         <w:t xml:space="preserve">Study status; all identified studies, possibly compared with random sample of observational studies that don’t return match to search terms?</w:t>
+      </w:r>
+    </w:p>
+    <w:p>
+      <w:pPr>
+        <w:numPr>
+          <w:ilvl w:val="0"/>
+          <w:numId w:val="1002"/>
+        </w:numPr>
+        <w:pStyle w:val="Compact"/>
+      </w:pPr>
+      <w:r>
+        <w:t xml:space="preserve">Sample size history for final sample</w:t>
+      </w:r>
+    </w:p>
+    <w:p>
+      <w:pPr>
+        <w:numPr>
+          <w:ilvl w:val="0"/>
+          <w:numId w:val="1002"/>
+        </w:numPr>
+        <w:pStyle w:val="Compact"/>
+      </w:pPr>
+      <w:r>
+        <w:t xml:space="preserve">Frequency of targeted keywords (e.g, (.*)validation, TRIPOD)</w:t>
+      </w:r>
+    </w:p>
+    <w:p>
+      <w:pPr>
+        <w:numPr>
+          <w:ilvl w:val="0"/>
+          <w:numId w:val="1002"/>
+        </w:numPr>
+        <w:pStyle w:val="Compact"/>
+      </w:pPr>
+      <w:r>
+        <w:t xml:space="preserve">Links to publications using python tool (Rex to lead)</w:t>
+      </w:r>
+    </w:p>
+    <w:bookmarkEnd w:id="34"/>
+    <w:bookmarkEnd w:id="35"/>
+    <w:bookmarkStart w:id="37" w:name="discussion"/>
+    <w:p>
+      <w:pPr>
+        <w:pStyle w:val="Heading1"/>
+      </w:pPr>
+      <w:r>
+        <w:t xml:space="preserve">Discussion</w:t>
       </w:r>
     </w:p>
     <w:p>
@@ -614,7 +670,7 @@
         <w:pStyle w:val="Compact"/>
       </w:pPr>
       <w:r>
-        <w:t xml:space="preserve">Sample size history for final sample</w:t>
+        <w:t xml:space="preserve">need to scope existing published models for a given outcome before developing another one! [refs - riley]</w:t>
       </w:r>
     </w:p>
     <w:p>
@@ -622,53 +678,6 @@
         <w:numPr>
           <w:ilvl w:val="0"/>
           <w:numId w:val="1003"/>
-        </w:numPr>
-        <w:pStyle w:val="Compact"/>
-      </w:pPr>
-      <w:r>
-        <w:t xml:space="preserve">Frequency of targeted keywords (e.g, (.*)validation, TRIPOD)</w:t>
-      </w:r>
-    </w:p>
-    <w:p>
-      <w:pPr>
-        <w:numPr>
-          <w:ilvl w:val="0"/>
-          <w:numId w:val="1003"/>
-        </w:numPr>
-        <w:pStyle w:val="Compact"/>
-      </w:pPr>
-      <w:r>
-        <w:t xml:space="preserve">Links to publications using python tool (Rex to lead)</w:t>
-      </w:r>
-    </w:p>
-    <w:bookmarkEnd w:id="34"/>
-    <w:bookmarkEnd w:id="35"/>
-    <w:bookmarkStart w:id="37" w:name="discussion"/>
-    <w:p>
-      <w:pPr>
-        <w:pStyle w:val="Heading1"/>
-      </w:pPr>
-      <w:r>
-        <w:t xml:space="preserve">Discussion</w:t>
-      </w:r>
-    </w:p>
-    <w:p>
-      <w:pPr>
-        <w:numPr>
-          <w:ilvl w:val="0"/>
-          <w:numId w:val="1004"/>
-        </w:numPr>
-        <w:pStyle w:val="Compact"/>
-      </w:pPr>
-      <w:r>
-        <w:t xml:space="preserve">need to scope existing published models for a given outcome before developing another one! [refs - riley]</w:t>
-      </w:r>
-    </w:p>
-    <w:p>
-      <w:pPr>
-        <w:numPr>
-          <w:ilvl w:val="0"/>
-          <w:numId w:val="1004"/>
         </w:numPr>
         <w:pStyle w:val="Compact"/>
       </w:pPr>
@@ -930,9 +939,6 @@
     <w:abstractNumId w:val="991"/>
   </w:num>
   <w:num w:numId="1003">
-    <w:abstractNumId w:val="991"/>
-  </w:num>
-  <w:num w:numId="1004">
     <w:abstractNumId w:val="991"/>
   </w:num>
 </w:numbering>

</xml_diff>

<commit_message>
small typos, add ref, format markdown nicer
</commit_message>
<xml_diff>
--- a/manuscript/manuscript_v1.docx
+++ b/manuscript/manuscript_v1.docx
@@ -82,7 +82,7 @@
         <w:pStyle w:val="FirstParagraph"/>
       </w:pPr>
       <w:r>
-        <w:t xml:space="preserve">Medical decision-making requires accurate information about patient risk to guide appropriate management and care. Patient risk estimates support decision-making by providing information on the chances of developing a disease or health condition [ref] or experiencing a future event based on an individual’s current health [ref]. For example, early knowledge of an individual’s increased risk of heart disease may prompt preventative measures to delay or reduce the likelihood of onset [ref]. Conversely, identifying patients at low risk of cancer recurrence may help prioritize high-cost treatments and monitoring for vulnerable patients [ref]. Routinely collected data sources, including demographics, medical history, and clinical test results, are often used to infer patient risk. As advances in health technology add to the volume and variety of data available, advances in quantitative methods are also needed to transform these data into reliable and interpretable outputs. Clinical prediction models offer a general framework for risk estimation based on multiple data sources. When successfully validated and implemented, clinical prediction models have the potential to progress the shift from evidence-based to personalized medicine [ref].</w:t>
+        <w:t xml:space="preserve">Medical decision-making requires accurate information about patient risk to guide appropriate management and care. Patient risk estimates support decision-making by providing information on the chances of developing a disease or health condition [ref] or experiencing a future event based on an individual’s current health [ref]. For example, early knowledge of an individual’s increased risk of heart disease may prompt preventative measures to delay or reduce the likelihood of onset [ref]. Conversely, identifying patients at low risk of cancer recurrence may help prioritize high-cost interventions for vulnerable patients [ref].</w:t>
       </w:r>
     </w:p>
     <w:p>
@@ -90,7 +90,7 @@
         <w:pStyle w:val="BodyText"/>
       </w:pPr>
       <w:r>
-        <w:t xml:space="preserve">Despite their perceived value for personalized medicine, clinical prediction models are a growing source of research waste. Systematic reviews of diagnostic and prognostic prediction models have consistently found that most models are poorly reported and unsuitable for use in practice [refs]. The Transparent Reporting of a multivariable prediction model for Individual Prognosis or Diagnosis (TRIPOD) statement was introduced in 2015 to help researchers better report the development, validation and updating of clinical prediction models [ref]. Related guidelines to assess risk of bias have also been developed [ref]. Whilst the TRIPOD statement has led to modest improvements in conduct and reporting [refs], poor quality models are still being published [ref]. At the start of the COVID-19 pandemic, a statistician-led systematic review found 20 diagnostic and 10 prognostic models for predicting COVID-19 outcomes [refs]. All models were assessed as being at high risk of bias due to low sample sizes, inappropriate choice of predictors, and inadequate model assessment. By July 2022, the number of published prognostic models had increased to 606, comprising 381 newly developed models and 225 validation studies on existing models. Updated results showed that 90% of models were unsuitable for clinical use. These findings imply that best practices for clinical prediction modelling are being ignored, and errors made during the design stage are major contributors to poor research quality [ref].</w:t>
+        <w:t xml:space="preserve">Routinely collected data, including demographics, medical history, and clinical test results, are often used to infer patient risk. As advances in health technology add to the volume and variety of data available, advances in quantitative methods are also needed to transform these data into reliable and interpretable outputs. Clinical prediction models offer a general framework for risk estimation based on multiple data sources. When successfully validated and implemented, clinical prediction models have the potential to progress the shift from evidence-based to personalized medicine [ref].</w:t>
       </w:r>
     </w:p>
     <w:p>
@@ -98,6 +98,14 @@
         <w:pStyle w:val="BodyText"/>
       </w:pPr>
       <w:r>
+        <w:t xml:space="preserve">Despite their value for personalized medicine, clinical prediction models are a growing source of research waste. Systematic reviews of diagnostic and prognostic prediction models have consistently found that most models are poorly reported and unsuitable for use in practice [refs]. The Transparent Reporting of a multivariable prediction model for Individual Prognosis or Diagnosis (TRIPOD) statement was introduced in 2015 to help researchers better report the development, validation and updating of clinical prediction models [ref]. Related guidelines to assess risk of bias have also been developed [ref]. Whilst the TRIPOD statement has led to modest improvements in conduct and reporting [refs], poor-quality models are still being published [ref]. At the start of the COVID-19 pandemic, a statistician-led systematic review found 20 diagnostic and 10 prognostic models for predicting COVID-19 outcomes [refs]. All models were assessed as being at high risk of bias due to low sample sizes, inappropriate choice of predictors, and inadequate model assessment. By July 2022, the number of published prognostic models had increased to 606, with 381 newly developed models and 225 validation studies on existing models. Updated results showed that 90% of models were unsuitable for clinical use. These findings show that best practices for clinical prediction modelling are often ignored, and errors made during the design stage are major contributors to poor research quality [ref].</w:t>
+      </w:r>
+    </w:p>
+    <w:p>
+      <w:pPr>
+        <w:pStyle w:val="BodyText"/>
+      </w:pPr>
+      <w:r>
         <w:t xml:space="preserve">Current reviews of clinical prediction models are likely affected by publication bias, as studies that report favourable results are more likely to be submitted and published [ref]. Publication bias severely hinders progress in health and medical research, as the failure to publish</w:t>
       </w:r>
       <w:r>
@@ -116,7 +124,7 @@
         <w:t xml:space="preserve"> </w:t>
       </w:r>
       <w:r>
-        <w:t xml:space="preserve">findings inevitably leads to duplicated efforts by other researchers to address the same research question(s). If publication bias exists in the clinical prediction modelling literature, then many more models will have been planned but never completed or published. Approaches to identify planned studies are an opportunity to examine non-publication and current areas of research focus, including studies aiming to predict the same outcome(s). Sources of bias in proposed models may also be identified early and remedied, to support improvements in research quality.</w:t>
+        <w:t xml:space="preserve">findings inevitably leads to duplicated efforts by other researchers to address the same research question(s). If publication bias exists in the clinical prediction modelling literature, then many more models will have been planned but never completed or published. Gathering data on planned studies gives an opportunity to examine non-publication and current areas of research focus, including studies aiming to predict the same outcome(s). Sources of bias in proposed models may also be identified early and remedied, to support improvements in research quality.</w:t>
       </w:r>
     </w:p>
     <w:p>
@@ -135,17 +143,33 @@
         </w:r>
       </w:hyperlink>
       <w:r>
-        <w:t xml:space="preserve">; last viewed: 8 July 2022). Previous research has analysed data collected by clinicaltrials.gov to assess reporting completeness and outcomes, including non-publication [refs]. In this paper, we analysed registered studies that included the development and/or validation of a clinical prediction model as part of their planned research. Our analysis addressed three objectives. First, we summarised trends in diagnostic and prognostic prediction models registered for all diseases and health conditions. Second, we reviewed reporting of planned versus actual sample sizes, as a common source of bias in published clinical prediction models. Third, we estimated the time to publication for all registered studies, by linking clinicaltrials.gov study identifiers to publication records in PubMed [ref].</w:t>
+        <w:t xml:space="preserve">; last viewed: 8 July 2022). Previous research has analysed data collected by clinicaltrials.gov to assess reporting completeness and outcomes, including non-publication [refs].</w:t>
+      </w:r>
+    </w:p>
+    <w:p>
+      <w:pPr>
+        <w:pStyle w:val="BodyText"/>
+      </w:pPr>
+      <w:r>
+        <w:t xml:space="preserve">In this paper we analysed registered studies that included the development and/or validation of a clinical prediction model as part of their planned research. Our analyses had three objectives. First, we summarised trends in diagnostic and prognostic prediction models registered for all diseases and health conditions. Second, we reviewed reporting of planned versus actual sample sizes, as a common source of bias in published clinical prediction models. Third, we estimated the time to publication for all registered studies, by linking clinicaltrials.gov study identifiers to publication records in PubMed [ref].</w:t>
       </w:r>
     </w:p>
     <w:bookmarkEnd w:id="21"/>
-    <w:bookmarkStart w:id="35" w:name="data-and-methods"/>
+    <w:bookmarkStart w:id="36" w:name="data-and-methods"/>
     <w:p>
       <w:pPr>
         <w:pStyle w:val="Heading1"/>
       </w:pPr>
       <w:r>
         <w:t xml:space="preserve">Data and Methods</w:t>
+      </w:r>
+    </w:p>
+    <w:p>
+      <w:pPr>
+        <w:pStyle w:val="BlockText"/>
+      </w:pPr>
+      <w:r>
+        <w:t xml:space="preserve">Adrian: This paragraph is a repeat from the introduction</w:t>
       </w:r>
     </w:p>
     <w:p>
@@ -172,7 +196,7 @@
         <w:pStyle w:val="BodyText"/>
       </w:pPr>
       <w:r>
-        <w:t xml:space="preserve">Study registration is completed by a nominated study investigator using a standardised template. Compulsory fields cover the disease or condition of interest, planned commencement and end dates, study type and study design details including interventions (if any), outcomes measures and planned sample size. Additional information on participant recruitment, funding and regulatory oversight is also required. A statistical analysis plan is not required at the time of registration, but can be included as part of an optional detailed summary. Study records can be updated at any time up until project completion, including providing details of resulting publications.</w:t>
+        <w:t xml:space="preserve">Study registration is completed by a nominated study investigator using a standardised template. Compulsory fields cover the disease or condition of interest, planned commencement and end dates, study type and study design details including interventions (if any), outcomes measures and planned sample size. Additional information on participant recruitment, funding and regulatory oversight is also required. A statistical analysis plan is not required, but can be included as part of an optional detailed summary. Study records can be updated at any time until project completion, including providing details of resulting publications.</w:t>
       </w:r>
     </w:p>
     <w:p>
@@ -180,7 +204,7 @@
         <w:pStyle w:val="BodyText"/>
       </w:pPr>
       <w:r>
-        <w:t xml:space="preserve">For this analysis, we identified and analysed outcomes of registered studies that planned to develop or validate a clinical prediction model (data downloaded on 3 March 2022). A clinical prediction model was defined as any multivariable model designed to estimate the individual-level risk of being diagnosed with a single disease or health condition (diagnostic model) or experiencing a future health-related outcome following diagnosis (prognostic model) (</w:t>
+        <w:t xml:space="preserve">For this analysis, we identified and analysed outcomes of registered studies that planned to develop or validate a clinical prediction model (data downloaded on 3 March 2022). A clinical prediction model was defined as any multivariable model designed to estimate the individual-level risk of being diagnosed with a single disease or health condition (diagnostic model) or experiencing a future health-related outcome following diagnosis (prognostic model) (</w:t>
       </w:r>
       <w:r>
         <w:t xml:space="preserve">Hemingway et al. (2013)</w:t>
@@ -191,10 +215,26 @@
     </w:p>
     <w:p>
       <w:pPr>
+        <w:pStyle w:val="BlockText"/>
+      </w:pPr>
+      <w:r>
+        <w:t xml:space="preserve">Adrian: excluded trials because we wanted to focus on prediction models although some trials may include prediction models as a secondary aim</w:t>
+      </w:r>
+    </w:p>
+    <w:p>
+      <w:pPr>
+        <w:pStyle w:val="FirstParagraph"/>
+      </w:pPr>
+      <w:r>
+        <w:t xml:space="preserve">All records classified as observational study designs were included. All other study types were excluded [need to provide rationale here for excluding RCTS]. Dependent variables could be defined as a binary, continuous or time-to-event outcome. No restrictions were placed on model data sources or choice of independent variables, provided variables were defined at the individual level and at least two variables were planned for inclusion in the proposed model. This meant that independent variables could take the form of patient-level characteristics (e.g., demographics, clinical parameters) or processed features (e.g., extracted from images).</w:t>
+      </w:r>
+    </w:p>
+    <w:p>
+      <w:pPr>
         <w:pStyle w:val="BodyText"/>
       </w:pPr>
       <w:r>
-        <w:t xml:space="preserve">All records classified as observational study designs were included. All other study types were excluded [need to provide rationale here for excluding RCTS]. Dependent variables could be defined as a binary, continuous or time-to-event outcome. No restrictions were placed on model data sources or choice of independent variables, provided variables were defined at the individual level and at least two variables were planned for inclusion in the proposed model. This meant that independent variables could take the form of patient-level characteristics (e.g., demographics, clinical parameters) or processed features (e.g, extracted from images).</w:t>
+        <w:t xml:space="preserve">Eligible studies proposed a clinical prediction model as the primary study objective or as an objective within a larger study. Studies that planned to identify or validate independent risk factors associated with outcomes without mention of developing a prediction model were excluded.</w:t>
       </w:r>
     </w:p>
     <w:p>
@@ -202,7 +242,30 @@
         <w:pStyle w:val="BodyText"/>
       </w:pPr>
       <w:r>
-        <w:t xml:space="preserve">Eligible studies proposed a clinical prediction model as the primary study objective, or as an objective within a larger study. Studies that planned to identify or validate independent risk factors associated with outcomes without mention of developing a subsequent prediction model were excluded.</w:t>
+        <w:t xml:space="preserve">All study records posted on clinicaltrials.gov until 3 March 2022 were downloaded in XML for analysis (n = xxx). Relevant studies were identified over two stages. In the first stage, we scanned study record fields for keywords reflecting approaches to clinical prediction modelling and their application to diagnosis and prognosis (Table here - search terms + fields searched). Matching studies were then manually screened for eligibility using the web application Rayyan (</w:t>
+      </w:r>
+      <w:r>
+        <w:t xml:space="preserve">Ouzzani et al. (2016)</w:t>
+      </w:r>
+      <w:r>
+        <w:t xml:space="preserve">). All studies were independently reviewed by at least two study authors.</w:t>
+      </w:r>
+    </w:p>
+    <w:bookmarkStart w:id="34" w:name="statistical-methods"/>
+    <w:p>
+      <w:pPr>
+        <w:pStyle w:val="Heading2"/>
+      </w:pPr>
+      <w:r>
+        <w:t xml:space="preserve">Statistical methods</w:t>
+      </w:r>
+    </w:p>
+    <w:p>
+      <w:pPr>
+        <w:pStyle w:val="FirstParagraph"/>
+      </w:pPr>
+      <w:r>
+        <w:t xml:space="preserve">We did not use a formal sample size calculation as we aimed to include all eligible studies.</w:t>
       </w:r>
     </w:p>
     <w:p>
@@ -210,7 +273,23 @@
         <w:pStyle w:val="BodyText"/>
       </w:pPr>
       <w:r>
-        <w:t xml:space="preserve">All study records posted on clinicaltrials.gov until 3 March 2022 were downloaded in XML for analysis (n = xxx). Relevant studies were identified over two stages. In the first stage, we scanned study record fields for keywords reflecting approaches to clinical prediction modelling and their application to diagnosis and prognosis (Table here - search terms + fields searched). Matching studies were then manually screened for eligibility using the web application rayyan. All studies were independently reviewed by at least two study authors.</w:t>
+        <w:t xml:space="preserve">We used a Kaplan–Meier plot to show the publication of results after study completion.</w:t>
+      </w:r>
+    </w:p>
+    <w:p>
+      <w:pPr>
+        <w:pStyle w:val="BodyText"/>
+      </w:pPr>
+      <w:r>
+        <w:t xml:space="preserve">Data management and analysis were performed in R [ref].</w:t>
+      </w:r>
+    </w:p>
+    <w:p>
+      <w:pPr>
+        <w:pStyle w:val="BodyText"/>
+      </w:pPr>
+      <w:r>
+        <w:t xml:space="preserve">We report our results using the STROBE checklist for cohort studies [ref].</w:t>
       </w:r>
     </w:p>
     <w:p>
@@ -225,6 +304,9 @@
         <w:t xml:space="preserve">As table: Search terms were:</w:t>
       </w:r>
       <w:r>
+        <w:t xml:space="preserve"> </w:t>
+      </w:r>
+      <w:r>
         <w:t xml:space="preserve">“</w:t>
       </w:r>
       <w:r>
@@ -237,6 +319,9 @@
         <w:t xml:space="preserve">,</w:t>
       </w:r>
       <w:r>
+        <w:t xml:space="preserve"> </w:t>
+      </w:r>
+      <w:r>
         <w:t xml:space="preserve">“</w:t>
       </w:r>
       <w:r>
@@ -249,6 +334,9 @@
         <w:t xml:space="preserve">,</w:t>
       </w:r>
       <w:r>
+        <w:t xml:space="preserve"> </w:t>
+      </w:r>
+      <w:r>
         <w:t xml:space="preserve">“</w:t>
       </w:r>
       <w:r>
@@ -276,6 +364,9 @@
         <w:t xml:space="preserve">,</w:t>
       </w:r>
       <w:r>
+        <w:t xml:space="preserve"> </w:t>
+      </w:r>
+      <w:r>
         <w:t xml:space="preserve">“</w:t>
       </w:r>
       <w:r>
@@ -288,6 +379,9 @@
         <w:t xml:space="preserve">,</w:t>
       </w:r>
       <w:r>
+        <w:t xml:space="preserve"> </w:t>
+      </w:r>
+      <w:r>
         <w:t xml:space="preserve">“</w:t>
       </w:r>
       <w:r>
@@ -300,6 +394,9 @@
         <w:t xml:space="preserve">,</w:t>
       </w:r>
       <w:r>
+        <w:t xml:space="preserve"> </w:t>
+      </w:r>
+      <w:r>
         <w:t xml:space="preserve">“</w:t>
       </w:r>
       <w:r>
@@ -327,6 +424,9 @@
         <w:t xml:space="preserve">,</w:t>
       </w:r>
       <w:r>
+        <w:t xml:space="preserve"> </w:t>
+      </w:r>
+      <w:r>
         <w:t xml:space="preserve">“</w:t>
       </w:r>
       <w:r>
@@ -339,6 +439,9 @@
         <w:t xml:space="preserve">,</w:t>
       </w:r>
       <w:r>
+        <w:t xml:space="preserve"> </w:t>
+      </w:r>
+      <w:r>
         <w:t xml:space="preserve">“</w:t>
       </w:r>
       <w:r>
@@ -364,6 +467,9 @@
       </w:r>
       <w:r>
         <w:t xml:space="preserve">,</w:t>
+      </w:r>
+      <w:r>
+        <w:t xml:space="preserve"> </w:t>
       </w:r>
       <w:r>
         <w:t xml:space="preserve">“</w:t>
@@ -540,6 +646,14 @@
     </w:p>
     <w:p>
       <w:pPr>
+        <w:pStyle w:val="BlockText"/>
+      </w:pPr>
+      <w:r>
+        <w:t xml:space="preserve">Change x-axis to years. When does the clock start? Is it time since study completion.</w:t>
+      </w:r>
+    </w:p>
+    <w:p>
+      <w:pPr>
         <w:pStyle w:val="CaptionedFigure"/>
       </w:pPr>
       <w:r>
@@ -593,13 +707,30 @@
         <w:t xml:space="preserve">CIF: time to first publication (check caption)</w:t>
       </w:r>
     </w:p>
-    <w:bookmarkStart w:id="34" w:name="analysis"/>
+    <w:p>
+      <w:pPr>
+        <w:pStyle w:val="BodyText"/>
+      </w:pPr>
+      <w:r>
+        <w:t xml:space="preserve">The median follow-up time after trial completion was xx months (25th to 75th centiles xx to xx months). The total follow-up time was xx,xxx years.</w:t>
+      </w:r>
+    </w:p>
+    <w:bookmarkEnd w:id="34"/>
+    <w:bookmarkStart w:id="35" w:name="analysis"/>
     <w:p>
       <w:pPr>
         <w:pStyle w:val="Heading2"/>
       </w:pPr>
       <w:r>
         <w:t xml:space="preserve">Analysis</w:t>
+      </w:r>
+    </w:p>
+    <w:p>
+      <w:pPr>
+        <w:pStyle w:val="BlockText"/>
+      </w:pPr>
+      <w:r>
+        <w:t xml:space="preserve">Adrian: Not sure if we need the random sample as the non-publication rate will be bad in its own right. We could say it’s relatively better or worse than other designs (e.g., trials), but it would still be a huge problem.</w:t>
       </w:r>
     </w:p>
     <w:p>
@@ -650,9 +781,25 @@
         <w:t xml:space="preserve">Links to publications using python tool (Rex to lead)</w:t>
       </w:r>
     </w:p>
-    <w:bookmarkEnd w:id="34"/>
+    <w:p>
+      <w:pPr>
+        <w:pStyle w:val="BlockText"/>
+      </w:pPr>
+      <w:r>
+        <w:t xml:space="preserve">Need to specify what publications are included. For example, does it include preprints?</w:t>
+      </w:r>
+    </w:p>
+    <w:p>
+      <w:pPr>
+        <w:pStyle w:val="FirstParagraph"/>
+      </w:pPr>
+      <w:r>
+        <w:t xml:space="preserve">Report missing data for sample size.</w:t>
+      </w:r>
+    </w:p>
     <w:bookmarkEnd w:id="35"/>
-    <w:bookmarkStart w:id="37" w:name="discussion"/>
+    <w:bookmarkEnd w:id="36"/>
+    <w:bookmarkStart w:id="40" w:name="discussion"/>
     <w:p>
       <w:pPr>
         <w:pStyle w:val="Heading1"/>
@@ -670,7 +817,18 @@
         <w:pStyle w:val="Compact"/>
       </w:pPr>
       <w:r>
-        <w:t xml:space="preserve">need to scope existing published models for a given outcome before developing another one! [refs - riley]</w:t>
+        <w:t xml:space="preserve">Comment on enormous non-publication rate and the consequences for practice. Similar non-publication rate to randomised trials (</w:t>
+      </w:r>
+      <w:hyperlink r:id="rId37">
+        <w:r>
+          <w:rPr>
+            <w:rStyle w:val="Hyperlink"/>
+          </w:rPr>
+          <w:t xml:space="preserve">https://pubmed.ncbi.nlm.nih.gov/22214755/</w:t>
+        </w:r>
+      </w:hyperlink>
+      <w:r>
+        <w:t xml:space="preserve">)</w:t>
       </w:r>
     </w:p>
     <w:p>
@@ -682,12 +840,35 @@
         <w:pStyle w:val="Compact"/>
       </w:pPr>
       <w:r>
-        <w:t xml:space="preserve">Before embarking on a prediction modelling study, its important to ensure a sufficient sample size is available and that proposed predictors/outcome data collection is of sufficient quality. Just as per any planned statistical analysis. Poor choice will likley lead to poor performance down this line (garbage in = garbage out). ref:</w:t>
-      </w:r>
-      <w:r>
-        <w:t xml:space="preserve"> </w:t>
-      </w:r>
-      <w:hyperlink r:id="rId36">
+        <w:t xml:space="preserve">need to scope existing published models for a given outcome before developing another one! [refs - riley]</w:t>
+      </w:r>
+    </w:p>
+    <w:p>
+      <w:pPr>
+        <w:numPr>
+          <w:ilvl w:val="0"/>
+          <w:numId w:val="1003"/>
+        </w:numPr>
+        <w:pStyle w:val="Compact"/>
+      </w:pPr>
+      <w:r>
+        <w:t xml:space="preserve">Before embarking on a prediction modelling study, it is important to ensure a sufficient sample size is available (</w:t>
+      </w:r>
+      <w:hyperlink r:id="rId38">
+        <w:r>
+          <w:rPr>
+            <w:rStyle w:val="Hyperlink"/>
+          </w:rPr>
+          <w:t xml:space="preserve">https://www.bmj.com/content/368/bmj.m441</w:t>
+        </w:r>
+      </w:hyperlink>
+      <w:r>
+        <w:t xml:space="preserve">) and that proposed predictors/outcome data collection is of sufficient quality. Just as per any planned statistical analysis. Poor choice will likely lead to poor performance down this line (garbage in = garbage out). ref:</w:t>
+      </w:r>
+      <w:r>
+        <w:t xml:space="preserve"> </w:t>
+      </w:r>
+      <w:hyperlink r:id="rId39">
         <w:r>
           <w:rPr>
             <w:rStyle w:val="Hyperlink"/>
@@ -702,8 +883,8 @@
         <w:t xml:space="preserve">(royston2009)</w:t>
       </w:r>
     </w:p>
-    <w:bookmarkEnd w:id="37"/>
-    <w:bookmarkStart w:id="40" w:name="references"/>
+    <w:bookmarkEnd w:id="40"/>
+    <w:bookmarkStart w:id="45" w:name="references"/>
     <w:p>
       <w:pPr>
         <w:pStyle w:val="Heading1"/>
@@ -712,8 +893,8 @@
         <w:t xml:space="preserve">References</w:t>
       </w:r>
     </w:p>
-    <w:bookmarkStart w:id="39" w:name="refs"/>
-    <w:bookmarkStart w:id="38" w:name="ref-hemingway2013"/>
+    <w:bookmarkStart w:id="44" w:name="refs"/>
+    <w:bookmarkStart w:id="41" w:name="ref-hemingway2013"/>
     <w:p>
       <w:pPr>
         <w:pStyle w:val="Bibliography"/>
@@ -744,9 +925,55 @@
         <w:t xml:space="preserve">346.</w:t>
       </w:r>
     </w:p>
-    <w:bookmarkEnd w:id="38"/>
-    <w:bookmarkEnd w:id="39"/>
-    <w:bookmarkEnd w:id="40"/>
+    <w:bookmarkEnd w:id="41"/>
+    <w:bookmarkStart w:id="43" w:name="ref-Ouzzani2016"/>
+    <w:p>
+      <w:pPr>
+        <w:pStyle w:val="Bibliography"/>
+      </w:pPr>
+      <w:r>
+        <w:t xml:space="preserve">Ouzzani, Mourad, Hossam Hammady, Zbys Fedorowicz, and Ahmed Elmagarmid. 2016.</w:t>
+      </w:r>
+      <w:r>
+        <w:t xml:space="preserve"> </w:t>
+      </w:r>
+      <w:r>
+        <w:t xml:space="preserve">“Rayyan—a Web and Mobile App for Systematic Reviews.”</w:t>
+      </w:r>
+      <w:r>
+        <w:t xml:space="preserve"> </w:t>
+      </w:r>
+      <w:r>
+        <w:rPr>
+          <w:iCs/>
+          <w:i/>
+        </w:rPr>
+        <w:t xml:space="preserve">Systematic Reviews</w:t>
+      </w:r>
+      <w:r>
+        <w:t xml:space="preserve"> </w:t>
+      </w:r>
+      <w:r>
+        <w:t xml:space="preserve">5 (1): 210.</w:t>
+      </w:r>
+      <w:r>
+        <w:t xml:space="preserve"> </w:t>
+      </w:r>
+      <w:hyperlink r:id="rId42">
+        <w:r>
+          <w:rPr>
+            <w:rStyle w:val="Hyperlink"/>
+          </w:rPr>
+          <w:t xml:space="preserve">https://doi.org/10.1186/s13643-016-0384-4</w:t>
+        </w:r>
+      </w:hyperlink>
+      <w:r>
+        <w:t xml:space="preserve">.</w:t>
+      </w:r>
+    </w:p>
+    <w:bookmarkEnd w:id="43"/>
+    <w:bookmarkEnd w:id="44"/>
+    <w:bookmarkEnd w:id="45"/>
     <w:sectPr/>
   </w:body>
 </w:document>

</xml_diff>

<commit_message>
updated sample size code
</commit_message>
<xml_diff>
--- a/manuscript/manuscript_v1.docx
+++ b/manuscript/manuscript_v1.docx
@@ -82,7 +82,7 @@
         <w:pStyle w:val="FirstParagraph"/>
       </w:pPr>
       <w:r>
-        <w:t xml:space="preserve">Medical decision-making requires accurate information about patient risk to guide appropriate management and care. Patient risk estimates support decision-making by providing information on the chances of developing a disease or health condition [ref] or experiencing a future event based on an individual’s current health [ref]. For example, early knowledge of an individual’s increased risk of heart disease may prompt preventative measures to delay or reduce the likelihood of onset [ref]. Conversely, identifying patients at low risk of cancer recurrence may help prioritize high-cost treatments and monitoring for vulnerable patients [ref]. Routinely collected data sources, including demographics, medical history, and clinical test results, are often used to infer patient risk. As advances in health technology add to the volume and variety of data available, advances in quantitative methods are also needed to transform these data into reliable and interpretable outputs. Clinical prediction models offer a general framework for risk estimation based on multiple data sources. When successfully validated and implemented, clinical prediction models have the potential to progress the shift from evidence-based to personalized medicine [ref].</w:t>
+        <w:t xml:space="preserve">Accurate patient risk information is a guiding principle of medical decision-making. Patient risk summaries support decision-making by estimating the chances of developing a disease or health condition [ref] or experiencing a future event based on an individual’s current health [ref]. For instance, early knowledge of an individual’s increased risk of heart disease may prompt preventative measures to delay or reduce the likelihood of onset [ref]. Conversely, identifying patients at low risk of cancer recurrence may help prioritize high-cost interventions to improve prognosis for vulnerable patients [ref].[shift from population to individual here] Routinely collected data sources, including demographics, medical history, and clinical test results, are often used to infer patient risk. As advances in health technology add to the volume and variety of data available, advances in quantitative methods are also needed to transform these data into reliable and interpretable outputs. Clinical prediction models offer a general framework for risk estimation based on multiple data sources. When successfully validated and implemented, clinical prediction models have the potential to progress the shift from evidence-based to personalized medicine [ref].</w:t>
       </w:r>
     </w:p>
     <w:p>
@@ -90,7 +90,7 @@
         <w:pStyle w:val="BodyText"/>
       </w:pPr>
       <w:r>
-        <w:t xml:space="preserve">Despite their perceived value for personalized medicine, clinical prediction models are a growing source of research waste. Systematic reviews of diagnostic and prognostic prediction models have consistently found that most models are poorly reported and unsuitable for use in practice [refs]. The Transparent Reporting of a multivariable prediction model for Individual Prognosis or Diagnosis (TRIPOD) statement was introduced in 2015 to help researchers better report the development, validation and updating of clinical prediction models [ref]. Related guidelines to assess risk of bias have also been developed [ref]. Whilst the TRIPOD statement has led to modest improvements in conduct and reporting [refs], poor quality models are still being published [ref]. At the start of the COVID-19 pandemic, a statistician-led systematic review found 20 diagnostic and 10 prognostic models for predicting COVID-19 outcomes [refs]. All models were assessed as being at high risk of bias due to low sample sizes, inappropriate choice of predictors, and inadequate model assessment. By July 2022, the number of published prognostic models had increased to 606, comprising 381 newly developed models and 225 validation studies on existing models. Updated results showed that 90% of models were unsuitable for clinical use. These findings imply that best practices for clinical prediction modelling are being ignored, and errors made during the design stage are major contributors to poor research quality [ref].</w:t>
+        <w:t xml:space="preserve">Despite their perceived value for personalized medicine, clinical prediction models are a growing source of research waste. Systematic reviews of diagnostic and prognostic prediction models have consistently found that most models are inadequately reported and unsuitable for use in practice [refs]. The Transparent Reporting of a multivariable prediction model for Individual Prognosis or Diagnosis (TRIPOD) statement was introduced in 2015 to help researchers better describe the steps taken to develop, validate and/or update a clinical prediction model [ref]. Related guidelines to assess risk of bias have also been developed [ref]. Whilst the TRIPOD statement has led to modest improvements in conduct and reporting [refs], poor quality models continue to be published [ref]. At the start of the COVID-19 pandemic, a statistician-led systematic review found 20 diagnostic and 10 prognostic models for predicting COVID-19 outcomes [refs]. All models were assessed as being at high risk of bias due to low sample sizes, inappropriate choice of predictors, and inadequate model assessment. By July 2022, the number of published prognostic models had increased to 606, comprising 381 newly developed models and 225 validation studies on existing models. Updated results showed that 90% of models were unsuitable for clinical use. These findings imply that best practices for clinical prediction modelling are being ignored, and errors made during the design stage are major contributors to poor research quality [ref].</w:t>
       </w:r>
     </w:p>
     <w:p>
@@ -116,7 +116,7 @@
         <w:t xml:space="preserve"> </w:t>
       </w:r>
       <w:r>
-        <w:t xml:space="preserve">findings inevitably leads to duplicated efforts by other researchers to address the same research question(s). If publication bias exists in the clinical prediction modelling literature, then many more models will have been planned but never completed or published. Approaches to identify planned studies are an opportunity to examine non-publication and current areas of research focus, including studies aiming to predict the same outcome(s). Sources of bias in proposed models may also be identified early and remedied, to support improvements in research quality.</w:t>
+        <w:t xml:space="preserve">findings inevitably leads to duplicated efforts by other researchers to address the same research question(s). If publication bias exists in the clinical prediction modelling literature, then many more models will have been planned but never completed or published. Approaches to identify planned studies are an opportunity to examine non-publication and current areas of research focus, including studies aiming to predict the same outcome(s). Early identification of planned studies further presents the opportunity to remedy potential sources of bias, to support improvements in research quality.</w:t>
       </w:r>
     </w:p>
     <w:p>
@@ -135,11 +135,11 @@
         </w:r>
       </w:hyperlink>
       <w:r>
-        <w:t xml:space="preserve">; last viewed: 8 July 2022). Previous research has analysed data collected by clinicaltrials.gov to assess reporting completeness and outcomes, including non-publication [refs]. In this paper, we analysed registered studies that included the development and/or validation of a clinical prediction model as part of their planned research. Our analysis addressed three objectives. First, we summarised trends in diagnostic and prognostic prediction models registered for all diseases and health conditions. Second, we reviewed reporting of planned versus actual sample sizes, as a common source of bias in published clinical prediction models. Third, we estimated the time to publication for all registered studies, by linking clinicaltrials.gov study identifiers to publication records in PubMed [ref].</w:t>
+        <w:t xml:space="preserve">; last viewed: 8 July 2022). Previous research has analysed data collected by clinicaltrials.gov to assess reporting completeness and outcomes, including non-publication [refs]. In this paper, we analysed registered studies that included the development and/or validation of a clinical prediction model as part of their planned research. Our analysis addressed three objectives. First, we summarised trends in diagnostic and prognostic prediction models registered for all diseases and health conditions. Second, we reviewed reporting of planned versus actual sample sizes, as a common source of bias in published clinical prediction models. Third, we estimated the times to study completion and publication for all included studies. Publication rates were estimated using a validated algorithm for linking clinicaltrials.gov study identifiers to publication records in PubMed [ref].</w:t>
       </w:r>
     </w:p>
     <w:bookmarkEnd w:id="21"/>
-    <w:bookmarkStart w:id="35" w:name="data-and-methods"/>
+    <w:bookmarkStart w:id="22" w:name="data-and-methods"/>
     <w:p>
       <w:pPr>
         <w:pStyle w:val="Heading1"/>
@@ -153,18 +153,7 @@
         <w:pStyle w:val="FirstParagraph"/>
       </w:pPr>
       <w:r>
-        <w:t xml:space="preserve">Clinicaltrials.gov is an online database designed to improve access to information about planned, ongoing and completed clinical studies. The database was launched in 2000 by the National Institute of Health’s National Library of Medicine, in response to United States legislation mandating the registration of funded clinical trials. Since then, over 420,000 studies have been registered, comprising both interventional and observational studies from 221 countries (</w:t>
-      </w:r>
-      <w:hyperlink r:id="rId20">
-        <w:r>
-          <w:rPr>
-            <w:rStyle w:val="Hyperlink"/>
-          </w:rPr>
-          <w:t xml:space="preserve">https://www.clinicaltrials.gov/</w:t>
-        </w:r>
-      </w:hyperlink>
-      <w:r>
-        <w:t xml:space="preserve">; last viewed: 8 July 2022).</w:t>
+        <w:t xml:space="preserve">We systematically screened clinicaltrials.gov to identify observational studies that planned to develop a new clinical prediction model or validate an existing model for any disease or health condition. We chose to focus on observational study types only, given the common use of existing datasets in published studies [ref - placeholder txt; could be worded better]. Studies registered on clinicaltrials.gov since 2000 were downloaded for analysis (data downloaded on 3 March 2022). Study records followed a standardised template and were downloaded in XML format. Data were extracted from compulsory fields which covered the disease or condition of interest, planned commencement and end dates, study design, outcomes measures and planned sample size (Table 1). The disease or condition of interest was inferred from study indexing to Medical Subject Heading (MeSH) terms, based on terms included in the XML file. Code written to process the XML data is available on GitHub [link here].</w:t>
       </w:r>
     </w:p>
     <w:p>
@@ -172,7 +161,7 @@
         <w:pStyle w:val="BodyText"/>
       </w:pPr>
       <w:r>
-        <w:t xml:space="preserve">Study registration is completed by a nominated study investigator using a standardised template. Compulsory fields cover the disease or condition of interest, planned commencement and end dates, study type and study design details including interventions (if any), outcomes measures and planned sample size. Additional information on participant recruitment, funding and regulatory oversight is also required. A statistical analysis plan is not required at the time of registration, but can be included as part of an optional detailed summary. Study records can be updated at any time up until project completion, including providing details of resulting publications.</w:t>
+        <w:t xml:space="preserve">A clinical prediction model was defined as any multivariable model designed to estimate the individual-level risk of a diagnostic or prognostic outcome [ref]. Risk estimates could be summarised as a clinical score, probability, or another model-based estimate such as mean survival time. No restrictions were placed on model data sources or choice of predictor variables, provided variables were defined at the individual level. Predictor variables could therefore take the form of patient-level characteristics (e.g., demographics, clinical parameters) or processed features (e.g., extracted from medical images). Studies could propose a clinical prediction model as the primary study objective, or as an objective within a larger study. Studies that planned to identify or validate independent risk factors without mention of developing a subsequent prediction model were excluded.</w:t>
       </w:r>
     </w:p>
     <w:p>
@@ -180,13 +169,7 @@
         <w:pStyle w:val="BodyText"/>
       </w:pPr>
       <w:r>
-        <w:t xml:space="preserve">For this analysis, we identified and analysed outcomes of registered studies that planned to develop or validate a clinical prediction model (data downloaded on 3 March 2022). A clinical prediction model was defined as any multivariable model designed to estimate the individual-level risk of being diagnosed with a single disease or health condition (diagnostic model) or experiencing a future health-related outcome following diagnosis (prognostic model) (</w:t>
-      </w:r>
-      <w:r>
-        <w:t xml:space="preserve">Hemingway et al. (2013)</w:t>
-      </w:r>
-      <w:r>
-        <w:t xml:space="preserve">). Future outcomes considered by prognostic models included both pre-defined clinical endpoints, such as treatment response and mortality, and measures of an individual’s health state following diagnosis, such as health-related quality of life.</w:t>
+        <w:t xml:space="preserve">Relevant studies were identified over two stages. Study records were initially screened using targeted keywords (Table 1). Search strategies used by published reviews of clinical prediction models were used to inform the keyword list [refs]. Keywords could appear in any study field [rex - can you pls confirm the final search used]. Matching studies were then manually screened for eligibility using the rayyan application. All studies were independently reviewed by at least two study authors. Decision conflicts were resolved by discussion among three authors (NW, RP, DB).</w:t>
       </w:r>
     </w:p>
     <w:p>
@@ -194,23 +177,7 @@
         <w:pStyle w:val="BodyText"/>
       </w:pPr>
       <w:r>
-        <w:t xml:space="preserve">All records classified as observational study designs were included. All other study types were excluded [need to provide rationale here for excluding RCTS]. Dependent variables could be defined as a binary, continuous or time-to-event outcome. No restrictions were placed on model data sources or choice of independent variables, provided variables were defined at the individual level and at least two variables were planned for inclusion in the proposed model. This meant that independent variables could take the form of patient-level characteristics (e.g., demographics, clinical parameters) or processed features (e.g, extracted from images).</w:t>
-      </w:r>
-    </w:p>
-    <w:p>
-      <w:pPr>
-        <w:pStyle w:val="BodyText"/>
-      </w:pPr>
-      <w:r>
-        <w:t xml:space="preserve">Eligible studies proposed a clinical prediction model as the primary study objective, or as an objective within a larger study. Studies that planned to identify or validate independent risk factors associated with outcomes without mention of developing a subsequent prediction model were excluded.</w:t>
-      </w:r>
-    </w:p>
-    <w:p>
-      <w:pPr>
-        <w:pStyle w:val="BodyText"/>
-      </w:pPr>
-      <w:r>
-        <w:t xml:space="preserve">All study records posted on clinicaltrials.gov until 3 March 2022 were downloaded in XML for analysis (n = xxx). Relevant studies were identified over two stages. In the first stage, we scanned study record fields for keywords reflecting approaches to clinical prediction modelling and their application to diagnosis and prognosis (Table here - search terms + fields searched). Matching studies were then manually screened for eligibility using the web application rayyan. All studies were independently reviewed by at least two study authors.</w:t>
+        <w:t xml:space="preserve">For the final set of included studies, additional data were extracted on study updates over time. Study updates captured changes to anticipated and actual sample sizes, overall study status and details of resulting publications.</w:t>
       </w:r>
     </w:p>
     <w:p>
@@ -219,10 +186,31 @@
           <w:ilvl w:val="0"/>
           <w:numId w:val="1001"/>
         </w:numPr>
-        <w:pStyle w:val="Compact"/>
-      </w:pPr>
-      <w:r>
-        <w:t xml:space="preserve">As table: Search terms were:</w:t>
+      </w:pPr>
+      <w:r>
+        <w:t xml:space="preserve">rex: can you pls add a sentence or two on the PubMed matching tool.</w:t>
+      </w:r>
+    </w:p>
+    <w:p>
+      <w:pPr>
+        <w:numPr>
+          <w:ilvl w:val="0"/>
+          <w:numId w:val="1001"/>
+        </w:numPr>
+      </w:pPr>
+      <w:r>
+        <w:t xml:space="preserve">Table 1 info: Screening criteria</w:t>
+      </w:r>
+    </w:p>
+    <w:p>
+      <w:pPr>
+        <w:numPr>
+          <w:ilvl w:val="0"/>
+          <w:numId w:val="1001"/>
+        </w:numPr>
+      </w:pPr>
+      <w:r>
+        <w:t xml:space="preserve">Search terms were:</w:t>
       </w:r>
       <w:r>
         <w:t xml:space="preserve">“</w:t>
@@ -373,6 +361,32 @@
       </w:r>
       <w:r>
         <w:t xml:space="preserve">”</w:t>
+      </w:r>
+    </w:p>
+    <w:bookmarkEnd w:id="22"/>
+    <w:bookmarkStart w:id="36" w:name="results"/>
+    <w:p>
+      <w:pPr>
+        <w:pStyle w:val="Heading1"/>
+      </w:pPr>
+      <w:r>
+        <w:t xml:space="preserve">Results</w:t>
+      </w:r>
+    </w:p>
+    <w:p>
+      <w:pPr>
+        <w:pStyle w:val="FirstParagraph"/>
+      </w:pPr>
+      <w:r>
+        <w:t xml:space="preserve">The first stage of our search strategy returned 1,465 study records, from an initial sample size of 89,869 records (Figure 1). The most frequent keyword matches were [to do - data on RDSS…], which changed/did not change over time (Figure 2A).</w:t>
+      </w:r>
+    </w:p>
+    <w:p>
+      <w:pPr>
+        <w:pStyle w:val="BodyText"/>
+      </w:pPr>
+      <w:r>
+        <w:t xml:space="preserve">After screening, 969 studies were included. Most studies planned model development only (n = 575; 59%) or model development with mention of internal and/or external model validation (n = 286; 30%). Approximately one in ten studies considered the validation of existing prediction models, of which xx were clinical scores or early warning scores [more detail here]. Study types were evenly distributed across diagnostic and prognostic outcomes (Figure 2B). The total number of model development studies increased over time. Large increases in study numbers in later years were attributed to COVID-19 models (check). Or correlated with increases in the mention of deep learning/machine learning/ai.</w:t>
       </w:r>
     </w:p>
     <w:p>
@@ -384,18 +398,18 @@
           <wp:inline>
             <wp:extent cx="5334000" cy="2523915"/>
             <wp:effectExtent b="0" l="0" r="0" t="0"/>
-            <wp:docPr descr="Flowchart note pretend numbers and fix typos!" title="" id="23" name="Picture"/>
+            <wp:docPr descr="Search strategy" title="" id="24" name="Picture"/>
             <a:graphic>
               <a:graphicData uri="http://schemas.openxmlformats.org/drawingml/2006/picture">
                 <pic:pic>
                   <pic:nvPicPr>
-                    <pic:cNvPr descr="figures/Figure1.png" id="24" name="Picture"/>
+                    <pic:cNvPr descr="figures/Figure1.png" id="25" name="Picture"/>
                     <pic:cNvPicPr>
                       <a:picLocks noChangeArrowheads="1" noChangeAspect="1"/>
                     </pic:cNvPicPr>
                   </pic:nvPicPr>
                   <pic:blipFill>
-                    <a:blip r:embed="rId22"/>
+                    <a:blip r:embed="rId23"/>
                     <a:stretch>
                       <a:fillRect/>
                     </a:stretch>
@@ -427,30 +441,30 @@
         <w:pStyle w:val="ImageCaption"/>
       </w:pPr>
       <w:r>
-        <w:t xml:space="preserve">Flowchart note pretend numbers and fix typos!</w:t>
-      </w:r>
-    </w:p>
-    <w:p>
-      <w:pPr>
-        <w:pStyle w:val="BodyText"/>
+        <w:t xml:space="preserve">Search strategy</w:t>
+      </w:r>
+    </w:p>
+    <w:p>
+      <w:pPr>
+        <w:pStyle w:val="CaptionedFigure"/>
       </w:pPr>
       <w:r>
         <w:drawing>
           <wp:inline>
             <wp:extent cx="5334000" cy="3555999"/>
             <wp:effectExtent b="0" l="0" r="0" t="0"/>
-            <wp:docPr descr="Included study summary" title="" id="26" name="Picture"/>
+            <wp:docPr descr="Included study summary" title="" id="27" name="Picture"/>
             <a:graphic>
               <a:graphicData uri="http://schemas.openxmlformats.org/drawingml/2006/picture">
                 <pic:pic>
                   <pic:nvPicPr>
-                    <pic:cNvPr descr="figures/Figure2.png" id="27" name="Picture"/>
+                    <pic:cNvPr descr="figures/Figure2.png" id="28" name="Picture"/>
                     <pic:cNvPicPr>
                       <a:picLocks noChangeArrowheads="1" noChangeAspect="1"/>
                     </pic:cNvPicPr>
                   </pic:nvPicPr>
                   <pic:blipFill>
-                    <a:blip r:embed="rId25"/>
+                    <a:blip r:embed="rId26"/>
                     <a:stretch>
                       <a:fillRect/>
                     </a:stretch>
@@ -476,13 +490,1288 @@
           </wp:inline>
         </w:drawing>
       </w:r>
-      <w:r>
-        <w:t xml:space="preserve"> </w:t>
-      </w:r>
-      <w:r>
-        <w:t xml:space="preserve">summary here</w:t>
-      </w:r>
-    </w:p>
+    </w:p>
+    <w:p>
+      <w:pPr>
+        <w:pStyle w:val="ImageCaption"/>
+      </w:pPr>
+      <w:r>
+        <w:t xml:space="preserve">Included study summary</w:t>
+      </w:r>
+    </w:p>
+    <w:tbl xmlns:w="http://schemas.openxmlformats.org/wordprocessingml/2006/main" xmlns:r="http://schemas.openxmlformats.org/officeDocument/2006/relationships" xmlns:w14="http://schemas.microsoft.com/office/word/2010/wordml" xmlns:wp="http://schemas.openxmlformats.org/drawingml/2006/wordprocessingDrawing" xmlns:a="http://schemas.openxmlformats.org/drawingml/2006/main" xmlns:pic="http://schemas.openxmlformats.org/drawingml/2006/picture">
+      <w:tblPr>
+        <w:tblLayout w:type="fixed"/>
+        <w:jc w:val="center"/>
+        <w:tblLook w:firstRow="1" w:lastRow="0" w:firstColumn="0" w:lastColumn="0" w:noHBand="0" w:noVBand="1"/>
+      </w:tblPr>
+      <w:tblGrid>
+        <w:gridCol w:w="2318"/>
+        <w:gridCol w:w="778"/>
+      </w:tblGrid>
+      <w:tr>
+        <w:trPr>
+          <w:cantSplit/>
+          <w:trHeight w:val="614" w:hRule="auto"/>
+          <w:tblHeader/>
+        </w:trPr>
+        header 1
+        <w:tc>
+          <w:tcPr>
+            <w:tcBorders>
+              <w:bottom w:val="single" w:sz="16" w:space="0" w:color="666666"/>
+              <w:top w:val="single" w:sz="16" w:space="0" w:color="666666"/>
+              <w:left w:val="none" w:sz="0" w:space="0" w:color="000000"/>
+              <w:right w:val="none" w:sz="0" w:space="0" w:color="000000"/>
+            </w:tcBorders>
+            <w:shd w:val="clear" w:color="auto" w:fill="FFFFFF"/>
+            <w:tcMar>
+              <w:top w:w="0" w:type="dxa"/>
+              <w:bottom w:w="0" w:type="dxa"/>
+              <w:left w:w="0" w:type="dxa"/>
+              <w:right w:w="0" w:type="dxa"/>
+            </w:tcMar>
+            <w:vAlign w:val="center"/>
+          </w:tcPr>
+          <w:p>
+            <w:pPr>
+              <w:pStyle w:val="Normal"/>
+              <w:jc w:val="left"/>
+              <w:keepNext/>
+              <w:pBdr>
+                <w:bottom w:val="none" w:sz="0" w:space="0" w:color="000000"/>
+                <w:top w:val="none" w:sz="0" w:space="0" w:color="000000"/>
+                <w:left w:val="none" w:sz="0" w:space="0" w:color="000000"/>
+                <w:right w:val="none" w:sz="0" w:space="0" w:color="000000"/>
+              </w:pBdr>
+              <w:spacing w:after="100" w:before="100" w:line="240"/>
+              <w:ind w:firstLine="0" w:left="100" w:right="100"/>
+            </w:pPr>
+            <w:r xmlns:w="http://schemas.openxmlformats.org/wordprocessingml/2006/main" xmlns:wp="http://schemas.openxmlformats.org/drawingml/2006/wordprocessingDrawing" xmlns:r="http://schemas.openxmlformats.org/officeDocument/2006/relationships" xmlns:w14="http://schemas.microsoft.com/office/word/2010/wordml">
+              <w:rPr>
+                <w:rFonts w:ascii="Arial" w:hAnsi="Arial" w:eastAsia="Arial" w:cs="Arial"/>
+                <w:i w:val="false"/>
+                <w:b w:val="false"/>
+                <w:u w:val="none"/>
+                <w:sz w:val="22"/>
+                <w:szCs w:val="22"/>
+                <w:color w:val="000000"/>
+              </w:rPr>
+              <w:t xml:space="preserve">keyword</w:t>
+            </w:r>
+          </w:p>
+        </w:tc>
+        <w:tc>
+          <w:tcPr>
+            <w:tcBorders>
+              <w:bottom w:val="single" w:sz="16" w:space="0" w:color="666666"/>
+              <w:top w:val="single" w:sz="16" w:space="0" w:color="666666"/>
+              <w:left w:val="none" w:sz="0" w:space="0" w:color="000000"/>
+              <w:right w:val="none" w:sz="0" w:space="0" w:color="000000"/>
+            </w:tcBorders>
+            <w:shd w:val="clear" w:color="auto" w:fill="FFFFFF"/>
+            <w:tcMar>
+              <w:top w:w="0" w:type="dxa"/>
+              <w:bottom w:w="0" w:type="dxa"/>
+              <w:left w:w="0" w:type="dxa"/>
+              <w:right w:w="0" w:type="dxa"/>
+            </w:tcMar>
+            <w:vAlign w:val="center"/>
+          </w:tcPr>
+          <w:p>
+            <w:pPr>
+              <w:pStyle w:val="Normal"/>
+              <w:jc w:val="right"/>
+              <w:keepNext/>
+              <w:pBdr>
+                <w:bottom w:val="none" w:sz="0" w:space="0" w:color="000000"/>
+                <w:top w:val="none" w:sz="0" w:space="0" w:color="000000"/>
+                <w:left w:val="none" w:sz="0" w:space="0" w:color="000000"/>
+                <w:right w:val="none" w:sz="0" w:space="0" w:color="000000"/>
+              </w:pBdr>
+              <w:spacing w:after="100" w:before="100" w:line="240"/>
+              <w:ind w:firstLine="0" w:left="100" w:right="100"/>
+            </w:pPr>
+            <w:r xmlns:w="http://schemas.openxmlformats.org/wordprocessingml/2006/main" xmlns:wp="http://schemas.openxmlformats.org/drawingml/2006/wordprocessingDrawing" xmlns:r="http://schemas.openxmlformats.org/officeDocument/2006/relationships" xmlns:w14="http://schemas.microsoft.com/office/word/2010/wordml">
+              <w:rPr>
+                <w:rFonts w:ascii="Arial" w:hAnsi="Arial" w:eastAsia="Arial" w:cs="Arial"/>
+                <w:i w:val="false"/>
+                <w:b w:val="false"/>
+                <w:u w:val="none"/>
+                <w:sz w:val="22"/>
+                <w:szCs w:val="22"/>
+                <w:color w:val="000000"/>
+              </w:rPr>
+              <w:t xml:space="preserve">n</w:t>
+            </w:r>
+          </w:p>
+        </w:tc>
+      </w:tr>
+      <w:tr>
+        <w:trPr>
+          <w:cantSplit/>
+          <w:trHeight w:val="612" w:hRule="auto"/>
+        </w:trPr>
+        body 1
+        <w:tc>
+          <w:tcPr>
+            <w:tcBorders>
+              <w:bottom w:val="none" w:sz="0" w:space="0" w:color="000000"/>
+              <w:top w:val="single" w:sz="16" w:space="0" w:color="666666"/>
+              <w:left w:val="none" w:sz="0" w:space="0" w:color="000000"/>
+              <w:right w:val="none" w:sz="0" w:space="0" w:color="000000"/>
+            </w:tcBorders>
+            <w:shd w:val="clear" w:color="auto" w:fill="FFFFFF"/>
+            <w:tcMar>
+              <w:top w:w="0" w:type="dxa"/>
+              <w:bottom w:w="0" w:type="dxa"/>
+              <w:left w:w="0" w:type="dxa"/>
+              <w:right w:w="0" w:type="dxa"/>
+            </w:tcMar>
+            <w:vAlign w:val="center"/>
+          </w:tcPr>
+          <w:p>
+            <w:pPr>
+              <w:pStyle w:val="Normal"/>
+              <w:jc w:val="left"/>
+              <w:keepNext/>
+              <w:pBdr>
+                <w:bottom w:val="none" w:sz="0" w:space="0" w:color="000000"/>
+                <w:top w:val="none" w:sz="0" w:space="0" w:color="000000"/>
+                <w:left w:val="none" w:sz="0" w:space="0" w:color="000000"/>
+                <w:right w:val="none" w:sz="0" w:space="0" w:color="000000"/>
+              </w:pBdr>
+              <w:spacing w:after="100" w:before="100" w:line="240"/>
+              <w:ind w:firstLine="0" w:left="100" w:right="100"/>
+            </w:pPr>
+            <w:r xmlns:w="http://schemas.openxmlformats.org/wordprocessingml/2006/main" xmlns:wp="http://schemas.openxmlformats.org/drawingml/2006/wordprocessingDrawing" xmlns:r="http://schemas.openxmlformats.org/officeDocument/2006/relationships" xmlns:w14="http://schemas.microsoft.com/office/word/2010/wordml">
+              <w:rPr>
+                <w:rFonts w:ascii="Arial" w:hAnsi="Arial" w:eastAsia="Arial" w:cs="Arial"/>
+                <w:i w:val="false"/>
+                <w:b w:val="false"/>
+                <w:u w:val="none"/>
+                <w:sz w:val="22"/>
+                <w:szCs w:val="22"/>
+                <w:color w:val="000000"/>
+              </w:rPr>
+              <w:t xml:space="preserve">prediction model</w:t>
+            </w:r>
+          </w:p>
+        </w:tc>
+        <w:tc>
+          <w:tcPr>
+            <w:tcBorders>
+              <w:bottom w:val="none" w:sz="0" w:space="0" w:color="000000"/>
+              <w:top w:val="single" w:sz="16" w:space="0" w:color="666666"/>
+              <w:left w:val="none" w:sz="0" w:space="0" w:color="000000"/>
+              <w:right w:val="none" w:sz="0" w:space="0" w:color="000000"/>
+            </w:tcBorders>
+            <w:shd w:val="clear" w:color="auto" w:fill="FFFFFF"/>
+            <w:tcMar>
+              <w:top w:w="0" w:type="dxa"/>
+              <w:bottom w:w="0" w:type="dxa"/>
+              <w:left w:w="0" w:type="dxa"/>
+              <w:right w:w="0" w:type="dxa"/>
+            </w:tcMar>
+            <w:vAlign w:val="center"/>
+          </w:tcPr>
+          <w:p>
+            <w:pPr>
+              <w:pStyle w:val="Normal"/>
+              <w:jc w:val="right"/>
+              <w:keepNext/>
+              <w:pBdr>
+                <w:bottom w:val="none" w:sz="0" w:space="0" w:color="000000"/>
+                <w:top w:val="none" w:sz="0" w:space="0" w:color="000000"/>
+                <w:left w:val="none" w:sz="0" w:space="0" w:color="000000"/>
+                <w:right w:val="none" w:sz="0" w:space="0" w:color="000000"/>
+              </w:pBdr>
+              <w:spacing w:after="100" w:before="100" w:line="240"/>
+              <w:ind w:firstLine="0" w:left="100" w:right="100"/>
+            </w:pPr>
+            <w:r xmlns:w="http://schemas.openxmlformats.org/wordprocessingml/2006/main" xmlns:wp="http://schemas.openxmlformats.org/drawingml/2006/wordprocessingDrawing" xmlns:r="http://schemas.openxmlformats.org/officeDocument/2006/relationships" xmlns:w14="http://schemas.microsoft.com/office/word/2010/wordml">
+              <w:rPr>
+                <w:rFonts w:ascii="Arial" w:hAnsi="Arial" w:eastAsia="Arial" w:cs="Arial"/>
+                <w:i w:val="false"/>
+                <w:b w:val="false"/>
+                <w:u w:val="none"/>
+                <w:sz w:val="22"/>
+                <w:szCs w:val="22"/>
+                <w:color w:val="000000"/>
+              </w:rPr>
+              <w:t xml:space="preserve">248</w:t>
+            </w:r>
+          </w:p>
+        </w:tc>
+      </w:tr>
+      <w:tr>
+        <w:trPr>
+          <w:cantSplit/>
+          <w:trHeight w:val="614" w:hRule="auto"/>
+        </w:trPr>
+        body 2
+        <w:tc>
+          <w:tcPr>
+            <w:tcBorders>
+              <w:bottom w:val="none" w:sz="0" w:space="0" w:color="000000"/>
+              <w:top w:val="none" w:sz="0" w:space="0" w:color="000000"/>
+              <w:left w:val="none" w:sz="0" w:space="0" w:color="000000"/>
+              <w:right w:val="none" w:sz="0" w:space="0" w:color="000000"/>
+            </w:tcBorders>
+            <w:shd w:val="clear" w:color="auto" w:fill="FFFFFF"/>
+            <w:tcMar>
+              <w:top w:w="0" w:type="dxa"/>
+              <w:bottom w:w="0" w:type="dxa"/>
+              <w:left w:w="0" w:type="dxa"/>
+              <w:right w:w="0" w:type="dxa"/>
+            </w:tcMar>
+            <w:vAlign w:val="center"/>
+          </w:tcPr>
+          <w:p>
+            <w:pPr>
+              <w:pStyle w:val="Normal"/>
+              <w:jc w:val="left"/>
+              <w:keepNext/>
+              <w:pBdr>
+                <w:bottom w:val="none" w:sz="0" w:space="0" w:color="000000"/>
+                <w:top w:val="none" w:sz="0" w:space="0" w:color="000000"/>
+                <w:left w:val="none" w:sz="0" w:space="0" w:color="000000"/>
+                <w:right w:val="none" w:sz="0" w:space="0" w:color="000000"/>
+              </w:pBdr>
+              <w:spacing w:after="100" w:before="100" w:line="240"/>
+              <w:ind w:firstLine="0" w:left="100" w:right="100"/>
+            </w:pPr>
+            <w:r xmlns:w="http://schemas.openxmlformats.org/wordprocessingml/2006/main" xmlns:wp="http://schemas.openxmlformats.org/drawingml/2006/wordprocessingDrawing" xmlns:r="http://schemas.openxmlformats.org/officeDocument/2006/relationships" xmlns:w14="http://schemas.microsoft.com/office/word/2010/wordml">
+              <w:rPr>
+                <w:rFonts w:ascii="Arial" w:hAnsi="Arial" w:eastAsia="Arial" w:cs="Arial"/>
+                <w:i w:val="false"/>
+                <w:b w:val="false"/>
+                <w:u w:val="none"/>
+                <w:sz w:val="22"/>
+                <w:szCs w:val="22"/>
+                <w:color w:val="000000"/>
+              </w:rPr>
+              <w:t xml:space="preserve">machine learning</w:t>
+            </w:r>
+          </w:p>
+        </w:tc>
+        <w:tc>
+          <w:tcPr>
+            <w:tcBorders>
+              <w:bottom w:val="none" w:sz="0" w:space="0" w:color="000000"/>
+              <w:top w:val="none" w:sz="0" w:space="0" w:color="000000"/>
+              <w:left w:val="none" w:sz="0" w:space="0" w:color="000000"/>
+              <w:right w:val="none" w:sz="0" w:space="0" w:color="000000"/>
+            </w:tcBorders>
+            <w:shd w:val="clear" w:color="auto" w:fill="FFFFFF"/>
+            <w:tcMar>
+              <w:top w:w="0" w:type="dxa"/>
+              <w:bottom w:w="0" w:type="dxa"/>
+              <w:left w:w="0" w:type="dxa"/>
+              <w:right w:w="0" w:type="dxa"/>
+            </w:tcMar>
+            <w:vAlign w:val="center"/>
+          </w:tcPr>
+          <w:p>
+            <w:pPr>
+              <w:pStyle w:val="Normal"/>
+              <w:jc w:val="right"/>
+              <w:keepNext/>
+              <w:pBdr>
+                <w:bottom w:val="none" w:sz="0" w:space="0" w:color="000000"/>
+                <w:top w:val="none" w:sz="0" w:space="0" w:color="000000"/>
+                <w:left w:val="none" w:sz="0" w:space="0" w:color="000000"/>
+                <w:right w:val="none" w:sz="0" w:space="0" w:color="000000"/>
+              </w:pBdr>
+              <w:spacing w:after="100" w:before="100" w:line="240"/>
+              <w:ind w:firstLine="0" w:left="100" w:right="100"/>
+            </w:pPr>
+            <w:r xmlns:w="http://schemas.openxmlformats.org/wordprocessingml/2006/main" xmlns:wp="http://schemas.openxmlformats.org/drawingml/2006/wordprocessingDrawing" xmlns:r="http://schemas.openxmlformats.org/officeDocument/2006/relationships" xmlns:w14="http://schemas.microsoft.com/office/word/2010/wordml">
+              <w:rPr>
+                <w:rFonts w:ascii="Arial" w:hAnsi="Arial" w:eastAsia="Arial" w:cs="Arial"/>
+                <w:i w:val="false"/>
+                <w:b w:val="false"/>
+                <w:u w:val="none"/>
+                <w:sz w:val="22"/>
+                <w:szCs w:val="22"/>
+                <w:color w:val="000000"/>
+              </w:rPr>
+              <w:t xml:space="preserve">178</w:t>
+            </w:r>
+          </w:p>
+        </w:tc>
+      </w:tr>
+      <w:tr>
+        <w:trPr>
+          <w:cantSplit/>
+          <w:trHeight w:val="617" w:hRule="auto"/>
+        </w:trPr>
+        body 3
+        <w:tc>
+          <w:tcPr>
+            <w:tcBorders>
+              <w:bottom w:val="none" w:sz="0" w:space="0" w:color="000000"/>
+              <w:top w:val="none" w:sz="0" w:space="0" w:color="000000"/>
+              <w:left w:val="none" w:sz="0" w:space="0" w:color="000000"/>
+              <w:right w:val="none" w:sz="0" w:space="0" w:color="000000"/>
+            </w:tcBorders>
+            <w:shd w:val="clear" w:color="auto" w:fill="FFFFFF"/>
+            <w:tcMar>
+              <w:top w:w="0" w:type="dxa"/>
+              <w:bottom w:w="0" w:type="dxa"/>
+              <w:left w:w="0" w:type="dxa"/>
+              <w:right w:w="0" w:type="dxa"/>
+            </w:tcMar>
+            <w:vAlign w:val="center"/>
+          </w:tcPr>
+          <w:p>
+            <w:pPr>
+              <w:pStyle w:val="Normal"/>
+              <w:jc w:val="left"/>
+              <w:keepNext/>
+              <w:pBdr>
+                <w:bottom w:val="none" w:sz="0" w:space="0" w:color="000000"/>
+                <w:top w:val="none" w:sz="0" w:space="0" w:color="000000"/>
+                <w:left w:val="none" w:sz="0" w:space="0" w:color="000000"/>
+                <w:right w:val="none" w:sz="0" w:space="0" w:color="000000"/>
+              </w:pBdr>
+              <w:spacing w:after="100" w:before="100" w:line="240"/>
+              <w:ind w:firstLine="0" w:left="100" w:right="100"/>
+            </w:pPr>
+            <w:r xmlns:w="http://schemas.openxmlformats.org/wordprocessingml/2006/main" xmlns:wp="http://schemas.openxmlformats.org/drawingml/2006/wordprocessingDrawing" xmlns:r="http://schemas.openxmlformats.org/officeDocument/2006/relationships" xmlns:w14="http://schemas.microsoft.com/office/word/2010/wordml">
+              <w:rPr>
+                <w:rFonts w:ascii="Arial" w:hAnsi="Arial" w:eastAsia="Arial" w:cs="Arial"/>
+                <w:i w:val="false"/>
+                <w:b w:val="false"/>
+                <w:u w:val="none"/>
+                <w:sz w:val="22"/>
+                <w:szCs w:val="22"/>
+                <w:color w:val="000000"/>
+              </w:rPr>
+              <w:t xml:space="preserve">artificial intelligence</w:t>
+            </w:r>
+          </w:p>
+        </w:tc>
+        <w:tc>
+          <w:tcPr>
+            <w:tcBorders>
+              <w:bottom w:val="none" w:sz="0" w:space="0" w:color="000000"/>
+              <w:top w:val="none" w:sz="0" w:space="0" w:color="000000"/>
+              <w:left w:val="none" w:sz="0" w:space="0" w:color="000000"/>
+              <w:right w:val="none" w:sz="0" w:space="0" w:color="000000"/>
+            </w:tcBorders>
+            <w:shd w:val="clear" w:color="auto" w:fill="FFFFFF"/>
+            <w:tcMar>
+              <w:top w:w="0" w:type="dxa"/>
+              <w:bottom w:w="0" w:type="dxa"/>
+              <w:left w:w="0" w:type="dxa"/>
+              <w:right w:w="0" w:type="dxa"/>
+            </w:tcMar>
+            <w:vAlign w:val="center"/>
+          </w:tcPr>
+          <w:p>
+            <w:pPr>
+              <w:pStyle w:val="Normal"/>
+              <w:jc w:val="right"/>
+              <w:keepNext/>
+              <w:pBdr>
+                <w:bottom w:val="none" w:sz="0" w:space="0" w:color="000000"/>
+                <w:top w:val="none" w:sz="0" w:space="0" w:color="000000"/>
+                <w:left w:val="none" w:sz="0" w:space="0" w:color="000000"/>
+                <w:right w:val="none" w:sz="0" w:space="0" w:color="000000"/>
+              </w:pBdr>
+              <w:spacing w:after="100" w:before="100" w:line="240"/>
+              <w:ind w:firstLine="0" w:left="100" w:right="100"/>
+            </w:pPr>
+            <w:r xmlns:w="http://schemas.openxmlformats.org/wordprocessingml/2006/main" xmlns:wp="http://schemas.openxmlformats.org/drawingml/2006/wordprocessingDrawing" xmlns:r="http://schemas.openxmlformats.org/officeDocument/2006/relationships" xmlns:w14="http://schemas.microsoft.com/office/word/2010/wordml">
+              <w:rPr>
+                <w:rFonts w:ascii="Arial" w:hAnsi="Arial" w:eastAsia="Arial" w:cs="Arial"/>
+                <w:i w:val="false"/>
+                <w:b w:val="false"/>
+                <w:u w:val="none"/>
+                <w:sz w:val="22"/>
+                <w:szCs w:val="22"/>
+                <w:color w:val="000000"/>
+              </w:rPr>
+              <w:t xml:space="preserve">166</w:t>
+            </w:r>
+          </w:p>
+        </w:tc>
+      </w:tr>
+      <w:tr>
+        <w:trPr>
+          <w:cantSplit/>
+          <w:trHeight w:val="612" w:hRule="auto"/>
+        </w:trPr>
+        body 4
+        <w:tc>
+          <w:tcPr>
+            <w:tcBorders>
+              <w:bottom w:val="none" w:sz="0" w:space="0" w:color="000000"/>
+              <w:top w:val="none" w:sz="0" w:space="0" w:color="000000"/>
+              <w:left w:val="none" w:sz="0" w:space="0" w:color="000000"/>
+              <w:right w:val="none" w:sz="0" w:space="0" w:color="000000"/>
+            </w:tcBorders>
+            <w:shd w:val="clear" w:color="auto" w:fill="FFFFFF"/>
+            <w:tcMar>
+              <w:top w:w="0" w:type="dxa"/>
+              <w:bottom w:w="0" w:type="dxa"/>
+              <w:left w:w="0" w:type="dxa"/>
+              <w:right w:w="0" w:type="dxa"/>
+            </w:tcMar>
+            <w:vAlign w:val="center"/>
+          </w:tcPr>
+          <w:p>
+            <w:pPr>
+              <w:pStyle w:val="Normal"/>
+              <w:jc w:val="left"/>
+              <w:keepNext/>
+              <w:pBdr>
+                <w:bottom w:val="none" w:sz="0" w:space="0" w:color="000000"/>
+                <w:top w:val="none" w:sz="0" w:space="0" w:color="000000"/>
+                <w:left w:val="none" w:sz="0" w:space="0" w:color="000000"/>
+                <w:right w:val="none" w:sz="0" w:space="0" w:color="000000"/>
+              </w:pBdr>
+              <w:spacing w:after="100" w:before="100" w:line="240"/>
+              <w:ind w:firstLine="0" w:left="100" w:right="100"/>
+            </w:pPr>
+            <w:r xmlns:w="http://schemas.openxmlformats.org/wordprocessingml/2006/main" xmlns:wp="http://schemas.openxmlformats.org/drawingml/2006/wordprocessingDrawing" xmlns:r="http://schemas.openxmlformats.org/officeDocument/2006/relationships" xmlns:w14="http://schemas.microsoft.com/office/word/2010/wordml">
+              <w:rPr>
+                <w:rFonts w:ascii="Arial" w:hAnsi="Arial" w:eastAsia="Arial" w:cs="Arial"/>
+                <w:i w:val="false"/>
+                <w:b w:val="false"/>
+                <w:u w:val="none"/>
+                <w:sz w:val="22"/>
+                <w:szCs w:val="22"/>
+                <w:color w:val="000000"/>
+              </w:rPr>
+              <w:t xml:space="preserve">predictive model</w:t>
+            </w:r>
+          </w:p>
+        </w:tc>
+        <w:tc>
+          <w:tcPr>
+            <w:tcBorders>
+              <w:bottom w:val="none" w:sz="0" w:space="0" w:color="000000"/>
+              <w:top w:val="none" w:sz="0" w:space="0" w:color="000000"/>
+              <w:left w:val="none" w:sz="0" w:space="0" w:color="000000"/>
+              <w:right w:val="none" w:sz="0" w:space="0" w:color="000000"/>
+            </w:tcBorders>
+            <w:shd w:val="clear" w:color="auto" w:fill="FFFFFF"/>
+            <w:tcMar>
+              <w:top w:w="0" w:type="dxa"/>
+              <w:bottom w:w="0" w:type="dxa"/>
+              <w:left w:w="0" w:type="dxa"/>
+              <w:right w:w="0" w:type="dxa"/>
+            </w:tcMar>
+            <w:vAlign w:val="center"/>
+          </w:tcPr>
+          <w:p>
+            <w:pPr>
+              <w:pStyle w:val="Normal"/>
+              <w:jc w:val="right"/>
+              <w:keepNext/>
+              <w:pBdr>
+                <w:bottom w:val="none" w:sz="0" w:space="0" w:color="000000"/>
+                <w:top w:val="none" w:sz="0" w:space="0" w:color="000000"/>
+                <w:left w:val="none" w:sz="0" w:space="0" w:color="000000"/>
+                <w:right w:val="none" w:sz="0" w:space="0" w:color="000000"/>
+              </w:pBdr>
+              <w:spacing w:after="100" w:before="100" w:line="240"/>
+              <w:ind w:firstLine="0" w:left="100" w:right="100"/>
+            </w:pPr>
+            <w:r xmlns:w="http://schemas.openxmlformats.org/wordprocessingml/2006/main" xmlns:wp="http://schemas.openxmlformats.org/drawingml/2006/wordprocessingDrawing" xmlns:r="http://schemas.openxmlformats.org/officeDocument/2006/relationships" xmlns:w14="http://schemas.microsoft.com/office/word/2010/wordml">
+              <w:rPr>
+                <w:rFonts w:ascii="Arial" w:hAnsi="Arial" w:eastAsia="Arial" w:cs="Arial"/>
+                <w:i w:val="false"/>
+                <w:b w:val="false"/>
+                <w:u w:val="none"/>
+                <w:sz w:val="22"/>
+                <w:szCs w:val="22"/>
+                <w:color w:val="000000"/>
+              </w:rPr>
+              <w:t xml:space="preserve">151</w:t>
+            </w:r>
+          </w:p>
+        </w:tc>
+      </w:tr>
+      <w:tr>
+        <w:trPr>
+          <w:cantSplit/>
+          <w:trHeight w:val="614" w:hRule="auto"/>
+        </w:trPr>
+        body 5
+        <w:tc>
+          <w:tcPr>
+            <w:tcBorders>
+              <w:bottom w:val="none" w:sz="0" w:space="0" w:color="000000"/>
+              <w:top w:val="none" w:sz="0" w:space="0" w:color="000000"/>
+              <w:left w:val="none" w:sz="0" w:space="0" w:color="000000"/>
+              <w:right w:val="none" w:sz="0" w:space="0" w:color="000000"/>
+            </w:tcBorders>
+            <w:shd w:val="clear" w:color="auto" w:fill="FFFFFF"/>
+            <w:tcMar>
+              <w:top w:w="0" w:type="dxa"/>
+              <w:bottom w:w="0" w:type="dxa"/>
+              <w:left w:w="0" w:type="dxa"/>
+              <w:right w:w="0" w:type="dxa"/>
+            </w:tcMar>
+            <w:vAlign w:val="center"/>
+          </w:tcPr>
+          <w:p>
+            <w:pPr>
+              <w:pStyle w:val="Normal"/>
+              <w:jc w:val="left"/>
+              <w:keepNext/>
+              <w:pBdr>
+                <w:bottom w:val="none" w:sz="0" w:space="0" w:color="000000"/>
+                <w:top w:val="none" w:sz="0" w:space="0" w:color="000000"/>
+                <w:left w:val="none" w:sz="0" w:space="0" w:color="000000"/>
+                <w:right w:val="none" w:sz="0" w:space="0" w:color="000000"/>
+              </w:pBdr>
+              <w:spacing w:after="100" w:before="100" w:line="240"/>
+              <w:ind w:firstLine="0" w:left="100" w:right="100"/>
+            </w:pPr>
+            <w:r xmlns:w="http://schemas.openxmlformats.org/wordprocessingml/2006/main" xmlns:wp="http://schemas.openxmlformats.org/drawingml/2006/wordprocessingDrawing" xmlns:r="http://schemas.openxmlformats.org/officeDocument/2006/relationships" xmlns:w14="http://schemas.microsoft.com/office/word/2010/wordml">
+              <w:rPr>
+                <w:rFonts w:ascii="Arial" w:hAnsi="Arial" w:eastAsia="Arial" w:cs="Arial"/>
+                <w:i w:val="false"/>
+                <w:b w:val="false"/>
+                <w:u w:val="none"/>
+                <w:sz w:val="22"/>
+                <w:szCs w:val="22"/>
+                <w:color w:val="000000"/>
+              </w:rPr>
+              <w:t xml:space="preserve">deep learning</w:t>
+            </w:r>
+          </w:p>
+        </w:tc>
+        <w:tc>
+          <w:tcPr>
+            <w:tcBorders>
+              <w:bottom w:val="none" w:sz="0" w:space="0" w:color="000000"/>
+              <w:top w:val="none" w:sz="0" w:space="0" w:color="000000"/>
+              <w:left w:val="none" w:sz="0" w:space="0" w:color="000000"/>
+              <w:right w:val="none" w:sz="0" w:space="0" w:color="000000"/>
+            </w:tcBorders>
+            <w:shd w:val="clear" w:color="auto" w:fill="FFFFFF"/>
+            <w:tcMar>
+              <w:top w:w="0" w:type="dxa"/>
+              <w:bottom w:w="0" w:type="dxa"/>
+              <w:left w:w="0" w:type="dxa"/>
+              <w:right w:w="0" w:type="dxa"/>
+            </w:tcMar>
+            <w:vAlign w:val="center"/>
+          </w:tcPr>
+          <w:p>
+            <w:pPr>
+              <w:pStyle w:val="Normal"/>
+              <w:jc w:val="right"/>
+              <w:keepNext/>
+              <w:pBdr>
+                <w:bottom w:val="none" w:sz="0" w:space="0" w:color="000000"/>
+                <w:top w:val="none" w:sz="0" w:space="0" w:color="000000"/>
+                <w:left w:val="none" w:sz="0" w:space="0" w:color="000000"/>
+                <w:right w:val="none" w:sz="0" w:space="0" w:color="000000"/>
+              </w:pBdr>
+              <w:spacing w:after="100" w:before="100" w:line="240"/>
+              <w:ind w:firstLine="0" w:left="100" w:right="100"/>
+            </w:pPr>
+            <w:r xmlns:w="http://schemas.openxmlformats.org/wordprocessingml/2006/main" xmlns:wp="http://schemas.openxmlformats.org/drawingml/2006/wordprocessingDrawing" xmlns:r="http://schemas.openxmlformats.org/officeDocument/2006/relationships" xmlns:w14="http://schemas.microsoft.com/office/word/2010/wordml">
+              <w:rPr>
+                <w:rFonts w:ascii="Arial" w:hAnsi="Arial" w:eastAsia="Arial" w:cs="Arial"/>
+                <w:i w:val="false"/>
+                <w:b w:val="false"/>
+                <w:u w:val="none"/>
+                <w:sz w:val="22"/>
+                <w:szCs w:val="22"/>
+                <w:color w:val="000000"/>
+              </w:rPr>
+              <w:t xml:space="preserve">117</w:t>
+            </w:r>
+          </w:p>
+        </w:tc>
+      </w:tr>
+      <w:tr>
+        <w:trPr>
+          <w:cantSplit/>
+          <w:trHeight w:val="571" w:hRule="auto"/>
+        </w:trPr>
+        body 6
+        <w:tc>
+          <w:tcPr>
+            <w:tcBorders>
+              <w:bottom w:val="none" w:sz="0" w:space="0" w:color="000000"/>
+              <w:top w:val="none" w:sz="0" w:space="0" w:color="000000"/>
+              <w:left w:val="none" w:sz="0" w:space="0" w:color="000000"/>
+              <w:right w:val="none" w:sz="0" w:space="0" w:color="000000"/>
+            </w:tcBorders>
+            <w:shd w:val="clear" w:color="auto" w:fill="FFFFFF"/>
+            <w:tcMar>
+              <w:top w:w="0" w:type="dxa"/>
+              <w:bottom w:w="0" w:type="dxa"/>
+              <w:left w:w="0" w:type="dxa"/>
+              <w:right w:w="0" w:type="dxa"/>
+            </w:tcMar>
+            <w:vAlign w:val="center"/>
+          </w:tcPr>
+          <w:p>
+            <w:pPr>
+              <w:pStyle w:val="Normal"/>
+              <w:jc w:val="left"/>
+              <w:keepNext/>
+              <w:pBdr>
+                <w:bottom w:val="none" w:sz="0" w:space="0" w:color="000000"/>
+                <w:top w:val="none" w:sz="0" w:space="0" w:color="000000"/>
+                <w:left w:val="none" w:sz="0" w:space="0" w:color="000000"/>
+                <w:right w:val="none" w:sz="0" w:space="0" w:color="000000"/>
+              </w:pBdr>
+              <w:spacing w:after="100" w:before="100" w:line="240"/>
+              <w:ind w:firstLine="0" w:left="100" w:right="100"/>
+            </w:pPr>
+            <w:r xmlns:w="http://schemas.openxmlformats.org/wordprocessingml/2006/main" xmlns:wp="http://schemas.openxmlformats.org/drawingml/2006/wordprocessingDrawing" xmlns:r="http://schemas.openxmlformats.org/officeDocument/2006/relationships" xmlns:w14="http://schemas.microsoft.com/office/word/2010/wordml">
+              <w:rPr>
+                <w:rFonts w:ascii="Arial" w:hAnsi="Arial" w:eastAsia="Arial" w:cs="Arial"/>
+                <w:i w:val="false"/>
+                <w:b w:val="false"/>
+                <w:u w:val="none"/>
+                <w:sz w:val="22"/>
+                <w:szCs w:val="22"/>
+                <w:color w:val="000000"/>
+              </w:rPr>
+              <w:t xml:space="preserve">risk score</w:t>
+            </w:r>
+          </w:p>
+        </w:tc>
+        <w:tc>
+          <w:tcPr>
+            <w:tcBorders>
+              <w:bottom w:val="none" w:sz="0" w:space="0" w:color="000000"/>
+              <w:top w:val="none" w:sz="0" w:space="0" w:color="000000"/>
+              <w:left w:val="none" w:sz="0" w:space="0" w:color="000000"/>
+              <w:right w:val="none" w:sz="0" w:space="0" w:color="000000"/>
+            </w:tcBorders>
+            <w:shd w:val="clear" w:color="auto" w:fill="FFFFFF"/>
+            <w:tcMar>
+              <w:top w:w="0" w:type="dxa"/>
+              <w:bottom w:w="0" w:type="dxa"/>
+              <w:left w:w="0" w:type="dxa"/>
+              <w:right w:w="0" w:type="dxa"/>
+            </w:tcMar>
+            <w:vAlign w:val="center"/>
+          </w:tcPr>
+          <w:p>
+            <w:pPr>
+              <w:pStyle w:val="Normal"/>
+              <w:jc w:val="right"/>
+              <w:keepNext/>
+              <w:pBdr>
+                <w:bottom w:val="none" w:sz="0" w:space="0" w:color="000000"/>
+                <w:top w:val="none" w:sz="0" w:space="0" w:color="000000"/>
+                <w:left w:val="none" w:sz="0" w:space="0" w:color="000000"/>
+                <w:right w:val="none" w:sz="0" w:space="0" w:color="000000"/>
+              </w:pBdr>
+              <w:spacing w:after="100" w:before="100" w:line="240"/>
+              <w:ind w:firstLine="0" w:left="100" w:right="100"/>
+            </w:pPr>
+            <w:r xmlns:w="http://schemas.openxmlformats.org/wordprocessingml/2006/main" xmlns:wp="http://schemas.openxmlformats.org/drawingml/2006/wordprocessingDrawing" xmlns:r="http://schemas.openxmlformats.org/officeDocument/2006/relationships" xmlns:w14="http://schemas.microsoft.com/office/word/2010/wordml">
+              <w:rPr>
+                <w:rFonts w:ascii="Arial" w:hAnsi="Arial" w:eastAsia="Arial" w:cs="Arial"/>
+                <w:i w:val="false"/>
+                <w:b w:val="false"/>
+                <w:u w:val="none"/>
+                <w:sz w:val="22"/>
+                <w:szCs w:val="22"/>
+                <w:color w:val="000000"/>
+              </w:rPr>
+              <w:t xml:space="preserve">110</w:t>
+            </w:r>
+          </w:p>
+        </w:tc>
+      </w:tr>
+      <w:tr>
+        <w:trPr>
+          <w:cantSplit/>
+          <w:trHeight w:val="612" w:hRule="auto"/>
+        </w:trPr>
+        body 7
+        <w:tc>
+          <w:tcPr>
+            <w:tcBorders>
+              <w:bottom w:val="none" w:sz="0" w:space="0" w:color="000000"/>
+              <w:top w:val="none" w:sz="0" w:space="0" w:color="000000"/>
+              <w:left w:val="none" w:sz="0" w:space="0" w:color="000000"/>
+              <w:right w:val="none" w:sz="0" w:space="0" w:color="000000"/>
+            </w:tcBorders>
+            <w:shd w:val="clear" w:color="auto" w:fill="FFFFFF"/>
+            <w:tcMar>
+              <w:top w:w="0" w:type="dxa"/>
+              <w:bottom w:w="0" w:type="dxa"/>
+              <w:left w:w="0" w:type="dxa"/>
+              <w:right w:w="0" w:type="dxa"/>
+            </w:tcMar>
+            <w:vAlign w:val="center"/>
+          </w:tcPr>
+          <w:p>
+            <w:pPr>
+              <w:pStyle w:val="Normal"/>
+              <w:jc w:val="left"/>
+              <w:keepNext/>
+              <w:pBdr>
+                <w:bottom w:val="none" w:sz="0" w:space="0" w:color="000000"/>
+                <w:top w:val="none" w:sz="0" w:space="0" w:color="000000"/>
+                <w:left w:val="none" w:sz="0" w:space="0" w:color="000000"/>
+                <w:right w:val="none" w:sz="0" w:space="0" w:color="000000"/>
+              </w:pBdr>
+              <w:spacing w:after="100" w:before="100" w:line="240"/>
+              <w:ind w:firstLine="0" w:left="100" w:right="100"/>
+            </w:pPr>
+            <w:r xmlns:w="http://schemas.openxmlformats.org/wordprocessingml/2006/main" xmlns:wp="http://schemas.openxmlformats.org/drawingml/2006/wordprocessingDrawing" xmlns:r="http://schemas.openxmlformats.org/officeDocument/2006/relationships" xmlns:w14="http://schemas.microsoft.com/office/word/2010/wordml">
+              <w:rPr>
+                <w:rFonts w:ascii="Arial" w:hAnsi="Arial" w:eastAsia="Arial" w:cs="Arial"/>
+                <w:i w:val="false"/>
+                <w:b w:val="false"/>
+                <w:u w:val="none"/>
+                <w:sz w:val="22"/>
+                <w:szCs w:val="22"/>
+                <w:color w:val="000000"/>
+              </w:rPr>
+              <w:t xml:space="preserve">risk prediction</w:t>
+            </w:r>
+          </w:p>
+        </w:tc>
+        <w:tc>
+          <w:tcPr>
+            <w:tcBorders>
+              <w:bottom w:val="none" w:sz="0" w:space="0" w:color="000000"/>
+              <w:top w:val="none" w:sz="0" w:space="0" w:color="000000"/>
+              <w:left w:val="none" w:sz="0" w:space="0" w:color="000000"/>
+              <w:right w:val="none" w:sz="0" w:space="0" w:color="000000"/>
+            </w:tcBorders>
+            <w:shd w:val="clear" w:color="auto" w:fill="FFFFFF"/>
+            <w:tcMar>
+              <w:top w:w="0" w:type="dxa"/>
+              <w:bottom w:w="0" w:type="dxa"/>
+              <w:left w:w="0" w:type="dxa"/>
+              <w:right w:w="0" w:type="dxa"/>
+            </w:tcMar>
+            <w:vAlign w:val="center"/>
+          </w:tcPr>
+          <w:p>
+            <w:pPr>
+              <w:pStyle w:val="Normal"/>
+              <w:jc w:val="right"/>
+              <w:keepNext/>
+              <w:pBdr>
+                <w:bottom w:val="none" w:sz="0" w:space="0" w:color="000000"/>
+                <w:top w:val="none" w:sz="0" w:space="0" w:color="000000"/>
+                <w:left w:val="none" w:sz="0" w:space="0" w:color="000000"/>
+                <w:right w:val="none" w:sz="0" w:space="0" w:color="000000"/>
+              </w:pBdr>
+              <w:spacing w:after="100" w:before="100" w:line="240"/>
+              <w:ind w:firstLine="0" w:left="100" w:right="100"/>
+            </w:pPr>
+            <w:r xmlns:w="http://schemas.openxmlformats.org/wordprocessingml/2006/main" xmlns:wp="http://schemas.openxmlformats.org/drawingml/2006/wordprocessingDrawing" xmlns:r="http://schemas.openxmlformats.org/officeDocument/2006/relationships" xmlns:w14="http://schemas.microsoft.com/office/word/2010/wordml">
+              <w:rPr>
+                <w:rFonts w:ascii="Arial" w:hAnsi="Arial" w:eastAsia="Arial" w:cs="Arial"/>
+                <w:i w:val="false"/>
+                <w:b w:val="false"/>
+                <w:u w:val="none"/>
+                <w:sz w:val="22"/>
+                <w:szCs w:val="22"/>
+                <w:color w:val="000000"/>
+              </w:rPr>
+              <w:t xml:space="preserve">89</w:t>
+            </w:r>
+          </w:p>
+        </w:tc>
+      </w:tr>
+      <w:tr>
+        <w:trPr>
+          <w:cantSplit/>
+          <w:trHeight w:val="614" w:hRule="auto"/>
+        </w:trPr>
+        body 8
+        <w:tc>
+          <w:tcPr>
+            <w:tcBorders>
+              <w:bottom w:val="none" w:sz="0" w:space="0" w:color="000000"/>
+              <w:top w:val="none" w:sz="0" w:space="0" w:color="000000"/>
+              <w:left w:val="none" w:sz="0" w:space="0" w:color="000000"/>
+              <w:right w:val="none" w:sz="0" w:space="0" w:color="000000"/>
+            </w:tcBorders>
+            <w:shd w:val="clear" w:color="auto" w:fill="FFFFFF"/>
+            <w:tcMar>
+              <w:top w:w="0" w:type="dxa"/>
+              <w:bottom w:w="0" w:type="dxa"/>
+              <w:left w:w="0" w:type="dxa"/>
+              <w:right w:w="0" w:type="dxa"/>
+            </w:tcMar>
+            <w:vAlign w:val="center"/>
+          </w:tcPr>
+          <w:p>
+            <w:pPr>
+              <w:pStyle w:val="Normal"/>
+              <w:jc w:val="left"/>
+              <w:keepNext/>
+              <w:pBdr>
+                <w:bottom w:val="none" w:sz="0" w:space="0" w:color="000000"/>
+                <w:top w:val="none" w:sz="0" w:space="0" w:color="000000"/>
+                <w:left w:val="none" w:sz="0" w:space="0" w:color="000000"/>
+                <w:right w:val="none" w:sz="0" w:space="0" w:color="000000"/>
+              </w:pBdr>
+              <w:spacing w:after="100" w:before="100" w:line="240"/>
+              <w:ind w:firstLine="0" w:left="100" w:right="100"/>
+            </w:pPr>
+            <w:r xmlns:w="http://schemas.openxmlformats.org/wordprocessingml/2006/main" xmlns:wp="http://schemas.openxmlformats.org/drawingml/2006/wordprocessingDrawing" xmlns:r="http://schemas.openxmlformats.org/officeDocument/2006/relationships" xmlns:w14="http://schemas.microsoft.com/office/word/2010/wordml">
+              <w:rPr>
+                <w:rFonts w:ascii="Arial" w:hAnsi="Arial" w:eastAsia="Arial" w:cs="Arial"/>
+                <w:i w:val="false"/>
+                <w:b w:val="false"/>
+                <w:u w:val="none"/>
+                <w:sz w:val="22"/>
+                <w:szCs w:val="22"/>
+                <w:color w:val="000000"/>
+              </w:rPr>
+              <w:t xml:space="preserve">prognostic model</w:t>
+            </w:r>
+          </w:p>
+        </w:tc>
+        <w:tc>
+          <w:tcPr>
+            <w:tcBorders>
+              <w:bottom w:val="none" w:sz="0" w:space="0" w:color="000000"/>
+              <w:top w:val="none" w:sz="0" w:space="0" w:color="000000"/>
+              <w:left w:val="none" w:sz="0" w:space="0" w:color="000000"/>
+              <w:right w:val="none" w:sz="0" w:space="0" w:color="000000"/>
+            </w:tcBorders>
+            <w:shd w:val="clear" w:color="auto" w:fill="FFFFFF"/>
+            <w:tcMar>
+              <w:top w:w="0" w:type="dxa"/>
+              <w:bottom w:w="0" w:type="dxa"/>
+              <w:left w:w="0" w:type="dxa"/>
+              <w:right w:w="0" w:type="dxa"/>
+            </w:tcMar>
+            <w:vAlign w:val="center"/>
+          </w:tcPr>
+          <w:p>
+            <w:pPr>
+              <w:pStyle w:val="Normal"/>
+              <w:jc w:val="right"/>
+              <w:keepNext/>
+              <w:pBdr>
+                <w:bottom w:val="none" w:sz="0" w:space="0" w:color="000000"/>
+                <w:top w:val="none" w:sz="0" w:space="0" w:color="000000"/>
+                <w:left w:val="none" w:sz="0" w:space="0" w:color="000000"/>
+                <w:right w:val="none" w:sz="0" w:space="0" w:color="000000"/>
+              </w:pBdr>
+              <w:spacing w:after="100" w:before="100" w:line="240"/>
+              <w:ind w:firstLine="0" w:left="100" w:right="100"/>
+            </w:pPr>
+            <w:r xmlns:w="http://schemas.openxmlformats.org/wordprocessingml/2006/main" xmlns:wp="http://schemas.openxmlformats.org/drawingml/2006/wordprocessingDrawing" xmlns:r="http://schemas.openxmlformats.org/officeDocument/2006/relationships" xmlns:w14="http://schemas.microsoft.com/office/word/2010/wordml">
+              <w:rPr>
+                <w:rFonts w:ascii="Arial" w:hAnsi="Arial" w:eastAsia="Arial" w:cs="Arial"/>
+                <w:i w:val="false"/>
+                <w:b w:val="false"/>
+                <w:u w:val="none"/>
+                <w:sz w:val="22"/>
+                <w:szCs w:val="22"/>
+                <w:color w:val="000000"/>
+              </w:rPr>
+              <w:t xml:space="preserve">64</w:t>
+            </w:r>
+          </w:p>
+        </w:tc>
+      </w:tr>
+      <w:tr>
+        <w:trPr>
+          <w:cantSplit/>
+          <w:trHeight w:val="614" w:hRule="auto"/>
+        </w:trPr>
+        body 9
+        <w:tc>
+          <w:tcPr>
+            <w:tcBorders>
+              <w:bottom w:val="none" w:sz="0" w:space="0" w:color="000000"/>
+              <w:top w:val="none" w:sz="0" w:space="0" w:color="000000"/>
+              <w:left w:val="none" w:sz="0" w:space="0" w:color="000000"/>
+              <w:right w:val="none" w:sz="0" w:space="0" w:color="000000"/>
+            </w:tcBorders>
+            <w:shd w:val="clear" w:color="auto" w:fill="FFFFFF"/>
+            <w:tcMar>
+              <w:top w:w="0" w:type="dxa"/>
+              <w:bottom w:w="0" w:type="dxa"/>
+              <w:left w:w="0" w:type="dxa"/>
+              <w:right w:w="0" w:type="dxa"/>
+            </w:tcMar>
+            <w:vAlign w:val="center"/>
+          </w:tcPr>
+          <w:p>
+            <w:pPr>
+              <w:pStyle w:val="Normal"/>
+              <w:jc w:val="left"/>
+              <w:keepNext/>
+              <w:pBdr>
+                <w:bottom w:val="none" w:sz="0" w:space="0" w:color="000000"/>
+                <w:top w:val="none" w:sz="0" w:space="0" w:color="000000"/>
+                <w:left w:val="none" w:sz="0" w:space="0" w:color="000000"/>
+                <w:right w:val="none" w:sz="0" w:space="0" w:color="000000"/>
+              </w:pBdr>
+              <w:spacing w:after="100" w:before="100" w:line="240"/>
+              <w:ind w:firstLine="0" w:left="100" w:right="100"/>
+            </w:pPr>
+            <w:r xmlns:w="http://schemas.openxmlformats.org/wordprocessingml/2006/main" xmlns:wp="http://schemas.openxmlformats.org/drawingml/2006/wordprocessingDrawing" xmlns:r="http://schemas.openxmlformats.org/officeDocument/2006/relationships" xmlns:w14="http://schemas.microsoft.com/office/word/2010/wordml">
+              <w:rPr>
+                <w:rFonts w:ascii="Arial" w:hAnsi="Arial" w:eastAsia="Arial" w:cs="Arial"/>
+                <w:i w:val="false"/>
+                <w:b w:val="false"/>
+                <w:u w:val="none"/>
+                <w:sz w:val="22"/>
+                <w:szCs w:val="22"/>
+                <w:color w:val="000000"/>
+              </w:rPr>
+              <w:t xml:space="preserve">diagnostic model</w:t>
+            </w:r>
+          </w:p>
+        </w:tc>
+        <w:tc>
+          <w:tcPr>
+            <w:tcBorders>
+              <w:bottom w:val="none" w:sz="0" w:space="0" w:color="000000"/>
+              <w:top w:val="none" w:sz="0" w:space="0" w:color="000000"/>
+              <w:left w:val="none" w:sz="0" w:space="0" w:color="000000"/>
+              <w:right w:val="none" w:sz="0" w:space="0" w:color="000000"/>
+            </w:tcBorders>
+            <w:shd w:val="clear" w:color="auto" w:fill="FFFFFF"/>
+            <w:tcMar>
+              <w:top w:w="0" w:type="dxa"/>
+              <w:bottom w:w="0" w:type="dxa"/>
+              <w:left w:w="0" w:type="dxa"/>
+              <w:right w:w="0" w:type="dxa"/>
+            </w:tcMar>
+            <w:vAlign w:val="center"/>
+          </w:tcPr>
+          <w:p>
+            <w:pPr>
+              <w:pStyle w:val="Normal"/>
+              <w:jc w:val="right"/>
+              <w:keepNext/>
+              <w:pBdr>
+                <w:bottom w:val="none" w:sz="0" w:space="0" w:color="000000"/>
+                <w:top w:val="none" w:sz="0" w:space="0" w:color="000000"/>
+                <w:left w:val="none" w:sz="0" w:space="0" w:color="000000"/>
+                <w:right w:val="none" w:sz="0" w:space="0" w:color="000000"/>
+              </w:pBdr>
+              <w:spacing w:after="100" w:before="100" w:line="240"/>
+              <w:ind w:firstLine="0" w:left="100" w:right="100"/>
+            </w:pPr>
+            <w:r xmlns:w="http://schemas.openxmlformats.org/wordprocessingml/2006/main" xmlns:wp="http://schemas.openxmlformats.org/drawingml/2006/wordprocessingDrawing" xmlns:r="http://schemas.openxmlformats.org/officeDocument/2006/relationships" xmlns:w14="http://schemas.microsoft.com/office/word/2010/wordml">
+              <w:rPr>
+                <w:rFonts w:ascii="Arial" w:hAnsi="Arial" w:eastAsia="Arial" w:cs="Arial"/>
+                <w:i w:val="false"/>
+                <w:b w:val="false"/>
+                <w:u w:val="none"/>
+                <w:sz w:val="22"/>
+                <w:szCs w:val="22"/>
+                <w:color w:val="000000"/>
+              </w:rPr>
+              <w:t xml:space="preserve">35</w:t>
+            </w:r>
+          </w:p>
+        </w:tc>
+      </w:tr>
+      <w:tr>
+        <w:trPr>
+          <w:cantSplit/>
+          <w:trHeight w:val="612" w:hRule="auto"/>
+        </w:trPr>
+        body10
+        <w:tc>
+          <w:tcPr>
+            <w:tcBorders>
+              <w:bottom w:val="none" w:sz="0" w:space="0" w:color="000000"/>
+              <w:top w:val="none" w:sz="0" w:space="0" w:color="000000"/>
+              <w:left w:val="none" w:sz="0" w:space="0" w:color="000000"/>
+              <w:right w:val="none" w:sz="0" w:space="0" w:color="000000"/>
+            </w:tcBorders>
+            <w:shd w:val="clear" w:color="auto" w:fill="FFFFFF"/>
+            <w:tcMar>
+              <w:top w:w="0" w:type="dxa"/>
+              <w:bottom w:w="0" w:type="dxa"/>
+              <w:left w:w="0" w:type="dxa"/>
+              <w:right w:w="0" w:type="dxa"/>
+            </w:tcMar>
+            <w:vAlign w:val="center"/>
+          </w:tcPr>
+          <w:p>
+            <w:pPr>
+              <w:pStyle w:val="Normal"/>
+              <w:jc w:val="left"/>
+              <w:keepNext/>
+              <w:pBdr>
+                <w:bottom w:val="none" w:sz="0" w:space="0" w:color="000000"/>
+                <w:top w:val="none" w:sz="0" w:space="0" w:color="000000"/>
+                <w:left w:val="none" w:sz="0" w:space="0" w:color="000000"/>
+                <w:right w:val="none" w:sz="0" w:space="0" w:color="000000"/>
+              </w:pBdr>
+              <w:spacing w:after="100" w:before="100" w:line="240"/>
+              <w:ind w:firstLine="0" w:left="100" w:right="100"/>
+            </w:pPr>
+            <w:r xmlns:w="http://schemas.openxmlformats.org/wordprocessingml/2006/main" xmlns:wp="http://schemas.openxmlformats.org/drawingml/2006/wordprocessingDrawing" xmlns:r="http://schemas.openxmlformats.org/officeDocument/2006/relationships" xmlns:w14="http://schemas.microsoft.com/office/word/2010/wordml">
+              <w:rPr>
+                <w:rFonts w:ascii="Arial" w:hAnsi="Arial" w:eastAsia="Arial" w:cs="Arial"/>
+                <w:i w:val="false"/>
+                <w:b w:val="false"/>
+                <w:u w:val="none"/>
+                <w:sz w:val="22"/>
+                <w:szCs w:val="22"/>
+                <w:color w:val="000000"/>
+              </w:rPr>
+              <w:t xml:space="preserve">predictive score</w:t>
+            </w:r>
+          </w:p>
+        </w:tc>
+        <w:tc>
+          <w:tcPr>
+            <w:tcBorders>
+              <w:bottom w:val="none" w:sz="0" w:space="0" w:color="000000"/>
+              <w:top w:val="none" w:sz="0" w:space="0" w:color="000000"/>
+              <w:left w:val="none" w:sz="0" w:space="0" w:color="000000"/>
+              <w:right w:val="none" w:sz="0" w:space="0" w:color="000000"/>
+            </w:tcBorders>
+            <w:shd w:val="clear" w:color="auto" w:fill="FFFFFF"/>
+            <w:tcMar>
+              <w:top w:w="0" w:type="dxa"/>
+              <w:bottom w:w="0" w:type="dxa"/>
+              <w:left w:w="0" w:type="dxa"/>
+              <w:right w:w="0" w:type="dxa"/>
+            </w:tcMar>
+            <w:vAlign w:val="center"/>
+          </w:tcPr>
+          <w:p>
+            <w:pPr>
+              <w:pStyle w:val="Normal"/>
+              <w:jc w:val="right"/>
+              <w:keepNext/>
+              <w:pBdr>
+                <w:bottom w:val="none" w:sz="0" w:space="0" w:color="000000"/>
+                <w:top w:val="none" w:sz="0" w:space="0" w:color="000000"/>
+                <w:left w:val="none" w:sz="0" w:space="0" w:color="000000"/>
+                <w:right w:val="none" w:sz="0" w:space="0" w:color="000000"/>
+              </w:pBdr>
+              <w:spacing w:after="100" w:before="100" w:line="240"/>
+              <w:ind w:firstLine="0" w:left="100" w:right="100"/>
+            </w:pPr>
+            <w:r xmlns:w="http://schemas.openxmlformats.org/wordprocessingml/2006/main" xmlns:wp="http://schemas.openxmlformats.org/drawingml/2006/wordprocessingDrawing" xmlns:r="http://schemas.openxmlformats.org/officeDocument/2006/relationships" xmlns:w14="http://schemas.microsoft.com/office/word/2010/wordml">
+              <w:rPr>
+                <w:rFonts w:ascii="Arial" w:hAnsi="Arial" w:eastAsia="Arial" w:cs="Arial"/>
+                <w:i w:val="false"/>
+                <w:b w:val="false"/>
+                <w:u w:val="none"/>
+                <w:sz w:val="22"/>
+                <w:szCs w:val="22"/>
+                <w:color w:val="000000"/>
+              </w:rPr>
+              <w:t xml:space="preserve">30</w:t>
+            </w:r>
+          </w:p>
+        </w:tc>
+      </w:tr>
+      <w:tr>
+        <w:trPr>
+          <w:cantSplit/>
+          <w:trHeight w:val="612" w:hRule="auto"/>
+        </w:trPr>
+        body11
+        <w:tc>
+          <w:tcPr>
+            <w:tcBorders>
+              <w:bottom w:val="none" w:sz="0" w:space="0" w:color="000000"/>
+              <w:top w:val="none" w:sz="0" w:space="0" w:color="000000"/>
+              <w:left w:val="none" w:sz="0" w:space="0" w:color="000000"/>
+              <w:right w:val="none" w:sz="0" w:space="0" w:color="000000"/>
+            </w:tcBorders>
+            <w:shd w:val="clear" w:color="auto" w:fill="FFFFFF"/>
+            <w:tcMar>
+              <w:top w:w="0" w:type="dxa"/>
+              <w:bottom w:w="0" w:type="dxa"/>
+              <w:left w:w="0" w:type="dxa"/>
+              <w:right w:w="0" w:type="dxa"/>
+            </w:tcMar>
+            <w:vAlign w:val="center"/>
+          </w:tcPr>
+          <w:p>
+            <w:pPr>
+              <w:pStyle w:val="Normal"/>
+              <w:jc w:val="left"/>
+              <w:keepNext/>
+              <w:pBdr>
+                <w:bottom w:val="none" w:sz="0" w:space="0" w:color="000000"/>
+                <w:top w:val="none" w:sz="0" w:space="0" w:color="000000"/>
+                <w:left w:val="none" w:sz="0" w:space="0" w:color="000000"/>
+                <w:right w:val="none" w:sz="0" w:space="0" w:color="000000"/>
+              </w:pBdr>
+              <w:spacing w:after="100" w:before="100" w:line="240"/>
+              <w:ind w:firstLine="0" w:left="100" w:right="100"/>
+            </w:pPr>
+            <w:r xmlns:w="http://schemas.openxmlformats.org/wordprocessingml/2006/main" xmlns:wp="http://schemas.openxmlformats.org/drawingml/2006/wordprocessingDrawing" xmlns:r="http://schemas.openxmlformats.org/officeDocument/2006/relationships" xmlns:w14="http://schemas.microsoft.com/office/word/2010/wordml">
+              <w:rPr>
+                <w:rFonts w:ascii="Arial" w:hAnsi="Arial" w:eastAsia="Arial" w:cs="Arial"/>
+                <w:i w:val="false"/>
+                <w:b w:val="false"/>
+                <w:u w:val="none"/>
+                <w:sz w:val="22"/>
+                <w:szCs w:val="22"/>
+                <w:color w:val="000000"/>
+              </w:rPr>
+              <w:t xml:space="preserve">prediction score</w:t>
+            </w:r>
+          </w:p>
+        </w:tc>
+        <w:tc>
+          <w:tcPr>
+            <w:tcBorders>
+              <w:bottom w:val="none" w:sz="0" w:space="0" w:color="000000"/>
+              <w:top w:val="none" w:sz="0" w:space="0" w:color="000000"/>
+              <w:left w:val="none" w:sz="0" w:space="0" w:color="000000"/>
+              <w:right w:val="none" w:sz="0" w:space="0" w:color="000000"/>
+            </w:tcBorders>
+            <w:shd w:val="clear" w:color="auto" w:fill="FFFFFF"/>
+            <w:tcMar>
+              <w:top w:w="0" w:type="dxa"/>
+              <w:bottom w:w="0" w:type="dxa"/>
+              <w:left w:w="0" w:type="dxa"/>
+              <w:right w:w="0" w:type="dxa"/>
+            </w:tcMar>
+            <w:vAlign w:val="center"/>
+          </w:tcPr>
+          <w:p>
+            <w:pPr>
+              <w:pStyle w:val="Normal"/>
+              <w:jc w:val="right"/>
+              <w:keepNext/>
+              <w:pBdr>
+                <w:bottom w:val="none" w:sz="0" w:space="0" w:color="000000"/>
+                <w:top w:val="none" w:sz="0" w:space="0" w:color="000000"/>
+                <w:left w:val="none" w:sz="0" w:space="0" w:color="000000"/>
+                <w:right w:val="none" w:sz="0" w:space="0" w:color="000000"/>
+              </w:pBdr>
+              <w:spacing w:after="100" w:before="100" w:line="240"/>
+              <w:ind w:firstLine="0" w:left="100" w:right="100"/>
+            </w:pPr>
+            <w:r xmlns:w="http://schemas.openxmlformats.org/wordprocessingml/2006/main" xmlns:wp="http://schemas.openxmlformats.org/drawingml/2006/wordprocessingDrawing" xmlns:r="http://schemas.openxmlformats.org/officeDocument/2006/relationships" xmlns:w14="http://schemas.microsoft.com/office/word/2010/wordml">
+              <w:rPr>
+                <w:rFonts w:ascii="Arial" w:hAnsi="Arial" w:eastAsia="Arial" w:cs="Arial"/>
+                <w:i w:val="false"/>
+                <w:b w:val="false"/>
+                <w:u w:val="none"/>
+                <w:sz w:val="22"/>
+                <w:szCs w:val="22"/>
+                <w:color w:val="000000"/>
+              </w:rPr>
+              <w:t xml:space="preserve">24</w:t>
+            </w:r>
+          </w:p>
+        </w:tc>
+      </w:tr>
+      <w:tr>
+        <w:trPr>
+          <w:cantSplit/>
+          <w:trHeight w:val="614" w:hRule="auto"/>
+        </w:trPr>
+        body12
+        <w:tc>
+          <w:tcPr>
+            <w:tcBorders>
+              <w:bottom w:val="single" w:sz="16" w:space="0" w:color="666666"/>
+              <w:top w:val="none" w:sz="0" w:space="0" w:color="000000"/>
+              <w:left w:val="none" w:sz="0" w:space="0" w:color="000000"/>
+              <w:right w:val="none" w:sz="0" w:space="0" w:color="000000"/>
+            </w:tcBorders>
+            <w:shd w:val="clear" w:color="auto" w:fill="FFFFFF"/>
+            <w:tcMar>
+              <w:top w:w="0" w:type="dxa"/>
+              <w:bottom w:w="0" w:type="dxa"/>
+              <w:left w:w="0" w:type="dxa"/>
+              <w:right w:w="0" w:type="dxa"/>
+            </w:tcMar>
+            <w:vAlign w:val="center"/>
+          </w:tcPr>
+          <w:p>
+            <w:pPr>
+              <w:pStyle w:val="Normal"/>
+              <w:jc w:val="left"/>
+              <w:keepNext/>
+              <w:pBdr>
+                <w:bottom w:val="none" w:sz="0" w:space="0" w:color="000000"/>
+                <w:top w:val="none" w:sz="0" w:space="0" w:color="000000"/>
+                <w:left w:val="none" w:sz="0" w:space="0" w:color="000000"/>
+                <w:right w:val="none" w:sz="0" w:space="0" w:color="000000"/>
+              </w:pBdr>
+              <w:spacing w:after="100" w:before="100" w:line="240"/>
+              <w:ind w:firstLine="0" w:left="100" w:right="100"/>
+            </w:pPr>
+            <w:r xmlns:w="http://schemas.openxmlformats.org/wordprocessingml/2006/main" xmlns:wp="http://schemas.openxmlformats.org/drawingml/2006/wordprocessingDrawing" xmlns:r="http://schemas.openxmlformats.org/officeDocument/2006/relationships" xmlns:w14="http://schemas.microsoft.com/office/word/2010/wordml">
+              <w:rPr>
+                <w:rFonts w:ascii="Arial" w:hAnsi="Arial" w:eastAsia="Arial" w:cs="Arial"/>
+                <w:i w:val="false"/>
+                <w:b w:val="false"/>
+                <w:u w:val="none"/>
+                <w:sz w:val="22"/>
+                <w:szCs w:val="22"/>
+                <w:color w:val="000000"/>
+              </w:rPr>
+              <w:t xml:space="preserve">warning score</w:t>
+            </w:r>
+          </w:p>
+        </w:tc>
+        <w:tc>
+          <w:tcPr>
+            <w:tcBorders>
+              <w:bottom w:val="single" w:sz="16" w:space="0" w:color="666666"/>
+              <w:top w:val="none" w:sz="0" w:space="0" w:color="000000"/>
+              <w:left w:val="none" w:sz="0" w:space="0" w:color="000000"/>
+              <w:right w:val="none" w:sz="0" w:space="0" w:color="000000"/>
+            </w:tcBorders>
+            <w:shd w:val="clear" w:color="auto" w:fill="FFFFFF"/>
+            <w:tcMar>
+              <w:top w:w="0" w:type="dxa"/>
+              <w:bottom w:w="0" w:type="dxa"/>
+              <w:left w:w="0" w:type="dxa"/>
+              <w:right w:w="0" w:type="dxa"/>
+            </w:tcMar>
+            <w:vAlign w:val="center"/>
+          </w:tcPr>
+          <w:p>
+            <w:pPr>
+              <w:pStyle w:val="Normal"/>
+              <w:jc w:val="right"/>
+              <w:keepNext/>
+              <w:pBdr>
+                <w:bottom w:val="none" w:sz="0" w:space="0" w:color="000000"/>
+                <w:top w:val="none" w:sz="0" w:space="0" w:color="000000"/>
+                <w:left w:val="none" w:sz="0" w:space="0" w:color="000000"/>
+                <w:right w:val="none" w:sz="0" w:space="0" w:color="000000"/>
+              </w:pBdr>
+              <w:spacing w:after="100" w:before="100" w:line="240"/>
+              <w:ind w:firstLine="0" w:left="100" w:right="100"/>
+            </w:pPr>
+            <w:r xmlns:w="http://schemas.openxmlformats.org/wordprocessingml/2006/main" xmlns:wp="http://schemas.openxmlformats.org/drawingml/2006/wordprocessingDrawing" xmlns:r="http://schemas.openxmlformats.org/officeDocument/2006/relationships" xmlns:w14="http://schemas.microsoft.com/office/word/2010/wordml">
+              <w:rPr>
+                <w:rFonts w:ascii="Arial" w:hAnsi="Arial" w:eastAsia="Arial" w:cs="Arial"/>
+                <w:i w:val="false"/>
+                <w:b w:val="false"/>
+                <w:u w:val="none"/>
+                <w:sz w:val="22"/>
+                <w:szCs w:val="22"/>
+                <w:color w:val="000000"/>
+              </w:rPr>
+              <w:t xml:space="preserve">4</w:t>
+            </w:r>
+          </w:p>
+        </w:tc>
+      </w:tr>
+    </w:tbl>
     <w:p>
       <w:pPr>
         <w:pStyle w:val="CaptionedFigure"/>
@@ -490,20 +1779,20 @@
       <w:r>
         <w:drawing>
           <wp:inline>
-            <wp:extent cx="5334000" cy="5334000"/>
+            <wp:extent cx="5334000" cy="4000499"/>
             <wp:effectExtent b="0" l="0" r="0" t="0"/>
-            <wp:docPr descr="Top 50 MeSH terms" title="" id="29" name="Picture"/>
+            <wp:docPr descr="Word cloud of indexed MeSH terms" title="" id="30" name="Picture"/>
             <a:graphic>
               <a:graphicData uri="http://schemas.openxmlformats.org/drawingml/2006/picture">
                 <pic:pic>
                   <pic:nvPicPr>
-                    <pic:cNvPr descr="figures/Figure3.png" id="30" name="Picture"/>
+                    <pic:cNvPr descr="figures/Figure3.png" id="31" name="Picture"/>
                     <pic:cNvPicPr>
                       <a:picLocks noChangeArrowheads="1" noChangeAspect="1"/>
                     </pic:cNvPicPr>
                   </pic:nvPicPr>
                   <pic:blipFill>
-                    <a:blip r:embed="rId28"/>
+                    <a:blip r:embed="rId29"/>
                     <a:stretch>
                       <a:fillRect/>
                     </a:stretch>
@@ -511,7 +1800,7 @@
                   <pic:spPr bwMode="auto">
                     <a:xfrm>
                       <a:off x="0" y="0"/>
-                      <a:ext cx="5334000" cy="5334000"/>
+                      <a:ext cx="5334000" cy="4000499"/>
                     </a:xfrm>
                     <a:prstGeom prst="rect">
                       <a:avLst/>
@@ -535,7 +1824,7 @@
         <w:pStyle w:val="ImageCaption"/>
       </w:pPr>
       <w:r>
-        <w:t xml:space="preserve">Top 50 MeSH terms</w:t>
+        <w:t xml:space="preserve">Word cloud of indexed MeSH terms</w:t>
       </w:r>
     </w:p>
     <w:p>
@@ -547,18 +1836,18 @@
           <wp:inline>
             <wp:extent cx="5334000" cy="3810000"/>
             <wp:effectExtent b="0" l="0" r="0" t="0"/>
-            <wp:docPr descr="CIF: time to first publication (check caption)" title="" id="32" name="Picture"/>
+            <wp:docPr descr="CIF: time to first publication (check caption)" title="" id="33" name="Picture"/>
             <a:graphic>
               <a:graphicData uri="http://schemas.openxmlformats.org/drawingml/2006/picture">
                 <pic:pic>
                   <pic:nvPicPr>
-                    <pic:cNvPr descr="figures/time-to-first-publication.png" id="33" name="Picture"/>
+                    <pic:cNvPr descr="figures/time-to-first-publication.png" id="34" name="Picture"/>
                     <pic:cNvPicPr>
                       <a:picLocks noChangeArrowheads="1" noChangeAspect="1"/>
                     </pic:cNvPicPr>
                   </pic:nvPicPr>
                   <pic:blipFill>
-                    <a:blip r:embed="rId31"/>
+                    <a:blip r:embed="rId32"/>
                     <a:stretch>
                       <a:fillRect/>
                     </a:stretch>
@@ -593,7 +1882,7 @@
         <w:t xml:space="preserve">CIF: time to first publication (check caption)</w:t>
       </w:r>
     </w:p>
-    <w:bookmarkStart w:id="34" w:name="analysis"/>
+    <w:bookmarkStart w:id="35" w:name="analysis"/>
     <w:p>
       <w:pPr>
         <w:pStyle w:val="Heading2"/>
@@ -650,9 +1939,9 @@
         <w:t xml:space="preserve">Links to publications using python tool (Rex to lead)</w:t>
       </w:r>
     </w:p>
-    <w:bookmarkEnd w:id="34"/>
     <w:bookmarkEnd w:id="35"/>
-    <w:bookmarkStart w:id="37" w:name="discussion"/>
+    <w:bookmarkEnd w:id="36"/>
+    <w:bookmarkStart w:id="38" w:name="discussion"/>
     <w:p>
       <w:pPr>
         <w:pStyle w:val="Heading1"/>
@@ -687,7 +1976,7 @@
       <w:r>
         <w:t xml:space="preserve"> </w:t>
       </w:r>
-      <w:hyperlink r:id="rId36">
+      <w:hyperlink r:id="rId37">
         <w:r>
           <w:rPr>
             <w:rStyle w:val="Hyperlink"/>
@@ -702,8 +1991,8 @@
         <w:t xml:space="preserve">(royston2009)</w:t>
       </w:r>
     </w:p>
-    <w:bookmarkEnd w:id="37"/>
-    <w:bookmarkStart w:id="40" w:name="references"/>
+    <w:bookmarkEnd w:id="38"/>
+    <w:bookmarkStart w:id="39" w:name="references"/>
     <w:p>
       <w:pPr>
         <w:pStyle w:val="Heading1"/>
@@ -712,41 +2001,7 @@
         <w:t xml:space="preserve">References</w:t>
       </w:r>
     </w:p>
-    <w:bookmarkStart w:id="39" w:name="refs"/>
-    <w:bookmarkStart w:id="38" w:name="ref-hemingway2013"/>
-    <w:p>
-      <w:pPr>
-        <w:pStyle w:val="Bibliography"/>
-      </w:pPr>
-      <w:r>
-        <w:t xml:space="preserve">Hemingway, Harry, Peter Croft, Pablo Perel, Jill A Hayden, Keith Abrams, Adam Timmis, Andrew Briggs, et al. 2013.</w:t>
-      </w:r>
-      <w:r>
-        <w:t xml:space="preserve"> </w:t>
-      </w:r>
-      <w:r>
-        <w:t xml:space="preserve">“Prognosis Research Strategy (PROGRESS) 1: A Framework for Researching Clinical Outcomes.”</w:t>
-      </w:r>
-      <w:r>
-        <w:t xml:space="preserve"> </w:t>
-      </w:r>
-      <w:r>
-        <w:rPr>
-          <w:iCs/>
-          <w:i/>
-        </w:rPr>
-        <w:t xml:space="preserve">Bmj</w:t>
-      </w:r>
-      <w:r>
-        <w:t xml:space="preserve"> </w:t>
-      </w:r>
-      <w:r>
-        <w:t xml:space="preserve">346.</w:t>
-      </w:r>
-    </w:p>
-    <w:bookmarkEnd w:id="38"/>
     <w:bookmarkEnd w:id="39"/>
-    <w:bookmarkEnd w:id="40"/>
     <w:sectPr/>
   </w:body>
 </w:document>

</xml_diff>